<commit_message>
Create dro And update file 1015 0337
</commit_message>
<xml_diff>
--- a/第113028組-隨心租.docx
+++ b/第113028組-隨心租.docx
@@ -1179,13 +1179,23 @@
         <w:widowControl/>
         <w:ind w:left="360"/>
         <w:rPr>
-          <w:rFonts w:ascii="Times New Roman" w:eastAsia="標楷體" w:hAnsi="Times New Roman" w:cs="Times New Roman"/>
+          <w:rFonts w:ascii="Times New Roman" w:eastAsia="標楷體" w:hAnsi="Times New Roman" w:cs="Times New Roman" w:hint="eastAsia"/>
           <w:b/>
           <w:bCs/>
           <w:sz w:val="28"/>
           <w:szCs w:val="28"/>
         </w:rPr>
       </w:pPr>
+      <w:r>
+        <w:rPr>
+          <w:rFonts w:ascii="Times New Roman" w:eastAsia="標楷體" w:hAnsi="Times New Roman" w:cs="Times New Roman" w:hint="eastAsia"/>
+          <w:b/>
+          <w:bCs/>
+          <w:sz w:val="28"/>
+          <w:szCs w:val="28"/>
+        </w:rPr>
+        <w:t>更直觀的房源篩選和比較功能</w:t>
+      </w:r>
     </w:p>
     <w:p>
       <w:pPr>
@@ -1193,7 +1203,496 @@
         <w:widowControl/>
         <w:ind w:left="360"/>
         <w:rPr>
-          <w:rFonts w:ascii="Times New Roman" w:eastAsia="標楷體" w:hAnsi="Times New Roman" w:cs="Times New Roman" w:hint="eastAsia"/>
+          <w:rFonts w:ascii="Times New Roman" w:eastAsia="標楷體" w:hAnsi="Times New Roman" w:cs="Times New Roman"/>
+          <w:sz w:val="28"/>
+          <w:szCs w:val="28"/>
+        </w:rPr>
+      </w:pPr>
+      <w:r>
+        <w:rPr>
+          <w:rFonts w:ascii="Times New Roman" w:eastAsia="標楷體" w:hAnsi="Times New Roman" w:cs="Times New Roman" w:hint="eastAsia"/>
+          <w:sz w:val="28"/>
+          <w:szCs w:val="28"/>
+        </w:rPr>
+        <w:t>我們預期會引入更先進的篩選工具，讓房客可以依據更多具體條件，如</w:t>
+      </w:r>
+      <w:r>
+        <w:rPr>
+          <w:rFonts w:ascii="Times New Roman" w:eastAsia="標楷體" w:hAnsi="Times New Roman" w:cs="Times New Roman" w:hint="eastAsia"/>
+          <w:sz w:val="28"/>
+          <w:szCs w:val="28"/>
+        </w:rPr>
+        <w:t>區域位置</w:t>
+      </w:r>
+      <w:r>
+        <w:rPr>
+          <w:rFonts w:ascii="Times New Roman" w:eastAsia="標楷體" w:hAnsi="Times New Roman" w:cs="Times New Roman" w:hint="eastAsia"/>
+          <w:sz w:val="28"/>
+          <w:szCs w:val="28"/>
+        </w:rPr>
+        <w:t>、</w:t>
+      </w:r>
+      <w:r>
+        <w:rPr>
+          <w:rFonts w:ascii="Times New Roman" w:eastAsia="標楷體" w:hAnsi="Times New Roman" w:cs="Times New Roman" w:hint="eastAsia"/>
+          <w:sz w:val="28"/>
+          <w:szCs w:val="28"/>
+        </w:rPr>
+        <w:t>大小坪數</w:t>
+      </w:r>
+      <w:r>
+        <w:rPr>
+          <w:rFonts w:ascii="Times New Roman" w:eastAsia="標楷體" w:hAnsi="Times New Roman" w:cs="Times New Roman" w:hint="eastAsia"/>
+          <w:sz w:val="28"/>
+          <w:szCs w:val="28"/>
+        </w:rPr>
+        <w:t>、</w:t>
+      </w:r>
+      <w:r>
+        <w:rPr>
+          <w:rFonts w:ascii="Times New Roman" w:eastAsia="標楷體" w:hAnsi="Times New Roman" w:cs="Times New Roman" w:hint="eastAsia"/>
+          <w:sz w:val="28"/>
+          <w:szCs w:val="28"/>
+        </w:rPr>
+        <w:t>屋內</w:t>
+      </w:r>
+      <w:proofErr w:type="gramStart"/>
+      <w:r>
+        <w:rPr>
+          <w:rFonts w:ascii="Times New Roman" w:eastAsia="標楷體" w:hAnsi="Times New Roman" w:cs="Times New Roman" w:hint="eastAsia"/>
+          <w:sz w:val="28"/>
+          <w:szCs w:val="28"/>
+        </w:rPr>
+        <w:t>設施</w:t>
+      </w:r>
+      <w:r>
+        <w:rPr>
+          <w:rFonts w:ascii="Times New Roman" w:eastAsia="標楷體" w:hAnsi="Times New Roman" w:cs="Times New Roman" w:hint="eastAsia"/>
+          <w:sz w:val="28"/>
+          <w:szCs w:val="28"/>
+        </w:rPr>
+        <w:t>設施</w:t>
+      </w:r>
+      <w:proofErr w:type="gramEnd"/>
+      <w:r>
+        <w:rPr>
+          <w:rFonts w:ascii="Times New Roman" w:eastAsia="標楷體" w:hAnsi="Times New Roman" w:cs="Times New Roman" w:hint="eastAsia"/>
+          <w:sz w:val="28"/>
+          <w:szCs w:val="28"/>
+        </w:rPr>
+        <w:t>等進行篩選，並且房源</w:t>
+      </w:r>
+      <w:r>
+        <w:rPr>
+          <w:rFonts w:ascii="Times New Roman" w:eastAsia="標楷體" w:hAnsi="Times New Roman" w:cs="Times New Roman" w:hint="eastAsia"/>
+          <w:sz w:val="28"/>
+          <w:szCs w:val="28"/>
+        </w:rPr>
+        <w:t>清楚可</w:t>
+      </w:r>
+      <w:r>
+        <w:rPr>
+          <w:rFonts w:ascii="Times New Roman" w:eastAsia="標楷體" w:hAnsi="Times New Roman" w:cs="Times New Roman" w:hint="eastAsia"/>
+          <w:sz w:val="28"/>
+          <w:szCs w:val="28"/>
+        </w:rPr>
+        <w:t>比較，用戶可以在對多個房源進行對比，快速做出決策。</w:t>
+      </w:r>
+    </w:p>
+    <w:p>
+      <w:pPr>
+        <w:pStyle w:val="a9"/>
+        <w:widowControl/>
+        <w:ind w:left="360"/>
+        <w:rPr>
+          <w:rFonts w:ascii="Times New Roman" w:eastAsia="標楷體" w:hAnsi="Times New Roman" w:cs="Times New Roman" w:hint="eastAsia"/>
+          <w:b/>
+          <w:bCs/>
+          <w:sz w:val="28"/>
+          <w:szCs w:val="28"/>
+        </w:rPr>
+      </w:pPr>
+      <w:r>
+        <w:rPr>
+          <w:rFonts w:ascii="Times New Roman" w:eastAsia="標楷體" w:hAnsi="Times New Roman" w:cs="Times New Roman" w:hint="eastAsia"/>
+          <w:b/>
+          <w:bCs/>
+          <w:sz w:val="28"/>
+          <w:szCs w:val="28"/>
+        </w:rPr>
+        <w:t>優秀的</w:t>
+      </w:r>
+      <w:r>
+        <w:rPr>
+          <w:rFonts w:ascii="Times New Roman" w:eastAsia="標楷體" w:hAnsi="Times New Roman" w:cs="Times New Roman" w:hint="eastAsia"/>
+          <w:b/>
+          <w:bCs/>
+          <w:sz w:val="28"/>
+          <w:szCs w:val="28"/>
+        </w:rPr>
+        <w:t>溝通與交易體驗</w:t>
+      </w:r>
+    </w:p>
+    <w:p>
+      <w:pPr>
+        <w:pStyle w:val="a9"/>
+        <w:widowControl/>
+        <w:ind w:left="360"/>
+        <w:rPr>
+          <w:rFonts w:ascii="Times New Roman" w:eastAsia="標楷體" w:hAnsi="Times New Roman" w:cs="Times New Roman" w:hint="eastAsia"/>
+          <w:sz w:val="28"/>
+          <w:szCs w:val="28"/>
+        </w:rPr>
+      </w:pPr>
+      <w:r>
+        <w:rPr>
+          <w:rFonts w:ascii="Times New Roman" w:eastAsia="標楷體" w:hAnsi="Times New Roman" w:cs="Times New Roman" w:hint="eastAsia"/>
+          <w:sz w:val="28"/>
+          <w:szCs w:val="28"/>
+        </w:rPr>
+        <w:lastRenderedPageBreak/>
+        <w:t>我們</w:t>
+      </w:r>
+      <w:r>
+        <w:rPr>
+          <w:rFonts w:ascii="Times New Roman" w:eastAsia="標楷體" w:hAnsi="Times New Roman" w:cs="Times New Roman" w:hint="eastAsia"/>
+          <w:sz w:val="28"/>
+          <w:szCs w:val="28"/>
+        </w:rPr>
+        <w:t>要求房東給予完整的聯絡方式</w:t>
+      </w:r>
+      <w:r>
+        <w:rPr>
+          <w:rFonts w:ascii="Times New Roman" w:eastAsia="標楷體" w:hAnsi="Times New Roman" w:cs="Times New Roman" w:hint="eastAsia"/>
+          <w:sz w:val="28"/>
+          <w:szCs w:val="28"/>
+        </w:rPr>
+        <w:t>，讓房東與房客可以更方便地進行溝通，使整個租賃流程更加順暢、安全。這將縮短交易時間，減少雙方往返的繁瑣程序，提升整體體驗。</w:t>
+      </w:r>
+    </w:p>
+    <w:p>
+      <w:pPr>
+        <w:pStyle w:val="a9"/>
+        <w:widowControl/>
+        <w:ind w:left="360"/>
+        <w:rPr>
+          <w:rFonts w:ascii="Times New Roman" w:eastAsia="標楷體" w:hAnsi="Times New Roman" w:cs="Times New Roman" w:hint="eastAsia"/>
+          <w:b/>
+          <w:bCs/>
+          <w:sz w:val="28"/>
+          <w:szCs w:val="28"/>
+        </w:rPr>
+      </w:pPr>
+      <w:r>
+        <w:rPr>
+          <w:rFonts w:ascii="Times New Roman" w:eastAsia="標楷體" w:hAnsi="Times New Roman" w:cs="Times New Roman" w:hint="eastAsia"/>
+          <w:b/>
+          <w:bCs/>
+          <w:sz w:val="28"/>
+          <w:szCs w:val="28"/>
+        </w:rPr>
+        <w:t>資本</w:t>
+      </w:r>
+      <w:r>
+        <w:rPr>
+          <w:rFonts w:ascii="Times New Roman" w:eastAsia="標楷體" w:hAnsi="Times New Roman" w:cs="Times New Roman" w:hint="eastAsia"/>
+          <w:b/>
+          <w:bCs/>
+          <w:sz w:val="28"/>
+          <w:szCs w:val="28"/>
+        </w:rPr>
+        <w:t>增加</w:t>
+      </w:r>
+      <w:r>
+        <w:rPr>
+          <w:rFonts w:ascii="Times New Roman" w:eastAsia="標楷體" w:hAnsi="Times New Roman" w:cs="Times New Roman" w:hint="eastAsia"/>
+          <w:b/>
+          <w:bCs/>
+          <w:sz w:val="28"/>
+          <w:szCs w:val="28"/>
+        </w:rPr>
+        <w:t>及市場</w:t>
+      </w:r>
+      <w:r>
+        <w:rPr>
+          <w:rFonts w:ascii="Times New Roman" w:eastAsia="標楷體" w:hAnsi="Times New Roman" w:cs="Times New Roman" w:hint="eastAsia"/>
+          <w:b/>
+          <w:bCs/>
+          <w:sz w:val="28"/>
+          <w:szCs w:val="28"/>
+        </w:rPr>
+        <w:t>擴展</w:t>
+      </w:r>
+    </w:p>
+    <w:p>
+      <w:pPr>
+        <w:pStyle w:val="a9"/>
+        <w:widowControl/>
+        <w:ind w:left="360"/>
+        <w:rPr>
+          <w:rFonts w:ascii="Times New Roman" w:eastAsia="標楷體" w:hAnsi="Times New Roman" w:cs="Times New Roman" w:hint="eastAsia"/>
+          <w:sz w:val="28"/>
+          <w:szCs w:val="28"/>
+        </w:rPr>
+      </w:pPr>
+      <w:r>
+        <w:rPr>
+          <w:rFonts w:ascii="Times New Roman" w:eastAsia="標楷體" w:hAnsi="Times New Roman" w:cs="Times New Roman" w:hint="eastAsia"/>
+          <w:sz w:val="28"/>
+          <w:szCs w:val="28"/>
+        </w:rPr>
+        <w:t>若是有機會上市</w:t>
+      </w:r>
+      <w:r>
+        <w:rPr>
+          <w:rFonts w:ascii="Times New Roman" w:eastAsia="標楷體" w:hAnsi="Times New Roman" w:cs="Times New Roman" w:hint="eastAsia"/>
+          <w:sz w:val="28"/>
+          <w:szCs w:val="28"/>
+        </w:rPr>
+        <w:t>將為</w:t>
+      </w:r>
+      <w:r>
+        <w:rPr>
+          <w:rFonts w:ascii="Times New Roman" w:eastAsia="標楷體" w:hAnsi="Times New Roman" w:cs="Times New Roman" w:hint="eastAsia"/>
+          <w:sz w:val="28"/>
+          <w:szCs w:val="28"/>
+        </w:rPr>
+        <w:t>隨心租增加</w:t>
+      </w:r>
+      <w:r>
+        <w:rPr>
+          <w:rFonts w:ascii="Times New Roman" w:eastAsia="標楷體" w:hAnsi="Times New Roman" w:cs="Times New Roman" w:hint="eastAsia"/>
+          <w:sz w:val="28"/>
+          <w:szCs w:val="28"/>
+        </w:rPr>
+        <w:t>更多資本，用於平台技術升級、用戶體驗優化及行銷推廣。這將有助於我們擴展市場，進一步鞏固在租賃市場的領導地位。</w:t>
+      </w:r>
+    </w:p>
+    <w:p>
+      <w:pPr>
+        <w:pStyle w:val="a9"/>
+        <w:widowControl/>
+        <w:ind w:left="360"/>
+        <w:rPr>
+          <w:rFonts w:ascii="Times New Roman" w:eastAsia="標楷體" w:hAnsi="Times New Roman" w:cs="Times New Roman"/>
+          <w:b/>
+          <w:bCs/>
+          <w:sz w:val="28"/>
+          <w:szCs w:val="28"/>
+        </w:rPr>
+      </w:pPr>
+    </w:p>
+    <w:p>
+      <w:pPr>
+        <w:pStyle w:val="a9"/>
+        <w:widowControl/>
+        <w:ind w:left="360"/>
+        <w:rPr>
+          <w:rFonts w:ascii="Times New Roman" w:eastAsia="標楷體" w:hAnsi="Times New Roman" w:cs="Times New Roman" w:hint="eastAsia"/>
+          <w:b/>
+          <w:bCs/>
+          <w:sz w:val="28"/>
+          <w:szCs w:val="28"/>
+        </w:rPr>
+      </w:pPr>
+      <w:r>
+        <w:rPr>
+          <w:rFonts w:ascii="Times New Roman" w:eastAsia="標楷體" w:hAnsi="Times New Roman" w:cs="Times New Roman" w:hint="eastAsia"/>
+          <w:b/>
+          <w:bCs/>
+          <w:sz w:val="28"/>
+          <w:szCs w:val="28"/>
+        </w:rPr>
+        <w:t>用戶增長與活躍度提升</w:t>
+      </w:r>
+    </w:p>
+    <w:p>
+      <w:pPr>
+        <w:pStyle w:val="a9"/>
+        <w:widowControl/>
+        <w:ind w:left="360"/>
+        <w:rPr>
+          <w:rFonts w:ascii="Times New Roman" w:eastAsia="標楷體" w:hAnsi="Times New Roman" w:cs="Times New Roman" w:hint="eastAsia"/>
+          <w:sz w:val="28"/>
+          <w:szCs w:val="28"/>
+        </w:rPr>
+      </w:pPr>
+      <w:r>
+        <w:rPr>
+          <w:rFonts w:ascii="Times New Roman" w:eastAsia="標楷體" w:hAnsi="Times New Roman" w:cs="Times New Roman" w:hint="eastAsia"/>
+          <w:sz w:val="28"/>
+          <w:szCs w:val="28"/>
+        </w:rPr>
+        <w:t>隨著平台功能的升級及市場擴張，我們預期平台的註冊用戶將持續成長，並藉由社交互動功能和數據分析工具，提升現有用戶的活躍度，增加租賃成功率。</w:t>
+      </w:r>
+    </w:p>
+    <w:p>
+      <w:pPr>
+        <w:pStyle w:val="a9"/>
+        <w:widowControl/>
+        <w:ind w:left="360"/>
+        <w:rPr>
+          <w:rFonts w:ascii="Times New Roman" w:eastAsia="標楷體" w:hAnsi="Times New Roman" w:cs="Times New Roman"/>
+          <w:sz w:val="28"/>
+          <w:szCs w:val="28"/>
+        </w:rPr>
+      </w:pPr>
+    </w:p>
+    <w:p>
+      <w:pPr>
+        <w:pStyle w:val="a9"/>
+        <w:widowControl/>
+        <w:ind w:left="360"/>
+        <w:rPr>
+          <w:rFonts w:ascii="Times New Roman" w:eastAsia="標楷體" w:hAnsi="Times New Roman" w:cs="Times New Roman"/>
+          <w:b/>
+          <w:bCs/>
+          <w:sz w:val="28"/>
+          <w:szCs w:val="28"/>
+        </w:rPr>
+      </w:pPr>
+    </w:p>
+    <w:p>
+      <w:pPr>
+        <w:pStyle w:val="a9"/>
+        <w:widowControl/>
+        <w:ind w:left="360"/>
+        <w:rPr>
+          <w:rFonts w:ascii="Times New Roman" w:eastAsia="標楷體" w:hAnsi="Times New Roman" w:cs="Times New Roman" w:hint="eastAsia"/>
+          <w:b/>
+          <w:bCs/>
+          <w:sz w:val="28"/>
+          <w:szCs w:val="28"/>
+        </w:rPr>
+      </w:pPr>
+      <w:r>
+        <w:rPr>
+          <w:rFonts w:ascii="Times New Roman" w:eastAsia="標楷體" w:hAnsi="Times New Roman" w:cs="Times New Roman" w:hint="eastAsia"/>
+          <w:b/>
+          <w:bCs/>
+          <w:sz w:val="28"/>
+          <w:szCs w:val="28"/>
+        </w:rPr>
+        <w:t>可持續發展及社會責任</w:t>
+      </w:r>
+    </w:p>
+    <w:p>
+      <w:pPr>
+        <w:pStyle w:val="a9"/>
+        <w:widowControl/>
+        <w:ind w:left="360"/>
+        <w:rPr>
+          <w:rFonts w:ascii="Times New Roman" w:eastAsia="標楷體" w:hAnsi="Times New Roman" w:cs="Times New Roman" w:hint="eastAsia"/>
+          <w:sz w:val="28"/>
+          <w:szCs w:val="28"/>
+        </w:rPr>
+      </w:pPr>
+      <w:r>
+        <w:rPr>
+          <w:rFonts w:ascii="Times New Roman" w:eastAsia="標楷體" w:hAnsi="Times New Roman" w:cs="Times New Roman" w:hint="eastAsia"/>
+          <w:sz w:val="28"/>
+          <w:szCs w:val="28"/>
+        </w:rPr>
+        <w:t>未來</w:t>
+      </w:r>
+      <w:r>
+        <w:rPr>
+          <w:rFonts w:ascii="Times New Roman" w:eastAsia="標楷體" w:hAnsi="Times New Roman" w:cs="Times New Roman" w:hint="eastAsia"/>
+          <w:sz w:val="28"/>
+          <w:szCs w:val="28"/>
+        </w:rPr>
+        <w:t>我們將</w:t>
+      </w:r>
+      <w:r>
+        <w:rPr>
+          <w:rFonts w:ascii="Times New Roman" w:eastAsia="標楷體" w:hAnsi="Times New Roman" w:cs="Times New Roman" w:hint="eastAsia"/>
+          <w:sz w:val="28"/>
+          <w:szCs w:val="28"/>
+        </w:rPr>
+        <w:t>秉持並</w:t>
+      </w:r>
+      <w:r>
+        <w:rPr>
+          <w:rFonts w:ascii="Times New Roman" w:eastAsia="標楷體" w:hAnsi="Times New Roman" w:cs="Times New Roman" w:hint="eastAsia"/>
+          <w:sz w:val="28"/>
+          <w:szCs w:val="28"/>
+        </w:rPr>
+        <w:t>推動</w:t>
+      </w:r>
+      <w:r>
+        <w:rPr>
+          <w:rFonts w:ascii="Times New Roman" w:eastAsia="標楷體" w:hAnsi="Times New Roman" w:cs="Times New Roman" w:hint="eastAsia"/>
+          <w:sz w:val="28"/>
+          <w:szCs w:val="28"/>
+        </w:rPr>
+        <w:t>永續</w:t>
+      </w:r>
+      <w:r>
+        <w:rPr>
+          <w:rFonts w:ascii="Times New Roman" w:eastAsia="標楷體" w:hAnsi="Times New Roman" w:cs="Times New Roman" w:hint="eastAsia"/>
+          <w:sz w:val="28"/>
+          <w:szCs w:val="28"/>
+        </w:rPr>
+        <w:t>發展，</w:t>
+      </w:r>
+      <w:proofErr w:type="gramStart"/>
+      <w:r>
+        <w:rPr>
+          <w:rFonts w:ascii="Times New Roman" w:eastAsia="標楷體" w:hAnsi="Times New Roman" w:cs="Times New Roman" w:hint="eastAsia"/>
+          <w:sz w:val="28"/>
+          <w:szCs w:val="28"/>
+        </w:rPr>
+        <w:t>優化綠能</w:t>
+      </w:r>
+      <w:proofErr w:type="gramEnd"/>
+      <w:r>
+        <w:rPr>
+          <w:rFonts w:ascii="Times New Roman" w:eastAsia="標楷體" w:hAnsi="Times New Roman" w:cs="Times New Roman" w:hint="eastAsia"/>
+          <w:sz w:val="28"/>
+          <w:szCs w:val="28"/>
+        </w:rPr>
+        <w:t>建築及環保房屋的租賃模式，並積極參與各種社會責任活動，為社會提供更具包容性及公平的租賃環境</w:t>
+      </w:r>
+      <w:r>
+        <w:rPr>
+          <w:rFonts w:ascii="Times New Roman" w:eastAsia="標楷體" w:hAnsi="Times New Roman" w:cs="Times New Roman" w:hint="eastAsia"/>
+          <w:sz w:val="28"/>
+          <w:szCs w:val="28"/>
+        </w:rPr>
+        <w:t>，使其符合</w:t>
+      </w:r>
+      <w:r>
+        <w:rPr>
+          <w:rFonts w:ascii="Times New Roman" w:eastAsia="標楷體" w:hAnsi="Times New Roman" w:cs="Times New Roman" w:hint="eastAsia"/>
+          <w:sz w:val="28"/>
+          <w:szCs w:val="28"/>
+        </w:rPr>
+        <w:t>SDGs</w:t>
+      </w:r>
+      <w:r>
+        <w:rPr>
+          <w:rFonts w:ascii="Times New Roman" w:eastAsia="標楷體" w:hAnsi="Times New Roman" w:cs="Times New Roman" w:hint="eastAsia"/>
+          <w:sz w:val="28"/>
+          <w:szCs w:val="28"/>
+        </w:rPr>
+        <w:t>的精神</w:t>
+      </w:r>
+      <w:r>
+        <w:rPr>
+          <w:rFonts w:ascii="Times New Roman" w:eastAsia="標楷體" w:hAnsi="Times New Roman" w:cs="Times New Roman" w:hint="eastAsia"/>
+          <w:sz w:val="28"/>
+          <w:szCs w:val="28"/>
+        </w:rPr>
+        <w:t>。</w:t>
+      </w:r>
+    </w:p>
+    <w:p>
+      <w:pPr>
+        <w:pStyle w:val="a9"/>
+        <w:widowControl/>
+        <w:ind w:left="360"/>
+        <w:rPr>
+          <w:rFonts w:ascii="Times New Roman" w:eastAsia="標楷體" w:hAnsi="Times New Roman" w:cs="Times New Roman"/>
           <w:sz w:val="28"/>
           <w:szCs w:val="28"/>
         </w:rPr>
@@ -1710,7 +2209,12 @@
     </w:p>
     <w:p>
       <w:pPr>
+        <w:pStyle w:val="a9"/>
         <w:widowControl/>
+        <w:numPr>
+          <w:ilvl w:val="0"/>
+          <w:numId w:val="37"/>
+        </w:numPr>
         <w:rPr>
           <w:rFonts w:ascii="Times New Roman" w:eastAsia="標楷體" w:hAnsi="Times New Roman" w:cs="Times New Roman"/>
           <w:sz w:val="28"/>
@@ -2053,7 +2557,12 @@
     </w:p>
     <w:p>
       <w:pPr>
+        <w:pStyle w:val="a9"/>
         <w:widowControl/>
+        <w:numPr>
+          <w:ilvl w:val="0"/>
+          <w:numId w:val="36"/>
+        </w:numPr>
         <w:rPr>
           <w:rFonts w:ascii="Times New Roman" w:eastAsia="標楷體" w:hAnsi="Times New Roman" w:cs="Times New Roman"/>
           <w:sz w:val="28"/>
@@ -2160,6 +2669,21 @@
       <w:pPr>
         <w:widowControl/>
         <w:rPr>
+          <w:rFonts w:ascii="Times New Roman" w:eastAsia="標楷體" w:hAnsi="Times New Roman" w:cs="Times New Roman" w:hint="eastAsia"/>
+          <w:sz w:val="28"/>
+          <w:szCs w:val="28"/>
+        </w:rPr>
+      </w:pPr>
+    </w:p>
+    <w:p>
+      <w:pPr>
+        <w:pStyle w:val="a9"/>
+        <w:widowControl/>
+        <w:numPr>
+          <w:ilvl w:val="0"/>
+          <w:numId w:val="36"/>
+        </w:numPr>
+        <w:rPr>
           <w:rFonts w:ascii="Times New Roman" w:eastAsia="標楷體" w:hAnsi="Times New Roman" w:cs="Times New Roman"/>
           <w:sz w:val="28"/>
           <w:szCs w:val="28"/>
@@ -2181,6 +2705,52 @@
         </w:rPr>
         <w:t>(Positioning)</w:t>
       </w:r>
+    </w:p>
+    <w:p>
+      <w:pPr>
+        <w:widowControl/>
+        <w:rPr>
+          <w:rFonts w:ascii="Times New Roman" w:eastAsia="標楷體" w:hAnsi="Times New Roman" w:cs="Times New Roman"/>
+          <w:sz w:val="28"/>
+          <w:szCs w:val="28"/>
+        </w:rPr>
+      </w:pPr>
+      <w:r>
+        <w:rPr>
+          <w:rFonts w:ascii="Times New Roman" w:eastAsia="標楷體" w:hAnsi="Times New Roman" w:cs="Times New Roman" w:hint="eastAsia"/>
+          <w:sz w:val="28"/>
+          <w:szCs w:val="28"/>
+        </w:rPr>
+        <w:t>「隨心租」是一個專為全台灣（包括離島）租房需求設計的平台，致力於提供年輕人、外地工作者和房東一個靈活、安全且透明的租房交易平台。我們不僅提供多樣化的租房選項，還提供篩選和租賃管理工具，</w:t>
+      </w:r>
+      <w:proofErr w:type="gramStart"/>
+      <w:r>
+        <w:rPr>
+          <w:rFonts w:ascii="Times New Roman" w:eastAsia="標楷體" w:hAnsi="Times New Roman" w:cs="Times New Roman" w:hint="eastAsia"/>
+          <w:sz w:val="28"/>
+          <w:szCs w:val="28"/>
+        </w:rPr>
+        <w:t>讓租客</w:t>
+      </w:r>
+      <w:proofErr w:type="gramEnd"/>
+      <w:r>
+        <w:rPr>
+          <w:rFonts w:ascii="Times New Roman" w:eastAsia="標楷體" w:hAnsi="Times New Roman" w:cs="Times New Roman" w:hint="eastAsia"/>
+          <w:sz w:val="28"/>
+          <w:szCs w:val="28"/>
+        </w:rPr>
+        <w:t>能夠快速找到合適的房源，房東能夠輕鬆管理租賃事務。</w:t>
+      </w:r>
+    </w:p>
+    <w:p>
+      <w:pPr>
+        <w:widowControl/>
+        <w:rPr>
+          <w:rFonts w:ascii="Times New Roman" w:eastAsia="標楷體" w:hAnsi="Times New Roman" w:cs="Times New Roman" w:hint="eastAsia"/>
+          <w:sz w:val="28"/>
+          <w:szCs w:val="28"/>
+        </w:rPr>
+      </w:pPr>
     </w:p>
     <w:p>
       <w:pPr>
@@ -3050,24 +3620,46 @@
       </w:pPr>
       <w:r>
         <w:rPr>
-          <w:rFonts w:ascii="Times New Roman" w:eastAsia="標楷體" w:hAnsi="Times New Roman" w:cs="Times New Roman"/>
-          <w:noProof/>
+          <w:rFonts w:ascii="Times New Roman" w:eastAsia="標楷體" w:hAnsi="Times New Roman" w:cs="Times New Roman" w:hint="eastAsia"/>
           <w:sz w:val="32"/>
           <w:szCs w:val="32"/>
         </w:rPr>
+        <w:t>功能分解圖</w:t>
+      </w:r>
+    </w:p>
+    <w:p>
+      <w:pPr>
+        <w:pStyle w:val="a9"/>
+        <w:tabs>
+          <w:tab w:val="center" w:pos="5273"/>
+        </w:tabs>
+        <w:ind w:left="564"/>
+        <w:rPr>
+          <w:rFonts w:ascii="Times New Roman" w:eastAsia="標楷體" w:hAnsi="Times New Roman" w:cs="Times New Roman"/>
+          <w:sz w:val="28"/>
+          <w:szCs w:val="28"/>
+        </w:rPr>
+      </w:pPr>
+      <w:r>
+        <w:rPr>
+          <w:rFonts w:ascii="Times New Roman" w:eastAsia="標楷體" w:hAnsi="Times New Roman" w:cs="Times New Roman"/>
+          <w:noProof/>
+          <w:sz w:val="28"/>
+          <w:szCs w:val="28"/>
+        </w:rPr>
         <w:drawing>
-          <wp:anchor distT="0" distB="0" distL="114300" distR="114300" simplePos="0" relativeHeight="251664384" behindDoc="1" locked="0" layoutInCell="1" allowOverlap="1" wp14:anchorId="09DA724A" wp14:editId="42A60B39">
+          <wp:anchor distT="0" distB="0" distL="114300" distR="114300" simplePos="0" relativeHeight="251661312" behindDoc="1" locked="0" layoutInCell="1" allowOverlap="1" wp14:anchorId="6E8B372B" wp14:editId="1532E119">
             <wp:simplePos x="0" y="0"/>
-            <wp:positionH relativeFrom="column">
-              <wp:posOffset>1378585</wp:posOffset>
+            <wp:positionH relativeFrom="margin">
+              <wp:align>center</wp:align>
             </wp:positionH>
             <wp:positionV relativeFrom="paragraph">
-              <wp:posOffset>4180205</wp:posOffset>
+              <wp:posOffset>434975</wp:posOffset>
             </wp:positionV>
-            <wp:extent cx="2372360" cy="5176520"/>
+            <wp:extent cx="5471160" cy="7849870"/>
             <wp:effectExtent l="0" t="0" r="0" b="0"/>
             <wp:wrapTopAndBottom/>
-            <wp:docPr id="387044361" name="圖片 3" descr="一張含有 螢幕擷取畫面, 黑色, 設計 的圖片&#10;&#10;自動產生的描述"/>
+            <wp:docPr id="1444605602" name="圖片 1"/>
             <wp:cNvGraphicFramePr>
               <a:graphicFrameLocks xmlns:a="http://schemas.openxmlformats.org/drawingml/2006/main" noChangeAspect="1"/>
             </wp:cNvGraphicFramePr>
@@ -3075,7 +3667,7 @@
               <a:graphicData uri="http://schemas.openxmlformats.org/drawingml/2006/picture">
                 <pic:pic xmlns:pic="http://schemas.openxmlformats.org/drawingml/2006/picture">
                   <pic:nvPicPr>
-                    <pic:cNvPr id="387044361" name="圖片 3" descr="一張含有 螢幕擷取畫面, 黑色, 設計 的圖片&#10;&#10;自動產生的描述"/>
+                    <pic:cNvPr id="0" name="Picture 2"/>
                     <pic:cNvPicPr>
                       <a:picLocks noChangeAspect="1" noChangeArrowheads="1"/>
                     </pic:cNvPicPr>
@@ -3088,13 +3680,13 @@
                         </a:ext>
                       </a:extLst>
                     </a:blip>
-                    <a:srcRect t="23362" r="67496" b="58011"/>
+                    <a:srcRect l="10172" t="-159" r="27437" b="79221"/>
                     <a:stretch/>
                   </pic:blipFill>
                   <pic:spPr bwMode="auto">
                     <a:xfrm>
                       <a:off x="0" y="0"/>
-                      <a:ext cx="2372360" cy="5176520"/>
+                      <a:ext cx="5471160" cy="7849870"/>
                     </a:xfrm>
                     <a:prstGeom prst="rect">
                       <a:avLst/>
@@ -3124,10 +3716,64 @@
       <w:r>
         <w:rPr>
           <w:rFonts w:ascii="Times New Roman" w:eastAsia="標楷體" w:hAnsi="Times New Roman" w:cs="Times New Roman" w:hint="eastAsia"/>
-          <w:sz w:val="32"/>
-          <w:szCs w:val="32"/>
-        </w:rPr>
-        <w:t>功能分解圖</w:t>
+          <w:sz w:val="28"/>
+          <w:szCs w:val="28"/>
+        </w:rPr>
+        <w:t>1.</w:t>
+      </w:r>
+      <w:r>
+        <w:rPr>
+          <w:rFonts w:ascii="Times New Roman" w:eastAsia="標楷體" w:hAnsi="Times New Roman" w:cs="Times New Roman" w:hint="eastAsia"/>
+          <w:sz w:val="28"/>
+          <w:szCs w:val="28"/>
+        </w:rPr>
+        <w:t>使用者</w:t>
+      </w:r>
+      <w:r>
+        <w:rPr>
+          <w:rFonts w:ascii="Times New Roman" w:eastAsia="標楷體" w:hAnsi="Times New Roman" w:cs="Times New Roman" w:hint="eastAsia"/>
+          <w:sz w:val="28"/>
+          <w:szCs w:val="28"/>
+        </w:rPr>
+        <w:t>個案</w:t>
+      </w:r>
+      <w:r>
+        <w:rPr>
+          <w:rFonts w:ascii="Times New Roman" w:eastAsia="標楷體" w:hAnsi="Times New Roman" w:cs="Times New Roman" w:hint="eastAsia"/>
+          <w:sz w:val="28"/>
+          <w:szCs w:val="28"/>
+        </w:rPr>
+        <w:t>圖</w:t>
+      </w:r>
+    </w:p>
+    <w:p>
+      <w:pPr>
+        <w:tabs>
+          <w:tab w:val="center" w:pos="5273"/>
+        </w:tabs>
+        <w:ind w:left="561"/>
+        <w:rPr>
+          <w:rFonts w:ascii="Times New Roman" w:eastAsia="標楷體" w:hAnsi="Times New Roman" w:cs="Times New Roman" w:hint="eastAsia"/>
+          <w:sz w:val="28"/>
+          <w:szCs w:val="28"/>
+        </w:rPr>
+      </w:pPr>
+      <w:r>
+        <w:rPr>
+          <w:rFonts w:ascii="Times New Roman" w:eastAsia="標楷體" w:hAnsi="Times New Roman" w:cs="Times New Roman" w:hint="eastAsia"/>
+          <w:sz w:val="28"/>
+          <w:szCs w:val="28"/>
+        </w:rPr>
+        <w:lastRenderedPageBreak/>
+        <w:t>2.</w:t>
+      </w:r>
+      <w:r>
+        <w:rPr>
+          <w:rFonts w:ascii="Times New Roman" w:eastAsia="標楷體" w:hAnsi="Times New Roman" w:cs="Times New Roman" w:hint="eastAsia"/>
+          <w:sz w:val="28"/>
+          <w:szCs w:val="28"/>
+        </w:rPr>
+        <w:t>使用個案描述</w:t>
       </w:r>
     </w:p>
     <w:p>
@@ -3137,8 +3783,9 @@
           <w:tab w:val="center" w:pos="5273"/>
         </w:tabs>
         <w:ind w:left="564"/>
-        <w:rPr>
-          <w:rFonts w:ascii="Times New Roman" w:eastAsia="標楷體" w:hAnsi="Times New Roman" w:cs="Times New Roman" w:hint="eastAsia"/>
+        <w:jc w:val="center"/>
+        <w:rPr>
+          <w:rFonts w:ascii="Times New Roman" w:eastAsia="標楷體" w:hAnsi="Times New Roman" w:cs="Times New Roman"/>
           <w:sz w:val="28"/>
           <w:szCs w:val="28"/>
         </w:rPr>
@@ -3151,18 +3798,18 @@
           <w:szCs w:val="28"/>
         </w:rPr>
         <w:drawing>
-          <wp:anchor distT="0" distB="0" distL="114300" distR="114300" simplePos="0" relativeHeight="251663360" behindDoc="0" locked="0" layoutInCell="1" allowOverlap="1" wp14:anchorId="0B2F01AF" wp14:editId="4F55E940">
+          <wp:anchor distT="0" distB="0" distL="114300" distR="114300" simplePos="0" relativeHeight="251676672" behindDoc="1" locked="0" layoutInCell="1" allowOverlap="1" wp14:anchorId="534D54D3" wp14:editId="3A487639">
             <wp:simplePos x="0" y="0"/>
-            <wp:positionH relativeFrom="column">
-              <wp:posOffset>1137920</wp:posOffset>
+            <wp:positionH relativeFrom="margin">
+              <wp:align>center</wp:align>
             </wp:positionH>
             <wp:positionV relativeFrom="paragraph">
-              <wp:posOffset>414020</wp:posOffset>
+              <wp:posOffset>408940</wp:posOffset>
             </wp:positionV>
-            <wp:extent cx="3520440" cy="4837430"/>
+            <wp:extent cx="2834640" cy="3997960"/>
             <wp:effectExtent l="0" t="0" r="0" b="0"/>
             <wp:wrapTopAndBottom/>
-            <wp:docPr id="767672978" name="圖片 2" descr="一張含有 螢幕擷取畫面, 黑色, 設計 的圖片&#10;&#10;自動產生的描述"/>
+            <wp:docPr id="209437157" name="圖片 2" descr="一張含有 螢幕擷取畫面, 黑色, 設計 的圖片&#10;&#10;自動產生的描述"/>
             <wp:cNvGraphicFramePr>
               <a:graphicFrameLocks xmlns:a="http://schemas.openxmlformats.org/drawingml/2006/main" noChangeAspect="1"/>
             </wp:cNvGraphicFramePr>
@@ -3170,26 +3817,26 @@
               <a:graphicData uri="http://schemas.openxmlformats.org/drawingml/2006/picture">
                 <pic:pic xmlns:pic="http://schemas.openxmlformats.org/drawingml/2006/picture">
                   <pic:nvPicPr>
-                    <pic:cNvPr id="767672978" name="圖片 2" descr="一張含有 螢幕擷取畫面, 黑色, 設計 的圖片&#10;&#10;自動產生的描述"/>
+                    <pic:cNvPr id="209437157" name="圖片 2" descr="一張含有 螢幕擷取畫面, 黑色, 設計 的圖片&#10;&#10;自動產生的描述"/>
                     <pic:cNvPicPr>
                       <a:picLocks noChangeAspect="1" noChangeArrowheads="1"/>
                     </pic:cNvPicPr>
                   </pic:nvPicPr>
                   <pic:blipFill rotWithShape="1">
-                    <a:blip r:embed="rId11">
+                    <a:blip r:embed="rId10">
                       <a:extLst>
                         <a:ext uri="{28A0092B-C50C-407E-A947-70E740481C1C}">
                           <a14:useLocalDpi xmlns:a14="http://schemas.microsoft.com/office/drawing/2010/main" val="0"/>
                         </a:ext>
                       </a:extLst>
                     </a:blip>
-                    <a:srcRect l="7309" r="40609" b="81200"/>
+                    <a:srcRect l="2712" t="87795" r="65075" b="1578"/>
                     <a:stretch/>
                   </pic:blipFill>
                   <pic:spPr bwMode="auto">
                     <a:xfrm>
                       <a:off x="0" y="0"/>
-                      <a:ext cx="3520440" cy="4837430"/>
+                      <a:ext cx="2834640" cy="3997960"/>
                     </a:xfrm>
                     <a:prstGeom prst="rect">
                       <a:avLst/>
@@ -3222,42 +3869,8 @@
           <w:sz w:val="28"/>
           <w:szCs w:val="28"/>
         </w:rPr>
-        <w:t>使用者需求圖</w:t>
-      </w:r>
-    </w:p>
-    <w:p>
-      <w:pPr>
-        <w:tabs>
-          <w:tab w:val="center" w:pos="5273"/>
-        </w:tabs>
-        <w:ind w:left="561"/>
-        <w:rPr>
-          <w:rFonts w:ascii="Times New Roman" w:eastAsia="標楷體" w:hAnsi="Times New Roman" w:cs="Times New Roman"/>
-          <w:sz w:val="28"/>
-          <w:szCs w:val="28"/>
-        </w:rPr>
-      </w:pPr>
-      <w:r>
-        <w:rPr>
-          <w:rFonts w:ascii="Times New Roman" w:eastAsia="標楷體" w:hAnsi="Times New Roman" w:cs="Times New Roman" w:hint="eastAsia"/>
-          <w:sz w:val="28"/>
-          <w:szCs w:val="28"/>
-        </w:rPr>
-        <w:lastRenderedPageBreak/>
-        <w:t>使用個案描述</w:t>
-      </w:r>
-    </w:p>
-    <w:p>
-      <w:pPr>
-        <w:tabs>
-          <w:tab w:val="center" w:pos="5273"/>
-        </w:tabs>
-        <w:rPr>
-          <w:rFonts w:ascii="Times New Roman" w:eastAsia="標楷體" w:hAnsi="Times New Roman" w:cs="Times New Roman" w:hint="eastAsia"/>
-          <w:sz w:val="32"/>
-          <w:szCs w:val="32"/>
-        </w:rPr>
-      </w:pPr>
+        <w:t>註冊</w:t>
+      </w:r>
     </w:p>
     <w:p>
       <w:pPr>
@@ -3266,6 +3879,7 @@
           <w:tab w:val="center" w:pos="5273"/>
         </w:tabs>
         <w:ind w:left="564"/>
+        <w:jc w:val="center"/>
         <w:rPr>
           <w:rFonts w:ascii="Times New Roman" w:eastAsia="標楷體" w:hAnsi="Times New Roman" w:cs="Times New Roman"/>
           <w:sz w:val="32"/>
@@ -3280,81 +3894,33 @@
           <w:tab w:val="center" w:pos="5273"/>
         </w:tabs>
         <w:ind w:left="564"/>
-        <w:rPr>
-          <w:rFonts w:ascii="Times New Roman" w:eastAsia="標楷體" w:hAnsi="Times New Roman" w:cs="Times New Roman"/>
-          <w:sz w:val="28"/>
-          <w:szCs w:val="28"/>
-        </w:rPr>
-      </w:pPr>
-      <w:r>
-        <w:rPr>
-          <w:rFonts w:ascii="Times New Roman" w:eastAsia="標楷體" w:hAnsi="Times New Roman" w:cs="Times New Roman" w:hint="eastAsia"/>
-          <w:sz w:val="28"/>
-          <w:szCs w:val="28"/>
-        </w:rPr>
-        <w:t>分析類別圖</w:t>
-      </w:r>
-    </w:p>
-    <w:p>
-      <w:pPr>
-        <w:rPr>
-          <w:rFonts w:ascii="Times New Roman" w:eastAsia="標楷體" w:hAnsi="Times New Roman" w:cs="Times New Roman"/>
-          <w:sz w:val="36"/>
-          <w:szCs w:val="36"/>
-        </w:rPr>
-      </w:pPr>
-      <w:r>
-        <w:rPr>
-          <w:rFonts w:ascii="Times New Roman" w:eastAsia="標楷體" w:hAnsi="Times New Roman" w:cs="Times New Roman" w:hint="eastAsia"/>
+        <w:jc w:val="center"/>
+        <w:rPr>
+          <w:rFonts w:ascii="Times New Roman" w:eastAsia="標楷體" w:hAnsi="Times New Roman" w:cs="Times New Roman"/>
+          <w:sz w:val="28"/>
+          <w:szCs w:val="28"/>
+        </w:rPr>
+      </w:pPr>
+      <w:r>
+        <w:rPr>
+          <w:rFonts w:ascii="Times New Roman" w:eastAsia="標楷體" w:hAnsi="Times New Roman" w:cs="Times New Roman"/>
           <w:noProof/>
-          <w:sz w:val="36"/>
-          <w:szCs w:val="36"/>
+          <w:sz w:val="28"/>
+          <w:szCs w:val="28"/>
         </w:rPr>
         <w:drawing>
-          <wp:anchor distT="0" distB="0" distL="114300" distR="114300" simplePos="0" relativeHeight="251662336" behindDoc="1" locked="0" layoutInCell="1" allowOverlap="1" wp14:anchorId="7ACEDD57" wp14:editId="567DC41F">
+          <wp:anchor distT="0" distB="0" distL="114300" distR="114300" simplePos="0" relativeHeight="251678720" behindDoc="1" locked="0" layoutInCell="1" allowOverlap="1" wp14:anchorId="32A0A899" wp14:editId="534C23CC">
             <wp:simplePos x="0" y="0"/>
-            <wp:positionH relativeFrom="column">
-              <wp:posOffset>0</wp:posOffset>
+            <wp:positionH relativeFrom="margin">
+              <wp:align>center</wp:align>
             </wp:positionH>
             <wp:positionV relativeFrom="paragraph">
-              <wp:posOffset>0</wp:posOffset>
+              <wp:posOffset>437515</wp:posOffset>
             </wp:positionV>
-            <wp:extent cx="6690360" cy="5283835"/>
+            <wp:extent cx="3088005" cy="3421380"/>
             <wp:effectExtent l="0" t="0" r="0" b="0"/>
-            <wp:wrapTight wrapText="bothSides">
-              <wp:wrapPolygon edited="0">
-                <wp:start x="5535" y="0"/>
-                <wp:lineTo x="5474" y="1246"/>
-                <wp:lineTo x="2091" y="2492"/>
-                <wp:lineTo x="2091" y="7476"/>
-                <wp:lineTo x="0" y="8488"/>
-                <wp:lineTo x="0" y="12694"/>
-                <wp:lineTo x="7196" y="13706"/>
-                <wp:lineTo x="7196" y="16198"/>
-                <wp:lineTo x="5474" y="16977"/>
-                <wp:lineTo x="5228" y="17210"/>
-                <wp:lineTo x="5228" y="21494"/>
-                <wp:lineTo x="9533" y="21494"/>
-                <wp:lineTo x="20296" y="21260"/>
-                <wp:lineTo x="20419" y="16899"/>
-                <wp:lineTo x="20112" y="16743"/>
-                <wp:lineTo x="18390" y="15964"/>
-                <wp:lineTo x="18144" y="15731"/>
-                <wp:lineTo x="16606" y="14952"/>
-                <wp:lineTo x="16606" y="11214"/>
-                <wp:lineTo x="18205" y="11214"/>
-                <wp:lineTo x="19497" y="10669"/>
-                <wp:lineTo x="19435" y="8722"/>
-                <wp:lineTo x="21526" y="8333"/>
-                <wp:lineTo x="21526" y="5996"/>
-                <wp:lineTo x="19435" y="4984"/>
-                <wp:lineTo x="21526" y="4050"/>
-                <wp:lineTo x="21526" y="935"/>
-                <wp:lineTo x="10333" y="0"/>
-                <wp:lineTo x="5535" y="0"/>
-              </wp:wrapPolygon>
-            </wp:wrapTight>
-            <wp:docPr id="1874558107" name="圖片 2" descr="一張含有 螢幕擷取畫面, 設計 的圖片&#10;&#10;自動產生的描述"/>
+            <wp:wrapTopAndBottom/>
+            <wp:docPr id="1313746459" name="圖片 2" descr="一張含有 螢幕擷取畫面, 黑色, 設計 的圖片&#10;&#10;自動產生的描述"/>
             <wp:cNvGraphicFramePr>
               <a:graphicFrameLocks xmlns:a="http://schemas.openxmlformats.org/drawingml/2006/main" noChangeAspect="1"/>
             </wp:cNvGraphicFramePr>
@@ -3362,13 +3928,1137 @@
               <a:graphicData uri="http://schemas.openxmlformats.org/drawingml/2006/picture">
                 <pic:pic xmlns:pic="http://schemas.openxmlformats.org/drawingml/2006/picture">
                   <pic:nvPicPr>
-                    <pic:cNvPr id="1874558107" name="圖片 2" descr="一張含有 螢幕擷取畫面, 設計 的圖片&#10;&#10;自動產生的描述"/>
+                    <pic:cNvPr id="1313746459" name="圖片 2" descr="一張含有 螢幕擷取畫面, 黑色, 設計 的圖片&#10;&#10;自動產生的描述"/>
+                    <pic:cNvPicPr>
+                      <a:picLocks noChangeAspect="1" noChangeArrowheads="1"/>
+                    </pic:cNvPicPr>
+                  </pic:nvPicPr>
+                  <pic:blipFill rotWithShape="1">
+                    <a:blip r:embed="rId10">
+                      <a:extLst>
+                        <a:ext uri="{28A0092B-C50C-407E-A947-70E740481C1C}">
+                          <a14:useLocalDpi xmlns:a14="http://schemas.microsoft.com/office/drawing/2010/main" val="0"/>
+                        </a:ext>
+                      </a:extLst>
+                    </a:blip>
+                    <a:srcRect l="37299" t="87634" r="28115" b="3403"/>
+                    <a:stretch/>
+                  </pic:blipFill>
+                  <pic:spPr bwMode="auto">
+                    <a:xfrm>
+                      <a:off x="0" y="0"/>
+                      <a:ext cx="3088005" cy="3421380"/>
+                    </a:xfrm>
+                    <a:prstGeom prst="rect">
+                      <a:avLst/>
+                    </a:prstGeom>
+                    <a:noFill/>
+                    <a:ln>
+                      <a:noFill/>
+                    </a:ln>
+                    <a:extLst>
+                      <a:ext uri="{53640926-AAD7-44D8-BBD7-CCE9431645EC}">
+                        <a14:shadowObscured xmlns:a14="http://schemas.microsoft.com/office/drawing/2010/main"/>
+                      </a:ext>
+                    </a:extLst>
+                  </pic:spPr>
+                </pic:pic>
+              </a:graphicData>
+            </a:graphic>
+            <wp14:sizeRelH relativeFrom="page">
+              <wp14:pctWidth>0</wp14:pctWidth>
+            </wp14:sizeRelH>
+            <wp14:sizeRelV relativeFrom="page">
+              <wp14:pctHeight>0</wp14:pctHeight>
+            </wp14:sizeRelV>
+          </wp:anchor>
+        </w:drawing>
+      </w:r>
+      <w:r>
+        <w:rPr>
+          <w:rFonts w:ascii="Times New Roman" w:eastAsia="標楷體" w:hAnsi="Times New Roman" w:cs="Times New Roman" w:hint="eastAsia"/>
+          <w:sz w:val="28"/>
+          <w:szCs w:val="28"/>
+        </w:rPr>
+        <w:t>登入</w:t>
+      </w:r>
+    </w:p>
+    <w:p>
+      <w:pPr>
+        <w:pStyle w:val="a9"/>
+        <w:tabs>
+          <w:tab w:val="center" w:pos="5273"/>
+        </w:tabs>
+        <w:ind w:left="564"/>
+        <w:rPr>
+          <w:rFonts w:ascii="Times New Roman" w:eastAsia="標楷體" w:hAnsi="Times New Roman" w:cs="Times New Roman"/>
+          <w:sz w:val="28"/>
+          <w:szCs w:val="28"/>
+        </w:rPr>
+      </w:pPr>
+    </w:p>
+    <w:p>
+      <w:pPr>
+        <w:pStyle w:val="a9"/>
+        <w:tabs>
+          <w:tab w:val="center" w:pos="5273"/>
+        </w:tabs>
+        <w:ind w:left="564"/>
+        <w:jc w:val="center"/>
+        <w:rPr>
+          <w:rFonts w:ascii="Times New Roman" w:eastAsia="標楷體" w:hAnsi="Times New Roman" w:cs="Times New Roman"/>
+          <w:sz w:val="28"/>
+          <w:szCs w:val="28"/>
+        </w:rPr>
+      </w:pPr>
+      <w:r>
+        <w:rPr>
+          <w:rFonts w:ascii="Times New Roman" w:eastAsia="標楷體" w:hAnsi="Times New Roman" w:cs="Times New Roman"/>
+          <w:noProof/>
+          <w:sz w:val="32"/>
+          <w:szCs w:val="32"/>
+        </w:rPr>
+        <w:lastRenderedPageBreak/>
+        <w:drawing>
+          <wp:anchor distT="0" distB="0" distL="114300" distR="114300" simplePos="0" relativeHeight="251680768" behindDoc="1" locked="0" layoutInCell="1" allowOverlap="1" wp14:anchorId="266B93DB" wp14:editId="374C8514">
+            <wp:simplePos x="0" y="0"/>
+            <wp:positionH relativeFrom="margin">
+              <wp:align>center</wp:align>
+            </wp:positionH>
+            <wp:positionV relativeFrom="paragraph">
+              <wp:posOffset>396875</wp:posOffset>
+            </wp:positionV>
+            <wp:extent cx="2084070" cy="3581400"/>
+            <wp:effectExtent l="0" t="0" r="0" b="0"/>
+            <wp:wrapTopAndBottom/>
+            <wp:docPr id="1888519090" name="圖片 2" descr="一張含有 螢幕擷取畫面, 黑色, 設計 的圖片&#10;&#10;自動產生的描述"/>
+            <wp:cNvGraphicFramePr>
+              <a:graphicFrameLocks xmlns:a="http://schemas.openxmlformats.org/drawingml/2006/main" noChangeAspect="1"/>
+            </wp:cNvGraphicFramePr>
+            <a:graphic xmlns:a="http://schemas.openxmlformats.org/drawingml/2006/main">
+              <a:graphicData uri="http://schemas.openxmlformats.org/drawingml/2006/picture">
+                <pic:pic xmlns:pic="http://schemas.openxmlformats.org/drawingml/2006/picture">
+                  <pic:nvPicPr>
+                    <pic:cNvPr id="1888519090" name="圖片 2" descr="一張含有 螢幕擷取畫面, 黑色, 設計 的圖片&#10;&#10;自動產生的描述"/>
+                    <pic:cNvPicPr>
+                      <a:picLocks noChangeAspect="1" noChangeArrowheads="1"/>
+                    </pic:cNvPicPr>
+                  </pic:nvPicPr>
+                  <pic:blipFill rotWithShape="1">
+                    <a:blip r:embed="rId10">
+                      <a:extLst>
+                        <a:ext uri="{28A0092B-C50C-407E-A947-70E740481C1C}">
+                          <a14:useLocalDpi xmlns:a14="http://schemas.microsoft.com/office/drawing/2010/main" val="0"/>
+                        </a:ext>
+                      </a:extLst>
+                    </a:blip>
+                    <a:srcRect l="72903" t="86835" r="3022" b="3490"/>
+                    <a:stretch/>
+                  </pic:blipFill>
+                  <pic:spPr bwMode="auto">
+                    <a:xfrm>
+                      <a:off x="0" y="0"/>
+                      <a:ext cx="2084070" cy="3581400"/>
+                    </a:xfrm>
+                    <a:prstGeom prst="rect">
+                      <a:avLst/>
+                    </a:prstGeom>
+                    <a:noFill/>
+                    <a:ln>
+                      <a:noFill/>
+                    </a:ln>
+                    <a:extLst>
+                      <a:ext uri="{53640926-AAD7-44D8-BBD7-CCE9431645EC}">
+                        <a14:shadowObscured xmlns:a14="http://schemas.microsoft.com/office/drawing/2010/main"/>
+                      </a:ext>
+                    </a:extLst>
+                  </pic:spPr>
+                </pic:pic>
+              </a:graphicData>
+            </a:graphic>
+            <wp14:sizeRelH relativeFrom="page">
+              <wp14:pctWidth>0</wp14:pctWidth>
+            </wp14:sizeRelH>
+            <wp14:sizeRelV relativeFrom="page">
+              <wp14:pctHeight>0</wp14:pctHeight>
+            </wp14:sizeRelV>
+          </wp:anchor>
+        </w:drawing>
+      </w:r>
+      <w:r>
+        <w:rPr>
+          <w:rFonts w:ascii="Times New Roman" w:eastAsia="標楷體" w:hAnsi="Times New Roman" w:cs="Times New Roman" w:hint="eastAsia"/>
+          <w:sz w:val="28"/>
+          <w:szCs w:val="28"/>
+        </w:rPr>
+        <w:t>忘記密碼</w:t>
+      </w:r>
+    </w:p>
+    <w:p>
+      <w:pPr>
+        <w:pStyle w:val="a9"/>
+        <w:tabs>
+          <w:tab w:val="center" w:pos="5273"/>
+        </w:tabs>
+        <w:ind w:left="564"/>
+        <w:jc w:val="center"/>
+        <w:rPr>
+          <w:rFonts w:ascii="Times New Roman" w:eastAsia="標楷體" w:hAnsi="Times New Roman" w:cs="Times New Roman"/>
+          <w:sz w:val="28"/>
+          <w:szCs w:val="28"/>
+        </w:rPr>
+      </w:pPr>
+    </w:p>
+    <w:p>
+      <w:pPr>
+        <w:pStyle w:val="a9"/>
+        <w:tabs>
+          <w:tab w:val="center" w:pos="5273"/>
+        </w:tabs>
+        <w:ind w:left="564"/>
+        <w:jc w:val="center"/>
+        <w:rPr>
+          <w:rFonts w:ascii="Times New Roman" w:eastAsia="標楷體" w:hAnsi="Times New Roman" w:cs="Times New Roman" w:hint="eastAsia"/>
+          <w:sz w:val="28"/>
+          <w:szCs w:val="28"/>
+        </w:rPr>
+      </w:pPr>
+      <w:r>
+        <w:rPr>
+          <w:rFonts w:ascii="Times New Roman" w:eastAsia="標楷體" w:hAnsi="Times New Roman" w:cs="Times New Roman" w:hint="eastAsia"/>
+          <w:sz w:val="28"/>
+          <w:szCs w:val="28"/>
+        </w:rPr>
+        <w:t>修改資料</w:t>
+      </w:r>
+      <w:r>
+        <w:rPr>
+          <w:rFonts w:ascii="Times New Roman" w:eastAsia="標楷體" w:hAnsi="Times New Roman" w:cs="Times New Roman"/>
+          <w:noProof/>
+          <w:sz w:val="32"/>
+          <w:szCs w:val="32"/>
+        </w:rPr>
+        <w:drawing>
+          <wp:anchor distT="0" distB="0" distL="114300" distR="114300" simplePos="0" relativeHeight="251672576" behindDoc="1" locked="0" layoutInCell="1" allowOverlap="1" wp14:anchorId="33668C8C" wp14:editId="31D3970B">
+            <wp:simplePos x="0" y="0"/>
+            <wp:positionH relativeFrom="margin">
+              <wp:align>center</wp:align>
+            </wp:positionH>
+            <wp:positionV relativeFrom="paragraph">
+              <wp:posOffset>377190</wp:posOffset>
+            </wp:positionV>
+            <wp:extent cx="2194560" cy="4890170"/>
+            <wp:effectExtent l="0" t="0" r="0" b="0"/>
+            <wp:wrapTopAndBottom/>
+            <wp:docPr id="2120881530" name="圖片 2" descr="一張含有 螢幕擷取畫面, 黑色, 設計 的圖片&#10;&#10;自動產生的描述"/>
+            <wp:cNvGraphicFramePr>
+              <a:graphicFrameLocks xmlns:a="http://schemas.openxmlformats.org/drawingml/2006/main" noChangeAspect="1"/>
+            </wp:cNvGraphicFramePr>
+            <a:graphic xmlns:a="http://schemas.openxmlformats.org/drawingml/2006/main">
+              <a:graphicData uri="http://schemas.openxmlformats.org/drawingml/2006/picture">
+                <pic:pic xmlns:pic="http://schemas.openxmlformats.org/drawingml/2006/picture">
+                  <pic:nvPicPr>
+                    <pic:cNvPr id="2120881530" name="圖片 2" descr="一張含有 螢幕擷取畫面, 黑色, 設計 的圖片&#10;&#10;自動產生的描述"/>
+                    <pic:cNvPicPr>
+                      <a:picLocks noChangeAspect="1" noChangeArrowheads="1"/>
+                    </pic:cNvPicPr>
+                  </pic:nvPicPr>
+                  <pic:blipFill rotWithShape="1">
+                    <a:blip r:embed="rId10">
+                      <a:extLst>
+                        <a:ext uri="{28A0092B-C50C-407E-A947-70E740481C1C}">
+                          <a14:useLocalDpi xmlns:a14="http://schemas.microsoft.com/office/drawing/2010/main" val="0"/>
+                        </a:ext>
+                      </a:extLst>
+                    </a:blip>
+                    <a:srcRect l="47132" t="68522" r="26081" b="17520"/>
+                    <a:stretch/>
+                  </pic:blipFill>
+                  <pic:spPr bwMode="auto">
+                    <a:xfrm>
+                      <a:off x="0" y="0"/>
+                      <a:ext cx="2194560" cy="4890170"/>
+                    </a:xfrm>
+                    <a:prstGeom prst="rect">
+                      <a:avLst/>
+                    </a:prstGeom>
+                    <a:noFill/>
+                    <a:ln>
+                      <a:noFill/>
+                    </a:ln>
+                    <a:extLst>
+                      <a:ext uri="{53640926-AAD7-44D8-BBD7-CCE9431645EC}">
+                        <a14:shadowObscured xmlns:a14="http://schemas.microsoft.com/office/drawing/2010/main"/>
+                      </a:ext>
+                    </a:extLst>
+                  </pic:spPr>
+                </pic:pic>
+              </a:graphicData>
+            </a:graphic>
+            <wp14:sizeRelH relativeFrom="page">
+              <wp14:pctWidth>0</wp14:pctWidth>
+            </wp14:sizeRelH>
+            <wp14:sizeRelV relativeFrom="page">
+              <wp14:pctHeight>0</wp14:pctHeight>
+            </wp14:sizeRelV>
+          </wp:anchor>
+        </w:drawing>
+      </w:r>
+    </w:p>
+    <w:p>
+      <w:pPr>
+        <w:pStyle w:val="a9"/>
+        <w:tabs>
+          <w:tab w:val="center" w:pos="5273"/>
+        </w:tabs>
+        <w:ind w:left="564"/>
+        <w:jc w:val="center"/>
+        <w:rPr>
+          <w:rFonts w:ascii="Times New Roman" w:eastAsia="標楷體" w:hAnsi="Times New Roman" w:cs="Times New Roman"/>
+          <w:sz w:val="28"/>
+          <w:szCs w:val="28"/>
+        </w:rPr>
+      </w:pPr>
+      <w:r>
+        <w:rPr>
+          <w:rFonts w:ascii="Times New Roman" w:eastAsia="標楷體" w:hAnsi="Times New Roman" w:cs="Times New Roman"/>
+          <w:noProof/>
+          <w:sz w:val="32"/>
+          <w:szCs w:val="32"/>
+        </w:rPr>
+        <w:lastRenderedPageBreak/>
+        <w:drawing>
+          <wp:anchor distT="0" distB="0" distL="114300" distR="114300" simplePos="0" relativeHeight="251674624" behindDoc="1" locked="0" layoutInCell="1" allowOverlap="1" wp14:anchorId="024EDE01" wp14:editId="76F0032A">
+            <wp:simplePos x="0" y="0"/>
+            <wp:positionH relativeFrom="margin">
+              <wp:align>center</wp:align>
+            </wp:positionH>
+            <wp:positionV relativeFrom="paragraph">
+              <wp:posOffset>502920</wp:posOffset>
+            </wp:positionV>
+            <wp:extent cx="1775460" cy="4344372"/>
+            <wp:effectExtent l="0" t="0" r="0" b="0"/>
+            <wp:wrapTopAndBottom/>
+            <wp:docPr id="814853330" name="圖片 2" descr="一張含有 螢幕擷取畫面, 黑色, 設計 的圖片&#10;&#10;自動產生的描述"/>
+            <wp:cNvGraphicFramePr>
+              <a:graphicFrameLocks xmlns:a="http://schemas.openxmlformats.org/drawingml/2006/main" noChangeAspect="1"/>
+            </wp:cNvGraphicFramePr>
+            <a:graphic xmlns:a="http://schemas.openxmlformats.org/drawingml/2006/main">
+              <a:graphicData uri="http://schemas.openxmlformats.org/drawingml/2006/picture">
+                <pic:pic xmlns:pic="http://schemas.openxmlformats.org/drawingml/2006/picture">
+                  <pic:nvPicPr>
+                    <pic:cNvPr id="814853330" name="圖片 2" descr="一張含有 螢幕擷取畫面, 黑色, 設計 的圖片&#10;&#10;自動產生的描述"/>
+                    <pic:cNvPicPr>
+                      <a:picLocks noChangeAspect="1" noChangeArrowheads="1"/>
+                    </pic:cNvPicPr>
+                  </pic:nvPicPr>
+                  <pic:blipFill rotWithShape="1">
+                    <a:blip r:embed="rId10">
+                      <a:extLst>
+                        <a:ext uri="{28A0092B-C50C-407E-A947-70E740481C1C}">
+                          <a14:useLocalDpi xmlns:a14="http://schemas.microsoft.com/office/drawing/2010/main" val="0"/>
+                        </a:ext>
+                      </a:extLst>
+                    </a:blip>
+                    <a:srcRect l="77311" t="70107" r="3700" b="19028"/>
+                    <a:stretch/>
+                  </pic:blipFill>
+                  <pic:spPr bwMode="auto">
+                    <a:xfrm>
+                      <a:off x="0" y="0"/>
+                      <a:ext cx="1775460" cy="4344372"/>
+                    </a:xfrm>
+                    <a:prstGeom prst="rect">
+                      <a:avLst/>
+                    </a:prstGeom>
+                    <a:noFill/>
+                    <a:ln>
+                      <a:noFill/>
+                    </a:ln>
+                    <a:extLst>
+                      <a:ext uri="{53640926-AAD7-44D8-BBD7-CCE9431645EC}">
+                        <a14:shadowObscured xmlns:a14="http://schemas.microsoft.com/office/drawing/2010/main"/>
+                      </a:ext>
+                    </a:extLst>
+                  </pic:spPr>
+                </pic:pic>
+              </a:graphicData>
+            </a:graphic>
+            <wp14:sizeRelH relativeFrom="page">
+              <wp14:pctWidth>0</wp14:pctWidth>
+            </wp14:sizeRelH>
+            <wp14:sizeRelV relativeFrom="page">
+              <wp14:pctHeight>0</wp14:pctHeight>
+            </wp14:sizeRelV>
+          </wp:anchor>
+        </w:drawing>
+      </w:r>
+      <w:r>
+        <w:rPr>
+          <w:rFonts w:ascii="Times New Roman" w:eastAsia="標楷體" w:hAnsi="Times New Roman" w:cs="Times New Roman" w:hint="eastAsia"/>
+          <w:sz w:val="28"/>
+          <w:szCs w:val="28"/>
+        </w:rPr>
+        <w:t>登出</w:t>
+      </w:r>
+    </w:p>
+    <w:p>
+      <w:pPr>
+        <w:pStyle w:val="a9"/>
+        <w:tabs>
+          <w:tab w:val="center" w:pos="5273"/>
+        </w:tabs>
+        <w:ind w:left="564"/>
+        <w:jc w:val="center"/>
+        <w:rPr>
+          <w:rFonts w:ascii="Times New Roman" w:eastAsia="標楷體" w:hAnsi="Times New Roman" w:cs="Times New Roman"/>
+          <w:sz w:val="28"/>
+          <w:szCs w:val="28"/>
+        </w:rPr>
+      </w:pPr>
+    </w:p>
+    <w:p>
+      <w:pPr>
+        <w:pStyle w:val="a9"/>
+        <w:tabs>
+          <w:tab w:val="center" w:pos="5273"/>
+        </w:tabs>
+        <w:ind w:left="564"/>
+        <w:jc w:val="center"/>
+        <w:rPr>
+          <w:rFonts w:ascii="Times New Roman" w:eastAsia="標楷體" w:hAnsi="Times New Roman" w:cs="Times New Roman"/>
+          <w:sz w:val="28"/>
+          <w:szCs w:val="28"/>
+        </w:rPr>
+      </w:pPr>
+      <w:r>
+        <w:rPr>
+          <w:rFonts w:ascii="Times New Roman" w:eastAsia="標楷體" w:hAnsi="Times New Roman" w:cs="Times New Roman"/>
+          <w:noProof/>
+          <w:sz w:val="32"/>
+          <w:szCs w:val="32"/>
+        </w:rPr>
+        <w:drawing>
+          <wp:anchor distT="0" distB="0" distL="114300" distR="114300" simplePos="0" relativeHeight="251662336" behindDoc="1" locked="0" layoutInCell="1" allowOverlap="1" wp14:anchorId="2EF04EFA" wp14:editId="3F2C6BA4">
+            <wp:simplePos x="0" y="0"/>
+            <wp:positionH relativeFrom="margin">
+              <wp:align>center</wp:align>
+            </wp:positionH>
+            <wp:positionV relativeFrom="paragraph">
+              <wp:posOffset>492760</wp:posOffset>
+            </wp:positionV>
+            <wp:extent cx="2933700" cy="3881120"/>
+            <wp:effectExtent l="0" t="0" r="0" b="5080"/>
+            <wp:wrapTopAndBottom/>
+            <wp:docPr id="2111392713" name="圖片 2"/>
+            <wp:cNvGraphicFramePr>
+              <a:graphicFrameLocks xmlns:a="http://schemas.openxmlformats.org/drawingml/2006/main" noChangeAspect="1"/>
+            </wp:cNvGraphicFramePr>
+            <a:graphic xmlns:a="http://schemas.openxmlformats.org/drawingml/2006/main">
+              <a:graphicData uri="http://schemas.openxmlformats.org/drawingml/2006/picture">
+                <pic:pic xmlns:pic="http://schemas.openxmlformats.org/drawingml/2006/picture">
+                  <pic:nvPicPr>
+                    <pic:cNvPr id="0" name="Picture 3"/>
+                    <pic:cNvPicPr>
+                      <a:picLocks noChangeAspect="1" noChangeArrowheads="1"/>
+                    </pic:cNvPicPr>
+                  </pic:nvPicPr>
+                  <pic:blipFill rotWithShape="1">
+                    <a:blip r:embed="rId10">
+                      <a:extLst>
+                        <a:ext uri="{28A0092B-C50C-407E-A947-70E740481C1C}">
+                          <a14:useLocalDpi xmlns:a14="http://schemas.microsoft.com/office/drawing/2010/main" val="0"/>
+                        </a:ext>
+                      </a:extLst>
+                    </a:blip>
+                    <a:srcRect l="1695" t="23792" r="60328" b="64456"/>
+                    <a:stretch/>
+                  </pic:blipFill>
+                  <pic:spPr bwMode="auto">
+                    <a:xfrm>
+                      <a:off x="0" y="0"/>
+                      <a:ext cx="2933700" cy="3881120"/>
+                    </a:xfrm>
+                    <a:prstGeom prst="rect">
+                      <a:avLst/>
+                    </a:prstGeom>
+                    <a:noFill/>
+                    <a:ln>
+                      <a:noFill/>
+                    </a:ln>
+                    <a:extLst>
+                      <a:ext uri="{53640926-AAD7-44D8-BBD7-CCE9431645EC}">
+                        <a14:shadowObscured xmlns:a14="http://schemas.microsoft.com/office/drawing/2010/main"/>
+                      </a:ext>
+                    </a:extLst>
+                  </pic:spPr>
+                </pic:pic>
+              </a:graphicData>
+            </a:graphic>
+            <wp14:sizeRelH relativeFrom="page">
+              <wp14:pctWidth>0</wp14:pctWidth>
+            </wp14:sizeRelH>
+            <wp14:sizeRelV relativeFrom="page">
+              <wp14:pctHeight>0</wp14:pctHeight>
+            </wp14:sizeRelV>
+          </wp:anchor>
+        </w:drawing>
+      </w:r>
+      <w:r>
+        <w:rPr>
+          <w:rFonts w:ascii="Times New Roman" w:eastAsia="標楷體" w:hAnsi="Times New Roman" w:cs="Times New Roman" w:hint="eastAsia"/>
+          <w:sz w:val="28"/>
+          <w:szCs w:val="28"/>
+        </w:rPr>
+        <w:t>篩選房屋</w:t>
+      </w:r>
+      <w:r>
+        <w:rPr>
+          <w:rFonts w:ascii="Times New Roman" w:eastAsia="標楷體" w:hAnsi="Times New Roman" w:cs="Times New Roman" w:hint="eastAsia"/>
+          <w:sz w:val="28"/>
+          <w:szCs w:val="28"/>
+        </w:rPr>
+        <w:t>-</w:t>
+      </w:r>
+      <w:r>
+        <w:rPr>
+          <w:rFonts w:ascii="Times New Roman" w:eastAsia="標楷體" w:hAnsi="Times New Roman" w:cs="Times New Roman" w:hint="eastAsia"/>
+          <w:sz w:val="28"/>
+          <w:szCs w:val="28"/>
+        </w:rPr>
+        <w:t>租客</w:t>
+      </w:r>
+    </w:p>
+    <w:p>
+      <w:pPr>
+        <w:pStyle w:val="a9"/>
+        <w:tabs>
+          <w:tab w:val="center" w:pos="5273"/>
+        </w:tabs>
+        <w:ind w:left="564"/>
+        <w:jc w:val="center"/>
+        <w:rPr>
+          <w:rFonts w:ascii="Times New Roman" w:eastAsia="標楷體" w:hAnsi="Times New Roman" w:cs="Times New Roman" w:hint="eastAsia"/>
+          <w:sz w:val="28"/>
+          <w:szCs w:val="28"/>
+        </w:rPr>
+      </w:pPr>
+      <w:r>
+        <w:rPr>
+          <w:rFonts w:ascii="Times New Roman" w:eastAsia="標楷體" w:hAnsi="Times New Roman" w:cs="Times New Roman"/>
+          <w:noProof/>
+          <w:sz w:val="32"/>
+          <w:szCs w:val="32"/>
+        </w:rPr>
+        <w:lastRenderedPageBreak/>
+        <w:drawing>
+          <wp:anchor distT="0" distB="0" distL="114300" distR="114300" simplePos="0" relativeHeight="251664384" behindDoc="1" locked="0" layoutInCell="1" allowOverlap="1" wp14:anchorId="0BE2C0BD" wp14:editId="3665E7F3">
+            <wp:simplePos x="0" y="0"/>
+            <wp:positionH relativeFrom="margin">
+              <wp:align>center</wp:align>
+            </wp:positionH>
+            <wp:positionV relativeFrom="paragraph">
+              <wp:posOffset>389255</wp:posOffset>
+            </wp:positionV>
+            <wp:extent cx="2954020" cy="4114800"/>
+            <wp:effectExtent l="0" t="0" r="0" b="0"/>
+            <wp:wrapTopAndBottom/>
+            <wp:docPr id="522818709" name="圖片 2" descr="一張含有 螢幕擷取畫面, 黑色, 設計 的圖片&#10;&#10;自動產生的描述"/>
+            <wp:cNvGraphicFramePr>
+              <a:graphicFrameLocks xmlns:a="http://schemas.openxmlformats.org/drawingml/2006/main" noChangeAspect="1"/>
+            </wp:cNvGraphicFramePr>
+            <a:graphic xmlns:a="http://schemas.openxmlformats.org/drawingml/2006/main">
+              <a:graphicData uri="http://schemas.openxmlformats.org/drawingml/2006/picture">
+                <pic:pic xmlns:pic="http://schemas.openxmlformats.org/drawingml/2006/picture">
+                  <pic:nvPicPr>
+                    <pic:cNvPr id="522818709" name="圖片 2" descr="一張含有 螢幕擷取畫面, 黑色, 設計 的圖片&#10;&#10;自動產生的描述"/>
+                    <pic:cNvPicPr>
+                      <a:picLocks noChangeAspect="1" noChangeArrowheads="1"/>
+                    </pic:cNvPicPr>
+                  </pic:nvPicPr>
+                  <pic:blipFill rotWithShape="1">
+                    <a:blip r:embed="rId10">
+                      <a:extLst>
+                        <a:ext uri="{28A0092B-C50C-407E-A947-70E740481C1C}">
+                          <a14:useLocalDpi xmlns:a14="http://schemas.microsoft.com/office/drawing/2010/main" val="0"/>
+                        </a:ext>
+                      </a:extLst>
+                    </a:blip>
+                    <a:srcRect l="41028" t="23871" r="20995" b="63757"/>
+                    <a:stretch/>
+                  </pic:blipFill>
+                  <pic:spPr bwMode="auto">
+                    <a:xfrm>
+                      <a:off x="0" y="0"/>
+                      <a:ext cx="2954020" cy="4114800"/>
+                    </a:xfrm>
+                    <a:prstGeom prst="rect">
+                      <a:avLst/>
+                    </a:prstGeom>
+                    <a:noFill/>
+                    <a:ln>
+                      <a:noFill/>
+                    </a:ln>
+                    <a:extLst>
+                      <a:ext uri="{53640926-AAD7-44D8-BBD7-CCE9431645EC}">
+                        <a14:shadowObscured xmlns:a14="http://schemas.microsoft.com/office/drawing/2010/main"/>
+                      </a:ext>
+                    </a:extLst>
+                  </pic:spPr>
+                </pic:pic>
+              </a:graphicData>
+            </a:graphic>
+            <wp14:sizeRelH relativeFrom="page">
+              <wp14:pctWidth>0</wp14:pctWidth>
+            </wp14:sizeRelH>
+            <wp14:sizeRelV relativeFrom="page">
+              <wp14:pctHeight>0</wp14:pctHeight>
+            </wp14:sizeRelV>
+          </wp:anchor>
+        </w:drawing>
+      </w:r>
+      <w:r>
+        <w:rPr>
+          <w:rFonts w:ascii="Times New Roman" w:eastAsia="標楷體" w:hAnsi="Times New Roman" w:cs="Times New Roman" w:hint="eastAsia"/>
+          <w:sz w:val="28"/>
+          <w:szCs w:val="28"/>
+        </w:rPr>
+        <w:t>房屋收藏</w:t>
+      </w:r>
+      <w:r>
+        <w:rPr>
+          <w:rFonts w:ascii="Times New Roman" w:eastAsia="標楷體" w:hAnsi="Times New Roman" w:cs="Times New Roman" w:hint="eastAsia"/>
+          <w:sz w:val="28"/>
+          <w:szCs w:val="28"/>
+        </w:rPr>
+        <w:t>-</w:t>
+      </w:r>
+      <w:r>
+        <w:rPr>
+          <w:rFonts w:ascii="Times New Roman" w:eastAsia="標楷體" w:hAnsi="Times New Roman" w:cs="Times New Roman" w:hint="eastAsia"/>
+          <w:sz w:val="28"/>
+          <w:szCs w:val="28"/>
+        </w:rPr>
+        <w:t>租客</w:t>
+      </w:r>
+    </w:p>
+    <w:p>
+      <w:pPr>
+        <w:pStyle w:val="a9"/>
+        <w:tabs>
+          <w:tab w:val="center" w:pos="5273"/>
+        </w:tabs>
+        <w:ind w:left="564"/>
+        <w:jc w:val="center"/>
+        <w:rPr>
+          <w:rFonts w:ascii="Times New Roman" w:eastAsia="標楷體" w:hAnsi="Times New Roman" w:cs="Times New Roman"/>
+          <w:sz w:val="28"/>
+          <w:szCs w:val="28"/>
+        </w:rPr>
+      </w:pPr>
+    </w:p>
+    <w:p>
+      <w:pPr>
+        <w:pStyle w:val="a9"/>
+        <w:tabs>
+          <w:tab w:val="center" w:pos="5273"/>
+        </w:tabs>
+        <w:ind w:left="564"/>
+        <w:jc w:val="center"/>
+        <w:rPr>
+          <w:rFonts w:ascii="Times New Roman" w:eastAsia="標楷體" w:hAnsi="Times New Roman" w:cs="Times New Roman"/>
+          <w:sz w:val="28"/>
+          <w:szCs w:val="28"/>
+        </w:rPr>
+      </w:pPr>
+      <w:r>
+        <w:rPr>
+          <w:rFonts w:ascii="Times New Roman" w:eastAsia="標楷體" w:hAnsi="Times New Roman" w:cs="Times New Roman"/>
+          <w:noProof/>
+          <w:sz w:val="32"/>
+          <w:szCs w:val="32"/>
+        </w:rPr>
+        <w:drawing>
+          <wp:anchor distT="0" distB="0" distL="114300" distR="114300" simplePos="0" relativeHeight="251666432" behindDoc="1" locked="0" layoutInCell="1" allowOverlap="1" wp14:anchorId="06132ECC" wp14:editId="5B7A1D07">
+            <wp:simplePos x="0" y="0"/>
+            <wp:positionH relativeFrom="margin">
+              <wp:align>center</wp:align>
+            </wp:positionH>
+            <wp:positionV relativeFrom="paragraph">
+              <wp:posOffset>382905</wp:posOffset>
+            </wp:positionV>
+            <wp:extent cx="2783205" cy="4199255"/>
+            <wp:effectExtent l="0" t="0" r="0" b="0"/>
+            <wp:wrapTopAndBottom/>
+            <wp:docPr id="1827316656" name="圖片 2" descr="一張含有 螢幕擷取畫面, 黑色, 設計 的圖片&#10;&#10;自動產生的描述"/>
+            <wp:cNvGraphicFramePr>
+              <a:graphicFrameLocks xmlns:a="http://schemas.openxmlformats.org/drawingml/2006/main" noChangeAspect="1"/>
+            </wp:cNvGraphicFramePr>
+            <a:graphic xmlns:a="http://schemas.openxmlformats.org/drawingml/2006/main">
+              <a:graphicData uri="http://schemas.openxmlformats.org/drawingml/2006/picture">
+                <pic:pic xmlns:pic="http://schemas.openxmlformats.org/drawingml/2006/picture">
+                  <pic:nvPicPr>
+                    <pic:cNvPr id="1827316656" name="圖片 2" descr="一張含有 螢幕擷取畫面, 黑色, 設計 的圖片&#10;&#10;自動產生的描述"/>
+                    <pic:cNvPicPr>
+                      <a:picLocks noChangeAspect="1" noChangeArrowheads="1"/>
+                    </pic:cNvPicPr>
+                  </pic:nvPicPr>
+                  <pic:blipFill rotWithShape="1">
+                    <a:blip r:embed="rId10">
+                      <a:extLst>
+                        <a:ext uri="{28A0092B-C50C-407E-A947-70E740481C1C}">
+                          <a14:useLocalDpi xmlns:a14="http://schemas.microsoft.com/office/drawing/2010/main" val="0"/>
+                        </a:ext>
+                      </a:extLst>
+                    </a:blip>
+                    <a:srcRect l="-2035" t="46077" r="64058" b="40520"/>
+                    <a:stretch/>
+                  </pic:blipFill>
+                  <pic:spPr bwMode="auto">
+                    <a:xfrm>
+                      <a:off x="0" y="0"/>
+                      <a:ext cx="2783205" cy="4199255"/>
+                    </a:xfrm>
+                    <a:prstGeom prst="rect">
+                      <a:avLst/>
+                    </a:prstGeom>
+                    <a:noFill/>
+                    <a:ln>
+                      <a:noFill/>
+                    </a:ln>
+                    <a:extLst>
+                      <a:ext uri="{53640926-AAD7-44D8-BBD7-CCE9431645EC}">
+                        <a14:shadowObscured xmlns:a14="http://schemas.microsoft.com/office/drawing/2010/main"/>
+                      </a:ext>
+                    </a:extLst>
+                  </pic:spPr>
+                </pic:pic>
+              </a:graphicData>
+            </a:graphic>
+            <wp14:sizeRelH relativeFrom="page">
+              <wp14:pctWidth>0</wp14:pctWidth>
+            </wp14:sizeRelH>
+            <wp14:sizeRelV relativeFrom="page">
+              <wp14:pctHeight>0</wp14:pctHeight>
+            </wp14:sizeRelV>
+          </wp:anchor>
+        </w:drawing>
+      </w:r>
+      <w:r>
+        <w:rPr>
+          <w:rFonts w:ascii="Times New Roman" w:eastAsia="標楷體" w:hAnsi="Times New Roman" w:cs="Times New Roman" w:hint="eastAsia"/>
+          <w:sz w:val="28"/>
+          <w:szCs w:val="28"/>
+        </w:rPr>
+        <w:t>房屋出租</w:t>
+      </w:r>
+      <w:r>
+        <w:rPr>
+          <w:rFonts w:ascii="Times New Roman" w:eastAsia="標楷體" w:hAnsi="Times New Roman" w:cs="Times New Roman" w:hint="eastAsia"/>
+          <w:sz w:val="28"/>
+          <w:szCs w:val="28"/>
+        </w:rPr>
+        <w:t>PO</w:t>
+      </w:r>
+      <w:r>
+        <w:rPr>
+          <w:rFonts w:ascii="Times New Roman" w:eastAsia="標楷體" w:hAnsi="Times New Roman" w:cs="Times New Roman" w:hint="eastAsia"/>
+          <w:sz w:val="28"/>
+          <w:szCs w:val="28"/>
+        </w:rPr>
+        <w:t>文</w:t>
+      </w:r>
+      <w:r>
+        <w:rPr>
+          <w:rFonts w:ascii="Times New Roman" w:eastAsia="標楷體" w:hAnsi="Times New Roman" w:cs="Times New Roman" w:hint="eastAsia"/>
+          <w:sz w:val="28"/>
+          <w:szCs w:val="28"/>
+        </w:rPr>
+        <w:t>-</w:t>
+      </w:r>
+      <w:r>
+        <w:rPr>
+          <w:rFonts w:ascii="Times New Roman" w:eastAsia="標楷體" w:hAnsi="Times New Roman" w:cs="Times New Roman" w:hint="eastAsia"/>
+          <w:sz w:val="28"/>
+          <w:szCs w:val="28"/>
+        </w:rPr>
+        <w:t>房東</w:t>
+      </w:r>
+    </w:p>
+    <w:p>
+      <w:pPr>
+        <w:pStyle w:val="a9"/>
+        <w:tabs>
+          <w:tab w:val="center" w:pos="5273"/>
+        </w:tabs>
+        <w:ind w:left="564"/>
+        <w:jc w:val="center"/>
+        <w:rPr>
+          <w:rFonts w:ascii="Times New Roman" w:eastAsia="標楷體" w:hAnsi="Times New Roman" w:cs="Times New Roman"/>
+          <w:sz w:val="28"/>
+          <w:szCs w:val="28"/>
+        </w:rPr>
+      </w:pPr>
+      <w:r>
+        <w:rPr>
+          <w:rFonts w:ascii="Times New Roman" w:eastAsia="標楷體" w:hAnsi="Times New Roman" w:cs="Times New Roman"/>
+          <w:noProof/>
+          <w:sz w:val="32"/>
+          <w:szCs w:val="32"/>
+        </w:rPr>
+        <w:lastRenderedPageBreak/>
+        <w:drawing>
+          <wp:anchor distT="0" distB="0" distL="114300" distR="114300" simplePos="0" relativeHeight="251668480" behindDoc="1" locked="0" layoutInCell="1" allowOverlap="1" wp14:anchorId="31B804B7" wp14:editId="2B60372C">
+            <wp:simplePos x="0" y="0"/>
+            <wp:positionH relativeFrom="margin">
+              <wp:align>center</wp:align>
+            </wp:positionH>
+            <wp:positionV relativeFrom="paragraph">
+              <wp:posOffset>358775</wp:posOffset>
+            </wp:positionV>
+            <wp:extent cx="1860550" cy="4503420"/>
+            <wp:effectExtent l="0" t="0" r="0" b="0"/>
+            <wp:wrapTopAndBottom/>
+            <wp:docPr id="1130763953" name="圖片 2" descr="一張含有 螢幕擷取畫面, 黑色, 設計 的圖片&#10;&#10;自動產生的描述"/>
+            <wp:cNvGraphicFramePr>
+              <a:graphicFrameLocks xmlns:a="http://schemas.openxmlformats.org/drawingml/2006/main" noChangeAspect="1"/>
+            </wp:cNvGraphicFramePr>
+            <a:graphic xmlns:a="http://schemas.openxmlformats.org/drawingml/2006/main">
+              <a:graphicData uri="http://schemas.openxmlformats.org/drawingml/2006/picture">
+                <pic:pic xmlns:pic="http://schemas.openxmlformats.org/drawingml/2006/picture">
+                  <pic:nvPicPr>
+                    <pic:cNvPr id="1130763953" name="圖片 2" descr="一張含有 螢幕擷取畫面, 黑色, 設計 的圖片&#10;&#10;自動產生的描述"/>
+                    <pic:cNvPicPr>
+                      <a:picLocks noChangeAspect="1" noChangeArrowheads="1"/>
+                    </pic:cNvPicPr>
+                  </pic:nvPicPr>
+                  <pic:blipFill rotWithShape="1">
+                    <a:blip r:embed="rId10">
+                      <a:extLst>
+                        <a:ext uri="{28A0092B-C50C-407E-A947-70E740481C1C}">
+                          <a14:useLocalDpi xmlns:a14="http://schemas.microsoft.com/office/drawing/2010/main" val="0"/>
+                        </a:ext>
+                      </a:extLst>
+                    </a:blip>
+                    <a:srcRect l="48149" t="46076" r="24385" b="38379"/>
+                    <a:stretch/>
+                  </pic:blipFill>
+                  <pic:spPr bwMode="auto">
+                    <a:xfrm>
+                      <a:off x="0" y="0"/>
+                      <a:ext cx="1860550" cy="4503420"/>
+                    </a:xfrm>
+                    <a:prstGeom prst="rect">
+                      <a:avLst/>
+                    </a:prstGeom>
+                    <a:noFill/>
+                    <a:ln>
+                      <a:noFill/>
+                    </a:ln>
+                    <a:extLst>
+                      <a:ext uri="{53640926-AAD7-44D8-BBD7-CCE9431645EC}">
+                        <a14:shadowObscured xmlns:a14="http://schemas.microsoft.com/office/drawing/2010/main"/>
+                      </a:ext>
+                    </a:extLst>
+                  </pic:spPr>
+                </pic:pic>
+              </a:graphicData>
+            </a:graphic>
+            <wp14:sizeRelH relativeFrom="page">
+              <wp14:pctWidth>0</wp14:pctWidth>
+            </wp14:sizeRelH>
+            <wp14:sizeRelV relativeFrom="page">
+              <wp14:pctHeight>0</wp14:pctHeight>
+            </wp14:sizeRelV>
+          </wp:anchor>
+        </w:drawing>
+      </w:r>
+      <w:r>
+        <w:rPr>
+          <w:rFonts w:ascii="Times New Roman" w:eastAsia="標楷體" w:hAnsi="Times New Roman" w:cs="Times New Roman" w:hint="eastAsia"/>
+          <w:sz w:val="28"/>
+          <w:szCs w:val="28"/>
+        </w:rPr>
+        <w:t>修改</w:t>
+      </w:r>
+      <w:r>
+        <w:rPr>
+          <w:rFonts w:ascii="Times New Roman" w:eastAsia="標楷體" w:hAnsi="Times New Roman" w:cs="Times New Roman" w:hint="eastAsia"/>
+          <w:sz w:val="28"/>
+          <w:szCs w:val="28"/>
+        </w:rPr>
+        <w:t>PO</w:t>
+      </w:r>
+      <w:r>
+        <w:rPr>
+          <w:rFonts w:ascii="Times New Roman" w:eastAsia="標楷體" w:hAnsi="Times New Roman" w:cs="Times New Roman" w:hint="eastAsia"/>
+          <w:sz w:val="28"/>
+          <w:szCs w:val="28"/>
+        </w:rPr>
+        <w:t>文</w:t>
+      </w:r>
+      <w:r>
+        <w:rPr>
+          <w:rFonts w:ascii="Times New Roman" w:eastAsia="標楷體" w:hAnsi="Times New Roman" w:cs="Times New Roman" w:hint="eastAsia"/>
+          <w:sz w:val="28"/>
+          <w:szCs w:val="28"/>
+        </w:rPr>
+        <w:t>-</w:t>
+      </w:r>
+      <w:r>
+        <w:rPr>
+          <w:rFonts w:ascii="Times New Roman" w:eastAsia="標楷體" w:hAnsi="Times New Roman" w:cs="Times New Roman" w:hint="eastAsia"/>
+          <w:sz w:val="28"/>
+          <w:szCs w:val="28"/>
+        </w:rPr>
+        <w:t>房東</w:t>
+      </w:r>
+    </w:p>
+    <w:p>
+      <w:pPr>
+        <w:pStyle w:val="a9"/>
+        <w:tabs>
+          <w:tab w:val="center" w:pos="5273"/>
+        </w:tabs>
+        <w:ind w:left="564"/>
+        <w:jc w:val="center"/>
+        <w:rPr>
+          <w:rFonts w:ascii="Times New Roman" w:eastAsia="標楷體" w:hAnsi="Times New Roman" w:cs="Times New Roman"/>
+          <w:sz w:val="28"/>
+          <w:szCs w:val="28"/>
+        </w:rPr>
+      </w:pPr>
+    </w:p>
+    <w:p>
+      <w:pPr>
+        <w:pStyle w:val="a9"/>
+        <w:tabs>
+          <w:tab w:val="center" w:pos="5273"/>
+        </w:tabs>
+        <w:ind w:left="564"/>
+        <w:jc w:val="center"/>
+        <w:rPr>
+          <w:rFonts w:ascii="Times New Roman" w:eastAsia="標楷體" w:hAnsi="Times New Roman" w:cs="Times New Roman" w:hint="eastAsia"/>
+          <w:sz w:val="28"/>
+          <w:szCs w:val="28"/>
+        </w:rPr>
+      </w:pPr>
+      <w:r>
+        <w:rPr>
+          <w:rFonts w:ascii="Times New Roman" w:eastAsia="標楷體" w:hAnsi="Times New Roman" w:cs="Times New Roman"/>
+          <w:noProof/>
+          <w:sz w:val="32"/>
+          <w:szCs w:val="32"/>
+        </w:rPr>
+        <w:drawing>
+          <wp:anchor distT="0" distB="0" distL="114300" distR="114300" simplePos="0" relativeHeight="251670528" behindDoc="1" locked="0" layoutInCell="1" allowOverlap="1" wp14:anchorId="65F7B175" wp14:editId="6EA40F11">
+            <wp:simplePos x="0" y="0"/>
+            <wp:positionH relativeFrom="margin">
+              <wp:align>center</wp:align>
+            </wp:positionH>
+            <wp:positionV relativeFrom="paragraph">
+              <wp:posOffset>398145</wp:posOffset>
+            </wp:positionV>
+            <wp:extent cx="2993390" cy="3931920"/>
+            <wp:effectExtent l="0" t="0" r="0" b="0"/>
+            <wp:wrapTopAndBottom/>
+            <wp:docPr id="1617264911" name="圖片 2" descr="一張含有 螢幕擷取畫面, 黑色, 設計 的圖片&#10;&#10;自動產生的描述"/>
+            <wp:cNvGraphicFramePr>
+              <a:graphicFrameLocks xmlns:a="http://schemas.openxmlformats.org/drawingml/2006/main" noChangeAspect="1"/>
+            </wp:cNvGraphicFramePr>
+            <a:graphic xmlns:a="http://schemas.openxmlformats.org/drawingml/2006/main">
+              <a:graphicData uri="http://schemas.openxmlformats.org/drawingml/2006/picture">
+                <pic:pic xmlns:pic="http://schemas.openxmlformats.org/drawingml/2006/picture">
+                  <pic:nvPicPr>
+                    <pic:cNvPr id="1617264911" name="圖片 2" descr="一張含有 螢幕擷取畫面, 黑色, 設計 的圖片&#10;&#10;自動產生的描述"/>
+                    <pic:cNvPicPr>
+                      <a:picLocks noChangeAspect="1" noChangeArrowheads="1"/>
+                    </pic:cNvPicPr>
+                  </pic:nvPicPr>
+                  <pic:blipFill rotWithShape="1">
+                    <a:blip r:embed="rId10">
+                      <a:extLst>
+                        <a:ext uri="{28A0092B-C50C-407E-A947-70E740481C1C}">
+                          <a14:useLocalDpi xmlns:a14="http://schemas.microsoft.com/office/drawing/2010/main" val="0"/>
+                        </a:ext>
+                      </a:extLst>
+                    </a:blip>
+                    <a:srcRect l="2712" t="66618" r="57276" b="21089"/>
+                    <a:stretch/>
+                  </pic:blipFill>
+                  <pic:spPr bwMode="auto">
+                    <a:xfrm>
+                      <a:off x="0" y="0"/>
+                      <a:ext cx="2993390" cy="3931920"/>
+                    </a:xfrm>
+                    <a:prstGeom prst="rect">
+                      <a:avLst/>
+                    </a:prstGeom>
+                    <a:noFill/>
+                    <a:ln>
+                      <a:noFill/>
+                    </a:ln>
+                    <a:extLst>
+                      <a:ext uri="{53640926-AAD7-44D8-BBD7-CCE9431645EC}">
+                        <a14:shadowObscured xmlns:a14="http://schemas.microsoft.com/office/drawing/2010/main"/>
+                      </a:ext>
+                    </a:extLst>
+                  </pic:spPr>
+                </pic:pic>
+              </a:graphicData>
+            </a:graphic>
+            <wp14:sizeRelH relativeFrom="page">
+              <wp14:pctWidth>0</wp14:pctWidth>
+            </wp14:sizeRelH>
+            <wp14:sizeRelV relativeFrom="page">
+              <wp14:pctHeight>0</wp14:pctHeight>
+            </wp14:sizeRelV>
+          </wp:anchor>
+        </w:drawing>
+      </w:r>
+      <w:r>
+        <w:rPr>
+          <w:rFonts w:ascii="Times New Roman" w:eastAsia="標楷體" w:hAnsi="Times New Roman" w:cs="Times New Roman" w:hint="eastAsia"/>
+          <w:sz w:val="28"/>
+          <w:szCs w:val="28"/>
+        </w:rPr>
+        <w:t>審核</w:t>
+      </w:r>
+      <w:r>
+        <w:rPr>
+          <w:rFonts w:ascii="Times New Roman" w:eastAsia="標楷體" w:hAnsi="Times New Roman" w:cs="Times New Roman" w:hint="eastAsia"/>
+          <w:sz w:val="28"/>
+          <w:szCs w:val="28"/>
+        </w:rPr>
+        <w:t>PO</w:t>
+      </w:r>
+      <w:r>
+        <w:rPr>
+          <w:rFonts w:ascii="Times New Roman" w:eastAsia="標楷體" w:hAnsi="Times New Roman" w:cs="Times New Roman" w:hint="eastAsia"/>
+          <w:sz w:val="28"/>
+          <w:szCs w:val="28"/>
+        </w:rPr>
+        <w:t>文</w:t>
+      </w:r>
+      <w:r>
+        <w:rPr>
+          <w:rFonts w:ascii="Times New Roman" w:eastAsia="標楷體" w:hAnsi="Times New Roman" w:cs="Times New Roman" w:hint="eastAsia"/>
+          <w:sz w:val="28"/>
+          <w:szCs w:val="28"/>
+        </w:rPr>
+        <w:t>-</w:t>
+      </w:r>
+      <w:r>
+        <w:rPr>
+          <w:rFonts w:ascii="Times New Roman" w:eastAsia="標楷體" w:hAnsi="Times New Roman" w:cs="Times New Roman" w:hint="eastAsia"/>
+          <w:sz w:val="28"/>
+          <w:szCs w:val="28"/>
+        </w:rPr>
+        <w:t>管理員</w:t>
+      </w:r>
+    </w:p>
+    <w:p>
+      <w:pPr>
+        <w:pStyle w:val="a9"/>
+        <w:tabs>
+          <w:tab w:val="center" w:pos="5273"/>
+        </w:tabs>
+        <w:ind w:left="564"/>
+        <w:rPr>
+          <w:rFonts w:ascii="Times New Roman" w:eastAsia="標楷體" w:hAnsi="Times New Roman" w:cs="Times New Roman"/>
+          <w:sz w:val="28"/>
+          <w:szCs w:val="28"/>
+        </w:rPr>
+      </w:pPr>
+      <w:r>
+        <w:rPr>
+          <w:rFonts w:ascii="Times New Roman" w:eastAsia="標楷體" w:hAnsi="Times New Roman" w:cs="Times New Roman" w:hint="eastAsia"/>
+          <w:sz w:val="28"/>
+          <w:szCs w:val="28"/>
+        </w:rPr>
+        <w:lastRenderedPageBreak/>
+        <w:t>分析類別圖</w:t>
+      </w:r>
+    </w:p>
+    <w:p>
+      <w:pPr>
+        <w:rPr>
+          <w:rFonts w:ascii="Times New Roman" w:eastAsia="標楷體" w:hAnsi="Times New Roman" w:cs="Times New Roman"/>
+          <w:sz w:val="36"/>
+          <w:szCs w:val="36"/>
+        </w:rPr>
+      </w:pPr>
+      <w:r>
+        <w:rPr>
+          <w:rFonts w:ascii="Times New Roman" w:eastAsia="標楷體" w:hAnsi="Times New Roman" w:cs="Times New Roman"/>
+          <w:noProof/>
+          <w:sz w:val="28"/>
+          <w:szCs w:val="28"/>
+        </w:rPr>
+        <w:drawing>
+          <wp:anchor distT="0" distB="0" distL="114300" distR="114300" simplePos="0" relativeHeight="251681792" behindDoc="1" locked="0" layoutInCell="1" allowOverlap="1" wp14:anchorId="5A536B07" wp14:editId="7DB072AA">
+            <wp:simplePos x="0" y="0"/>
+            <wp:positionH relativeFrom="column">
+              <wp:posOffset>-45720</wp:posOffset>
+            </wp:positionH>
+            <wp:positionV relativeFrom="paragraph">
+              <wp:posOffset>119380</wp:posOffset>
+            </wp:positionV>
+            <wp:extent cx="6473190" cy="5111750"/>
+            <wp:effectExtent l="0" t="0" r="3810" b="0"/>
+            <wp:wrapTight wrapText="bothSides">
+              <wp:wrapPolygon edited="0">
+                <wp:start x="5530" y="0"/>
+                <wp:lineTo x="5530" y="1288"/>
+                <wp:lineTo x="2098" y="2495"/>
+                <wp:lineTo x="2098" y="7728"/>
+                <wp:lineTo x="0" y="8452"/>
+                <wp:lineTo x="0" y="12719"/>
+                <wp:lineTo x="9090" y="12880"/>
+                <wp:lineTo x="7183" y="13604"/>
+                <wp:lineTo x="7183" y="15455"/>
+                <wp:lineTo x="6929" y="16421"/>
+                <wp:lineTo x="6865" y="16743"/>
+                <wp:lineTo x="5467" y="16985"/>
+                <wp:lineTo x="5212" y="17226"/>
+                <wp:lineTo x="5212" y="21493"/>
+                <wp:lineTo x="9535" y="21493"/>
+                <wp:lineTo x="20341" y="21251"/>
+                <wp:lineTo x="20405" y="16904"/>
+                <wp:lineTo x="20151" y="16743"/>
+                <wp:lineTo x="18625" y="16743"/>
+                <wp:lineTo x="18752" y="15777"/>
+                <wp:lineTo x="17989" y="15616"/>
+                <wp:lineTo x="13667" y="15455"/>
+                <wp:lineTo x="14684" y="14972"/>
+                <wp:lineTo x="14620" y="11592"/>
+                <wp:lineTo x="15892" y="11592"/>
+                <wp:lineTo x="19515" y="10626"/>
+                <wp:lineTo x="19451" y="9016"/>
+                <wp:lineTo x="21549" y="8372"/>
+                <wp:lineTo x="21549" y="5957"/>
+                <wp:lineTo x="19451" y="5152"/>
+                <wp:lineTo x="21549" y="4105"/>
+                <wp:lineTo x="21549" y="885"/>
+                <wp:lineTo x="10361" y="0"/>
+                <wp:lineTo x="5530" y="0"/>
+              </wp:wrapPolygon>
+            </wp:wrapTight>
+            <wp:docPr id="569569525" name="圖片 3"/>
+            <wp:cNvGraphicFramePr>
+              <a:graphicFrameLocks xmlns:a="http://schemas.openxmlformats.org/drawingml/2006/main" noChangeAspect="1"/>
+            </wp:cNvGraphicFramePr>
+            <a:graphic xmlns:a="http://schemas.openxmlformats.org/drawingml/2006/main">
+              <a:graphicData uri="http://schemas.openxmlformats.org/drawingml/2006/picture">
+                <pic:pic xmlns:pic="http://schemas.openxmlformats.org/drawingml/2006/picture">
+                  <pic:nvPicPr>
+                    <pic:cNvPr id="0" name="Picture 4"/>
                     <pic:cNvPicPr>
                       <a:picLocks noChangeAspect="1" noChangeArrowheads="1"/>
                     </pic:cNvPicPr>
                   </pic:nvPicPr>
                   <pic:blipFill>
-                    <a:blip r:embed="rId12">
+                    <a:blip r:embed="rId11">
                       <a:extLst>
                         <a:ext uri="{28A0092B-C50C-407E-A947-70E740481C1C}">
                           <a14:useLocalDpi xmlns:a14="http://schemas.microsoft.com/office/drawing/2010/main" val="0"/>
@@ -3383,7 +5073,7 @@
                   <pic:spPr bwMode="auto">
                     <a:xfrm>
                       <a:off x="0" y="0"/>
-                      <a:ext cx="6690360" cy="5283835"/>
+                      <a:ext cx="6473190" cy="5111750"/>
                     </a:xfrm>
                     <a:prstGeom prst="rect">
                       <a:avLst/>
@@ -3410,7 +5100,7 @@
       <w:pPr>
         <w:widowControl/>
         <w:rPr>
-          <w:rFonts w:ascii="Times New Roman" w:eastAsia="標楷體" w:hAnsi="Times New Roman" w:cs="Times New Roman" w:hint="eastAsia"/>
+          <w:rFonts w:ascii="Times New Roman" w:eastAsia="標楷體" w:hAnsi="Times New Roman" w:cs="Times New Roman"/>
           <w:sz w:val="36"/>
           <w:szCs w:val="36"/>
         </w:rPr>
@@ -4271,12 +5961,981 @@
     </w:p>
     <w:p>
       <w:pPr>
-        <w:rPr>
-          <w:rFonts w:ascii="Times New Roman" w:eastAsia="標楷體" w:hAnsi="Times New Roman" w:cs="Times New Roman"/>
-          <w:sz w:val="28"/>
-          <w:szCs w:val="28"/>
-        </w:rPr>
-      </w:pPr>
+        <w:jc w:val="center"/>
+        <w:rPr>
+          <w:rFonts w:ascii="Times New Roman" w:eastAsia="標楷體" w:hAnsi="Times New Roman" w:cs="Times New Roman"/>
+          <w:sz w:val="28"/>
+          <w:szCs w:val="28"/>
+        </w:rPr>
+      </w:pPr>
+      <w:r>
+        <w:rPr>
+          <w:rFonts w:ascii="Times New Roman" w:eastAsia="標楷體" w:hAnsi="Times New Roman" w:cs="Times New Roman"/>
+          <w:noProof/>
+          <w:sz w:val="28"/>
+          <w:szCs w:val="28"/>
+        </w:rPr>
+        <w:drawing>
+          <wp:anchor distT="0" distB="0" distL="114300" distR="114300" simplePos="0" relativeHeight="251682816" behindDoc="1" locked="0" layoutInCell="1" allowOverlap="1" wp14:anchorId="6CB2A1DD" wp14:editId="1ED6765A">
+            <wp:simplePos x="0" y="0"/>
+            <wp:positionH relativeFrom="margin">
+              <wp:align>center</wp:align>
+            </wp:positionH>
+            <wp:positionV relativeFrom="paragraph">
+              <wp:posOffset>395605</wp:posOffset>
+            </wp:positionV>
+            <wp:extent cx="3386455" cy="3924300"/>
+            <wp:effectExtent l="0" t="0" r="0" b="0"/>
+            <wp:wrapTopAndBottom/>
+            <wp:docPr id="1765363967" name="圖片 4"/>
+            <wp:cNvGraphicFramePr>
+              <a:graphicFrameLocks xmlns:a="http://schemas.openxmlformats.org/drawingml/2006/main" noChangeAspect="1"/>
+            </wp:cNvGraphicFramePr>
+            <a:graphic xmlns:a="http://schemas.openxmlformats.org/drawingml/2006/main">
+              <a:graphicData uri="http://schemas.openxmlformats.org/drawingml/2006/picture">
+                <pic:pic xmlns:pic="http://schemas.openxmlformats.org/drawingml/2006/picture">
+                  <pic:nvPicPr>
+                    <pic:cNvPr id="0" name="Picture 5"/>
+                    <pic:cNvPicPr>
+                      <a:picLocks noChangeAspect="1" noChangeArrowheads="1"/>
+                    </pic:cNvPicPr>
+                  </pic:nvPicPr>
+                  <pic:blipFill rotWithShape="1">
+                    <a:blip r:embed="rId12">
+                      <a:extLst>
+                        <a:ext uri="{28A0092B-C50C-407E-A947-70E740481C1C}">
+                          <a14:useLocalDpi xmlns:a14="http://schemas.microsoft.com/office/drawing/2010/main" val="0"/>
+                        </a:ext>
+                      </a:extLst>
+                    </a:blip>
+                    <a:srcRect t="3852" r="87402" b="59407"/>
+                    <a:stretch/>
+                  </pic:blipFill>
+                  <pic:spPr bwMode="auto">
+                    <a:xfrm>
+                      <a:off x="0" y="0"/>
+                      <a:ext cx="3386455" cy="3924300"/>
+                    </a:xfrm>
+                    <a:prstGeom prst="rect">
+                      <a:avLst/>
+                    </a:prstGeom>
+                    <a:noFill/>
+                    <a:ln>
+                      <a:noFill/>
+                    </a:ln>
+                    <a:extLst>
+                      <a:ext uri="{53640926-AAD7-44D8-BBD7-CCE9431645EC}">
+                        <a14:shadowObscured xmlns:a14="http://schemas.microsoft.com/office/drawing/2010/main"/>
+                      </a:ext>
+                    </a:extLst>
+                  </pic:spPr>
+                </pic:pic>
+              </a:graphicData>
+            </a:graphic>
+            <wp14:sizeRelH relativeFrom="page">
+              <wp14:pctWidth>0</wp14:pctWidth>
+            </wp14:sizeRelH>
+            <wp14:sizeRelV relativeFrom="page">
+              <wp14:pctHeight>0</wp14:pctHeight>
+            </wp14:sizeRelV>
+          </wp:anchor>
+        </w:drawing>
+      </w:r>
+      <w:r>
+        <w:rPr>
+          <w:rFonts w:ascii="Times New Roman" w:eastAsia="標楷體" w:hAnsi="Times New Roman" w:cs="Times New Roman" w:hint="eastAsia"/>
+          <w:sz w:val="28"/>
+          <w:szCs w:val="28"/>
+        </w:rPr>
+        <w:t>註冊</w:t>
+      </w:r>
+    </w:p>
+    <w:p>
+      <w:pPr>
+        <w:jc w:val="center"/>
+        <w:rPr>
+          <w:rFonts w:ascii="Times New Roman" w:eastAsia="標楷體" w:hAnsi="Times New Roman" w:cs="Times New Roman"/>
+          <w:sz w:val="28"/>
+          <w:szCs w:val="28"/>
+        </w:rPr>
+      </w:pPr>
+    </w:p>
+    <w:p>
+      <w:pPr>
+        <w:jc w:val="center"/>
+        <w:rPr>
+          <w:rFonts w:ascii="Times New Roman" w:eastAsia="標楷體" w:hAnsi="Times New Roman" w:cs="Times New Roman"/>
+          <w:sz w:val="28"/>
+          <w:szCs w:val="28"/>
+        </w:rPr>
+      </w:pPr>
+      <w:r>
+        <w:rPr>
+          <w:rFonts w:ascii="Times New Roman" w:eastAsia="標楷體" w:hAnsi="Times New Roman" w:cs="Times New Roman"/>
+          <w:noProof/>
+          <w:sz w:val="28"/>
+          <w:szCs w:val="28"/>
+        </w:rPr>
+        <w:drawing>
+          <wp:anchor distT="0" distB="0" distL="114300" distR="114300" simplePos="0" relativeHeight="251684864" behindDoc="1" locked="0" layoutInCell="1" allowOverlap="1" wp14:anchorId="294FE046" wp14:editId="5FD8CD8A">
+            <wp:simplePos x="0" y="0"/>
+            <wp:positionH relativeFrom="margin">
+              <wp:align>center</wp:align>
+            </wp:positionH>
+            <wp:positionV relativeFrom="paragraph">
+              <wp:posOffset>398780</wp:posOffset>
+            </wp:positionV>
+            <wp:extent cx="2825750" cy="3178810"/>
+            <wp:effectExtent l="0" t="0" r="0" b="0"/>
+            <wp:wrapTopAndBottom/>
+            <wp:docPr id="346141543" name="圖片 4" descr="一張含有 螢幕擷取畫面, 文字, 圖表, 設計 的圖片&#10;&#10;自動產生的描述"/>
+            <wp:cNvGraphicFramePr>
+              <a:graphicFrameLocks xmlns:a="http://schemas.openxmlformats.org/drawingml/2006/main" noChangeAspect="1"/>
+            </wp:cNvGraphicFramePr>
+            <a:graphic xmlns:a="http://schemas.openxmlformats.org/drawingml/2006/main">
+              <a:graphicData uri="http://schemas.openxmlformats.org/drawingml/2006/picture">
+                <pic:pic xmlns:pic="http://schemas.openxmlformats.org/drawingml/2006/picture">
+                  <pic:nvPicPr>
+                    <pic:cNvPr id="346141543" name="圖片 4" descr="一張含有 螢幕擷取畫面, 文字, 圖表, 設計 的圖片&#10;&#10;自動產生的描述"/>
+                    <pic:cNvPicPr>
+                      <a:picLocks noChangeAspect="1" noChangeArrowheads="1"/>
+                    </pic:cNvPicPr>
+                  </pic:nvPicPr>
+                  <pic:blipFill rotWithShape="1">
+                    <a:blip r:embed="rId12">
+                      <a:extLst>
+                        <a:ext uri="{28A0092B-C50C-407E-A947-70E740481C1C}">
+                          <a14:useLocalDpi xmlns:a14="http://schemas.microsoft.com/office/drawing/2010/main" val="0"/>
+                        </a:ext>
+                      </a:extLst>
+                    </a:blip>
+                    <a:srcRect l="14717" t="3556" r="72096" b="59111"/>
+                    <a:stretch/>
+                  </pic:blipFill>
+                  <pic:spPr bwMode="auto">
+                    <a:xfrm>
+                      <a:off x="0" y="0"/>
+                      <a:ext cx="2825750" cy="3178810"/>
+                    </a:xfrm>
+                    <a:prstGeom prst="rect">
+                      <a:avLst/>
+                    </a:prstGeom>
+                    <a:noFill/>
+                    <a:ln>
+                      <a:noFill/>
+                    </a:ln>
+                    <a:extLst>
+                      <a:ext uri="{53640926-AAD7-44D8-BBD7-CCE9431645EC}">
+                        <a14:shadowObscured xmlns:a14="http://schemas.microsoft.com/office/drawing/2010/main"/>
+                      </a:ext>
+                    </a:extLst>
+                  </pic:spPr>
+                </pic:pic>
+              </a:graphicData>
+            </a:graphic>
+            <wp14:sizeRelH relativeFrom="page">
+              <wp14:pctWidth>0</wp14:pctWidth>
+            </wp14:sizeRelH>
+            <wp14:sizeRelV relativeFrom="page">
+              <wp14:pctHeight>0</wp14:pctHeight>
+            </wp14:sizeRelV>
+          </wp:anchor>
+        </w:drawing>
+      </w:r>
+      <w:r>
+        <w:rPr>
+          <w:rFonts w:ascii="Times New Roman" w:eastAsia="標楷體" w:hAnsi="Times New Roman" w:cs="Times New Roman" w:hint="eastAsia"/>
+          <w:sz w:val="28"/>
+          <w:szCs w:val="28"/>
+        </w:rPr>
+        <w:t>登入</w:t>
+      </w:r>
+    </w:p>
+    <w:p>
+      <w:pPr>
+        <w:jc w:val="center"/>
+        <w:rPr>
+          <w:rFonts w:ascii="Times New Roman" w:eastAsia="標楷體" w:hAnsi="Times New Roman" w:cs="Times New Roman"/>
+          <w:sz w:val="28"/>
+          <w:szCs w:val="28"/>
+        </w:rPr>
+      </w:pPr>
+      <w:r>
+        <w:rPr>
+          <w:rFonts w:ascii="Times New Roman" w:eastAsia="標楷體" w:hAnsi="Times New Roman" w:cs="Times New Roman"/>
+          <w:noProof/>
+          <w:sz w:val="28"/>
+          <w:szCs w:val="28"/>
+        </w:rPr>
+        <w:lastRenderedPageBreak/>
+        <w:drawing>
+          <wp:anchor distT="0" distB="0" distL="114300" distR="114300" simplePos="0" relativeHeight="251686912" behindDoc="1" locked="0" layoutInCell="1" allowOverlap="1" wp14:anchorId="4D1387C2" wp14:editId="323747F1">
+            <wp:simplePos x="0" y="0"/>
+            <wp:positionH relativeFrom="margin">
+              <wp:align>center</wp:align>
+            </wp:positionH>
+            <wp:positionV relativeFrom="paragraph">
+              <wp:posOffset>449580</wp:posOffset>
+            </wp:positionV>
+            <wp:extent cx="5067300" cy="3468370"/>
+            <wp:effectExtent l="0" t="0" r="0" b="0"/>
+            <wp:wrapTopAndBottom/>
+            <wp:docPr id="1983458044" name="圖片 4" descr="一張含有 螢幕擷取畫面, 文字, 圖表, 設計 的圖片&#10;&#10;自動產生的描述"/>
+            <wp:cNvGraphicFramePr>
+              <a:graphicFrameLocks xmlns:a="http://schemas.openxmlformats.org/drawingml/2006/main" noChangeAspect="1"/>
+            </wp:cNvGraphicFramePr>
+            <a:graphic xmlns:a="http://schemas.openxmlformats.org/drawingml/2006/main">
+              <a:graphicData uri="http://schemas.openxmlformats.org/drawingml/2006/picture">
+                <pic:pic xmlns:pic="http://schemas.openxmlformats.org/drawingml/2006/picture">
+                  <pic:nvPicPr>
+                    <pic:cNvPr id="1983458044" name="圖片 4" descr="一張含有 螢幕擷取畫面, 文字, 圖表, 設計 的圖片&#10;&#10;自動產生的描述"/>
+                    <pic:cNvPicPr>
+                      <a:picLocks noChangeAspect="1" noChangeArrowheads="1"/>
+                    </pic:cNvPicPr>
+                  </pic:nvPicPr>
+                  <pic:blipFill rotWithShape="1">
+                    <a:blip r:embed="rId12">
+                      <a:extLst>
+                        <a:ext uri="{28A0092B-C50C-407E-A947-70E740481C1C}">
+                          <a14:useLocalDpi xmlns:a14="http://schemas.microsoft.com/office/drawing/2010/main" val="0"/>
+                        </a:ext>
+                      </a:extLst>
+                    </a:blip>
+                    <a:srcRect l="31555" t="3556" r="48665" b="62370"/>
+                    <a:stretch/>
+                  </pic:blipFill>
+                  <pic:spPr bwMode="auto">
+                    <a:xfrm>
+                      <a:off x="0" y="0"/>
+                      <a:ext cx="5067300" cy="3468370"/>
+                    </a:xfrm>
+                    <a:prstGeom prst="rect">
+                      <a:avLst/>
+                    </a:prstGeom>
+                    <a:noFill/>
+                    <a:ln>
+                      <a:noFill/>
+                    </a:ln>
+                    <a:extLst>
+                      <a:ext uri="{53640926-AAD7-44D8-BBD7-CCE9431645EC}">
+                        <a14:shadowObscured xmlns:a14="http://schemas.microsoft.com/office/drawing/2010/main"/>
+                      </a:ext>
+                    </a:extLst>
+                  </pic:spPr>
+                </pic:pic>
+              </a:graphicData>
+            </a:graphic>
+            <wp14:sizeRelH relativeFrom="page">
+              <wp14:pctWidth>0</wp14:pctWidth>
+            </wp14:sizeRelH>
+            <wp14:sizeRelV relativeFrom="page">
+              <wp14:pctHeight>0</wp14:pctHeight>
+            </wp14:sizeRelV>
+          </wp:anchor>
+        </w:drawing>
+      </w:r>
+      <w:r>
+        <w:rPr>
+          <w:rFonts w:ascii="Times New Roman" w:eastAsia="標楷體" w:hAnsi="Times New Roman" w:cs="Times New Roman" w:hint="eastAsia"/>
+          <w:sz w:val="28"/>
+          <w:szCs w:val="28"/>
+        </w:rPr>
+        <w:t>忘記密碼</w:t>
+      </w:r>
+    </w:p>
+    <w:p>
+      <w:pPr>
+        <w:jc w:val="center"/>
+        <w:rPr>
+          <w:rFonts w:ascii="Times New Roman" w:eastAsia="標楷體" w:hAnsi="Times New Roman" w:cs="Times New Roman"/>
+          <w:sz w:val="28"/>
+          <w:szCs w:val="28"/>
+        </w:rPr>
+      </w:pPr>
+    </w:p>
+    <w:p>
+      <w:pPr>
+        <w:jc w:val="center"/>
+        <w:rPr>
+          <w:rFonts w:ascii="Times New Roman" w:eastAsia="標楷體" w:hAnsi="Times New Roman" w:cs="Times New Roman"/>
+          <w:sz w:val="28"/>
+          <w:szCs w:val="28"/>
+        </w:rPr>
+      </w:pPr>
+      <w:r>
+        <w:rPr>
+          <w:rFonts w:ascii="Times New Roman" w:eastAsia="標楷體" w:hAnsi="Times New Roman" w:cs="Times New Roman"/>
+          <w:noProof/>
+          <w:sz w:val="28"/>
+          <w:szCs w:val="28"/>
+        </w:rPr>
+        <w:drawing>
+          <wp:anchor distT="0" distB="0" distL="114300" distR="114300" simplePos="0" relativeHeight="251688960" behindDoc="1" locked="0" layoutInCell="1" allowOverlap="1" wp14:anchorId="7E9BA458" wp14:editId="2729FB73">
+            <wp:simplePos x="0" y="0"/>
+            <wp:positionH relativeFrom="margin">
+              <wp:align>center</wp:align>
+            </wp:positionH>
+            <wp:positionV relativeFrom="paragraph">
+              <wp:posOffset>604520</wp:posOffset>
+            </wp:positionV>
+            <wp:extent cx="4631690" cy="4165600"/>
+            <wp:effectExtent l="0" t="0" r="0" b="0"/>
+            <wp:wrapTopAndBottom/>
+            <wp:docPr id="394424454" name="圖片 4" descr="一張含有 螢幕擷取畫面, 文字, 圖表, 設計 的圖片&#10;&#10;自動產生的描述"/>
+            <wp:cNvGraphicFramePr>
+              <a:graphicFrameLocks xmlns:a="http://schemas.openxmlformats.org/drawingml/2006/main" noChangeAspect="1"/>
+            </wp:cNvGraphicFramePr>
+            <a:graphic xmlns:a="http://schemas.openxmlformats.org/drawingml/2006/main">
+              <a:graphicData uri="http://schemas.openxmlformats.org/drawingml/2006/picture">
+                <pic:pic xmlns:pic="http://schemas.openxmlformats.org/drawingml/2006/picture">
+                  <pic:nvPicPr>
+                    <pic:cNvPr id="394424454" name="圖片 4" descr="一張含有 螢幕擷取畫面, 文字, 圖表, 設計 的圖片&#10;&#10;自動產生的描述"/>
+                    <pic:cNvPicPr>
+                      <a:picLocks noChangeAspect="1" noChangeArrowheads="1"/>
+                    </pic:cNvPicPr>
+                  </pic:nvPicPr>
+                  <pic:blipFill rotWithShape="1">
+                    <a:blip r:embed="rId12">
+                      <a:extLst>
+                        <a:ext uri="{28A0092B-C50C-407E-A947-70E740481C1C}">
+                          <a14:useLocalDpi xmlns:a14="http://schemas.microsoft.com/office/drawing/2010/main" val="0"/>
+                        </a:ext>
+                      </a:extLst>
+                    </a:blip>
+                    <a:srcRect l="52513" t="4741" r="26412" b="47555"/>
+                    <a:stretch/>
+                  </pic:blipFill>
+                  <pic:spPr bwMode="auto">
+                    <a:xfrm>
+                      <a:off x="0" y="0"/>
+                      <a:ext cx="4631690" cy="4165600"/>
+                    </a:xfrm>
+                    <a:prstGeom prst="rect">
+                      <a:avLst/>
+                    </a:prstGeom>
+                    <a:noFill/>
+                    <a:ln>
+                      <a:noFill/>
+                    </a:ln>
+                    <a:extLst>
+                      <a:ext uri="{53640926-AAD7-44D8-BBD7-CCE9431645EC}">
+                        <a14:shadowObscured xmlns:a14="http://schemas.microsoft.com/office/drawing/2010/main"/>
+                      </a:ext>
+                    </a:extLst>
+                  </pic:spPr>
+                </pic:pic>
+              </a:graphicData>
+            </a:graphic>
+            <wp14:sizeRelH relativeFrom="page">
+              <wp14:pctWidth>0</wp14:pctWidth>
+            </wp14:sizeRelH>
+            <wp14:sizeRelV relativeFrom="page">
+              <wp14:pctHeight>0</wp14:pctHeight>
+            </wp14:sizeRelV>
+          </wp:anchor>
+        </w:drawing>
+      </w:r>
+      <w:r>
+        <w:rPr>
+          <w:rFonts w:ascii="Times New Roman" w:eastAsia="標楷體" w:hAnsi="Times New Roman" w:cs="Times New Roman" w:hint="eastAsia"/>
+          <w:sz w:val="28"/>
+          <w:szCs w:val="28"/>
+        </w:rPr>
+        <w:t>修改資料</w:t>
+      </w:r>
+    </w:p>
+    <w:p>
+      <w:pPr>
+        <w:jc w:val="center"/>
+        <w:rPr>
+          <w:rFonts w:ascii="Times New Roman" w:eastAsia="標楷體" w:hAnsi="Times New Roman" w:cs="Times New Roman"/>
+          <w:sz w:val="28"/>
+          <w:szCs w:val="28"/>
+        </w:rPr>
+      </w:pPr>
+    </w:p>
+    <w:p>
+      <w:pPr>
+        <w:jc w:val="center"/>
+        <w:rPr>
+          <w:rFonts w:ascii="Times New Roman" w:eastAsia="標楷體" w:hAnsi="Times New Roman" w:cs="Times New Roman"/>
+          <w:sz w:val="28"/>
+          <w:szCs w:val="28"/>
+        </w:rPr>
+      </w:pPr>
+      <w:r>
+        <w:rPr>
+          <w:rFonts w:ascii="Times New Roman" w:eastAsia="標楷體" w:hAnsi="Times New Roman" w:cs="Times New Roman"/>
+          <w:noProof/>
+          <w:sz w:val="28"/>
+          <w:szCs w:val="28"/>
+        </w:rPr>
+        <w:lastRenderedPageBreak/>
+        <w:drawing>
+          <wp:anchor distT="0" distB="0" distL="114300" distR="114300" simplePos="0" relativeHeight="251691008" behindDoc="1" locked="0" layoutInCell="1" allowOverlap="1" wp14:anchorId="5A72CD62" wp14:editId="26C5F5A1">
+            <wp:simplePos x="0" y="0"/>
+            <wp:positionH relativeFrom="margin">
+              <wp:posOffset>1039495</wp:posOffset>
+            </wp:positionH>
+            <wp:positionV relativeFrom="paragraph">
+              <wp:posOffset>417830</wp:posOffset>
+            </wp:positionV>
+            <wp:extent cx="4400550" cy="4370705"/>
+            <wp:effectExtent l="0" t="0" r="0" b="0"/>
+            <wp:wrapTopAndBottom/>
+            <wp:docPr id="1972652743" name="圖片 4" descr="一張含有 螢幕擷取畫面, 文字, 圖表, 設計 的圖片&#10;&#10;自動產生的描述"/>
+            <wp:cNvGraphicFramePr>
+              <a:graphicFrameLocks xmlns:a="http://schemas.openxmlformats.org/drawingml/2006/main" noChangeAspect="1"/>
+            </wp:cNvGraphicFramePr>
+            <a:graphic xmlns:a="http://schemas.openxmlformats.org/drawingml/2006/main">
+              <a:graphicData uri="http://schemas.openxmlformats.org/drawingml/2006/picture">
+                <pic:pic xmlns:pic="http://schemas.openxmlformats.org/drawingml/2006/picture">
+                  <pic:nvPicPr>
+                    <pic:cNvPr id="1972652743" name="圖片 4" descr="一張含有 螢幕擷取畫面, 文字, 圖表, 設計 的圖片&#10;&#10;自動產生的描述"/>
+                    <pic:cNvPicPr>
+                      <a:picLocks noChangeAspect="1" noChangeArrowheads="1"/>
+                    </pic:cNvPicPr>
+                  </pic:nvPicPr>
+                  <pic:blipFill rotWithShape="1">
+                    <a:blip r:embed="rId12">
+                      <a:extLst>
+                        <a:ext uri="{28A0092B-C50C-407E-A947-70E740481C1C}">
+                          <a14:useLocalDpi xmlns:a14="http://schemas.microsoft.com/office/drawing/2010/main" val="0"/>
+                        </a:ext>
+                      </a:extLst>
+                    </a:blip>
+                    <a:srcRect l="75706" t="3556" r="6397" b="51702"/>
+                    <a:stretch/>
+                  </pic:blipFill>
+                  <pic:spPr bwMode="auto">
+                    <a:xfrm>
+                      <a:off x="0" y="0"/>
+                      <a:ext cx="4400550" cy="4370705"/>
+                    </a:xfrm>
+                    <a:prstGeom prst="rect">
+                      <a:avLst/>
+                    </a:prstGeom>
+                    <a:noFill/>
+                    <a:ln>
+                      <a:noFill/>
+                    </a:ln>
+                    <a:extLst>
+                      <a:ext uri="{53640926-AAD7-44D8-BBD7-CCE9431645EC}">
+                        <a14:shadowObscured xmlns:a14="http://schemas.microsoft.com/office/drawing/2010/main"/>
+                      </a:ext>
+                    </a:extLst>
+                  </pic:spPr>
+                </pic:pic>
+              </a:graphicData>
+            </a:graphic>
+            <wp14:sizeRelH relativeFrom="page">
+              <wp14:pctWidth>0</wp14:pctWidth>
+            </wp14:sizeRelH>
+            <wp14:sizeRelV relativeFrom="page">
+              <wp14:pctHeight>0</wp14:pctHeight>
+            </wp14:sizeRelV>
+          </wp:anchor>
+        </w:drawing>
+      </w:r>
+      <w:r>
+        <w:rPr>
+          <w:rFonts w:ascii="Times New Roman" w:eastAsia="標楷體" w:hAnsi="Times New Roman" w:cs="Times New Roman" w:hint="eastAsia"/>
+          <w:sz w:val="28"/>
+          <w:szCs w:val="28"/>
+        </w:rPr>
+        <w:t>登出</w:t>
+      </w:r>
+    </w:p>
+    <w:p>
+      <w:pPr>
+        <w:jc w:val="center"/>
+        <w:rPr>
+          <w:rFonts w:ascii="Times New Roman" w:eastAsia="標楷體" w:hAnsi="Times New Roman" w:cs="Times New Roman"/>
+          <w:sz w:val="28"/>
+          <w:szCs w:val="28"/>
+        </w:rPr>
+      </w:pPr>
+    </w:p>
+    <w:p>
+      <w:pPr>
+        <w:jc w:val="center"/>
+        <w:rPr>
+          <w:rFonts w:ascii="Times New Roman" w:eastAsia="標楷體" w:hAnsi="Times New Roman" w:cs="Times New Roman"/>
+          <w:sz w:val="28"/>
+          <w:szCs w:val="28"/>
+        </w:rPr>
+      </w:pPr>
+      <w:r>
+        <w:rPr>
+          <w:rFonts w:ascii="Times New Roman" w:eastAsia="標楷體" w:hAnsi="Times New Roman" w:cs="Times New Roman"/>
+          <w:noProof/>
+          <w:sz w:val="28"/>
+          <w:szCs w:val="28"/>
+        </w:rPr>
+        <w:drawing>
+          <wp:anchor distT="0" distB="0" distL="114300" distR="114300" simplePos="0" relativeHeight="251693056" behindDoc="1" locked="0" layoutInCell="1" allowOverlap="1" wp14:anchorId="541819F3" wp14:editId="043F59B7">
+            <wp:simplePos x="0" y="0"/>
+            <wp:positionH relativeFrom="margin">
+              <wp:align>center</wp:align>
+            </wp:positionH>
+            <wp:positionV relativeFrom="paragraph">
+              <wp:posOffset>605155</wp:posOffset>
+            </wp:positionV>
+            <wp:extent cx="5808345" cy="3670935"/>
+            <wp:effectExtent l="0" t="0" r="0" b="0"/>
+            <wp:wrapTopAndBottom/>
+            <wp:docPr id="1596149275" name="圖片 4" descr="一張含有 螢幕擷取畫面, 文字, 圖表, 設計 的圖片&#10;&#10;自動產生的描述"/>
+            <wp:cNvGraphicFramePr>
+              <a:graphicFrameLocks xmlns:a="http://schemas.openxmlformats.org/drawingml/2006/main" noChangeAspect="1"/>
+            </wp:cNvGraphicFramePr>
+            <a:graphic xmlns:a="http://schemas.openxmlformats.org/drawingml/2006/main">
+              <a:graphicData uri="http://schemas.openxmlformats.org/drawingml/2006/picture">
+                <pic:pic xmlns:pic="http://schemas.openxmlformats.org/drawingml/2006/picture">
+                  <pic:nvPicPr>
+                    <pic:cNvPr id="1596149275" name="圖片 4" descr="一張含有 螢幕擷取畫面, 文字, 圖表, 設計 的圖片&#10;&#10;自動產生的描述"/>
+                    <pic:cNvPicPr>
+                      <a:picLocks noChangeAspect="1" noChangeArrowheads="1"/>
+                    </pic:cNvPicPr>
+                  </pic:nvPicPr>
+                  <pic:blipFill rotWithShape="1">
+                    <a:blip r:embed="rId12">
+                      <a:extLst>
+                        <a:ext uri="{28A0092B-C50C-407E-A947-70E740481C1C}">
+                          <a14:useLocalDpi xmlns:a14="http://schemas.microsoft.com/office/drawing/2010/main" val="0"/>
+                        </a:ext>
+                      </a:extLst>
+                    </a:blip>
+                    <a:srcRect l="1061" t="59556" r="72684" b="-1334"/>
+                    <a:stretch/>
+                  </pic:blipFill>
+                  <pic:spPr bwMode="auto">
+                    <a:xfrm>
+                      <a:off x="0" y="0"/>
+                      <a:ext cx="5808345" cy="3670935"/>
+                    </a:xfrm>
+                    <a:prstGeom prst="rect">
+                      <a:avLst/>
+                    </a:prstGeom>
+                    <a:noFill/>
+                    <a:ln>
+                      <a:noFill/>
+                    </a:ln>
+                    <a:extLst>
+                      <a:ext uri="{53640926-AAD7-44D8-BBD7-CCE9431645EC}">
+                        <a14:shadowObscured xmlns:a14="http://schemas.microsoft.com/office/drawing/2010/main"/>
+                      </a:ext>
+                    </a:extLst>
+                  </pic:spPr>
+                </pic:pic>
+              </a:graphicData>
+            </a:graphic>
+            <wp14:sizeRelH relativeFrom="page">
+              <wp14:pctWidth>0</wp14:pctWidth>
+            </wp14:sizeRelH>
+            <wp14:sizeRelV relativeFrom="page">
+              <wp14:pctHeight>0</wp14:pctHeight>
+            </wp14:sizeRelV>
+          </wp:anchor>
+        </w:drawing>
+      </w:r>
+      <w:r>
+        <w:rPr>
+          <w:rFonts w:ascii="Times New Roman" w:eastAsia="標楷體" w:hAnsi="Times New Roman" w:cs="Times New Roman" w:hint="eastAsia"/>
+          <w:sz w:val="28"/>
+          <w:szCs w:val="28"/>
+        </w:rPr>
+        <w:t>篩選房屋</w:t>
+      </w:r>
+      <w:r>
+        <w:rPr>
+          <w:rFonts w:ascii="Times New Roman" w:eastAsia="標楷體" w:hAnsi="Times New Roman" w:cs="Times New Roman" w:hint="eastAsia"/>
+          <w:sz w:val="28"/>
+          <w:szCs w:val="28"/>
+        </w:rPr>
+        <w:t>-</w:t>
+      </w:r>
+      <w:r>
+        <w:rPr>
+          <w:rFonts w:ascii="Times New Roman" w:eastAsia="標楷體" w:hAnsi="Times New Roman" w:cs="Times New Roman" w:hint="eastAsia"/>
+          <w:sz w:val="28"/>
+          <w:szCs w:val="28"/>
+        </w:rPr>
+        <w:t>租客</w:t>
+      </w:r>
+    </w:p>
+    <w:p>
+      <w:pPr>
+        <w:jc w:val="center"/>
+        <w:rPr>
+          <w:rFonts w:ascii="Times New Roman" w:eastAsia="標楷體" w:hAnsi="Times New Roman" w:cs="Times New Roman"/>
+          <w:sz w:val="28"/>
+          <w:szCs w:val="28"/>
+        </w:rPr>
+      </w:pPr>
+      <w:r>
+        <w:rPr>
+          <w:rFonts w:ascii="Times New Roman" w:eastAsia="標楷體" w:hAnsi="Times New Roman" w:cs="Times New Roman"/>
+          <w:noProof/>
+          <w:sz w:val="28"/>
+          <w:szCs w:val="28"/>
+        </w:rPr>
+        <w:lastRenderedPageBreak/>
+        <w:drawing>
+          <wp:anchor distT="0" distB="0" distL="114300" distR="114300" simplePos="0" relativeHeight="251695104" behindDoc="1" locked="0" layoutInCell="1" allowOverlap="1" wp14:anchorId="784576EC" wp14:editId="309EB8C1">
+            <wp:simplePos x="0" y="0"/>
+            <wp:positionH relativeFrom="margin">
+              <wp:align>center</wp:align>
+            </wp:positionH>
+            <wp:positionV relativeFrom="paragraph">
+              <wp:posOffset>367665</wp:posOffset>
+            </wp:positionV>
+            <wp:extent cx="4008120" cy="2705100"/>
+            <wp:effectExtent l="0" t="0" r="0" b="0"/>
+            <wp:wrapTopAndBottom/>
+            <wp:docPr id="1456741329" name="圖片 4" descr="一張含有 螢幕擷取畫面, 文字, 圖表, 設計 的圖片&#10;&#10;自動產生的描述"/>
+            <wp:cNvGraphicFramePr>
+              <a:graphicFrameLocks xmlns:a="http://schemas.openxmlformats.org/drawingml/2006/main" noChangeAspect="1"/>
+            </wp:cNvGraphicFramePr>
+            <a:graphic xmlns:a="http://schemas.openxmlformats.org/drawingml/2006/main">
+              <a:graphicData uri="http://schemas.openxmlformats.org/drawingml/2006/picture">
+                <pic:pic xmlns:pic="http://schemas.openxmlformats.org/drawingml/2006/picture">
+                  <pic:nvPicPr>
+                    <pic:cNvPr id="1456741329" name="圖片 4" descr="一張含有 螢幕擷取畫面, 文字, 圖表, 設計 的圖片&#10;&#10;自動產生的描述"/>
+                    <pic:cNvPicPr>
+                      <a:picLocks noChangeAspect="1" noChangeArrowheads="1"/>
+                    </pic:cNvPicPr>
+                  </pic:nvPicPr>
+                  <pic:blipFill rotWithShape="1">
+                    <a:blip r:embed="rId12">
+                      <a:extLst>
+                        <a:ext uri="{28A0092B-C50C-407E-A947-70E740481C1C}">
+                          <a14:useLocalDpi xmlns:a14="http://schemas.microsoft.com/office/drawing/2010/main" val="0"/>
+                        </a:ext>
+                      </a:extLst>
+                    </a:blip>
+                    <a:srcRect l="31436" t="58371" r="50079" b="10221"/>
+                    <a:stretch/>
+                  </pic:blipFill>
+                  <pic:spPr bwMode="auto">
+                    <a:xfrm>
+                      <a:off x="0" y="0"/>
+                      <a:ext cx="4008120" cy="2705100"/>
+                    </a:xfrm>
+                    <a:prstGeom prst="rect">
+                      <a:avLst/>
+                    </a:prstGeom>
+                    <a:noFill/>
+                    <a:ln>
+                      <a:noFill/>
+                    </a:ln>
+                    <a:extLst>
+                      <a:ext uri="{53640926-AAD7-44D8-BBD7-CCE9431645EC}">
+                        <a14:shadowObscured xmlns:a14="http://schemas.microsoft.com/office/drawing/2010/main"/>
+                      </a:ext>
+                    </a:extLst>
+                  </pic:spPr>
+                </pic:pic>
+              </a:graphicData>
+            </a:graphic>
+            <wp14:sizeRelH relativeFrom="page">
+              <wp14:pctWidth>0</wp14:pctWidth>
+            </wp14:sizeRelH>
+            <wp14:sizeRelV relativeFrom="page">
+              <wp14:pctHeight>0</wp14:pctHeight>
+            </wp14:sizeRelV>
+          </wp:anchor>
+        </w:drawing>
+      </w:r>
+      <w:r>
+        <w:rPr>
+          <w:rFonts w:ascii="Times New Roman" w:eastAsia="標楷體" w:hAnsi="Times New Roman" w:cs="Times New Roman" w:hint="eastAsia"/>
+          <w:sz w:val="28"/>
+          <w:szCs w:val="28"/>
+        </w:rPr>
+        <w:t>收藏房屋</w:t>
+      </w:r>
+      <w:r>
+        <w:rPr>
+          <w:rFonts w:ascii="Times New Roman" w:eastAsia="標楷體" w:hAnsi="Times New Roman" w:cs="Times New Roman" w:hint="eastAsia"/>
+          <w:sz w:val="28"/>
+          <w:szCs w:val="28"/>
+        </w:rPr>
+        <w:t>-</w:t>
+      </w:r>
+      <w:r>
+        <w:rPr>
+          <w:rFonts w:ascii="Times New Roman" w:eastAsia="標楷體" w:hAnsi="Times New Roman" w:cs="Times New Roman" w:hint="eastAsia"/>
+          <w:sz w:val="28"/>
+          <w:szCs w:val="28"/>
+        </w:rPr>
+        <w:t>租客</w:t>
+      </w:r>
+    </w:p>
+    <w:p>
+      <w:pPr>
+        <w:jc w:val="center"/>
+        <w:rPr>
+          <w:rFonts w:ascii="Times New Roman" w:eastAsia="標楷體" w:hAnsi="Times New Roman" w:cs="Times New Roman"/>
+          <w:sz w:val="28"/>
+          <w:szCs w:val="28"/>
+        </w:rPr>
+      </w:pPr>
+    </w:p>
+    <w:p>
+      <w:pPr>
+        <w:jc w:val="center"/>
+        <w:rPr>
+          <w:rFonts w:ascii="Times New Roman" w:eastAsia="標楷體" w:hAnsi="Times New Roman" w:cs="Times New Roman" w:hint="eastAsia"/>
+          <w:sz w:val="28"/>
+          <w:szCs w:val="28"/>
+        </w:rPr>
+      </w:pPr>
+      <w:r>
+        <w:rPr>
+          <w:rFonts w:ascii="Times New Roman" w:eastAsia="標楷體" w:hAnsi="Times New Roman" w:cs="Times New Roman"/>
+          <w:noProof/>
+          <w:sz w:val="28"/>
+          <w:szCs w:val="28"/>
+        </w:rPr>
+        <w:drawing>
+          <wp:anchor distT="0" distB="0" distL="114300" distR="114300" simplePos="0" relativeHeight="251697152" behindDoc="1" locked="0" layoutInCell="1" allowOverlap="1" wp14:anchorId="1C745977" wp14:editId="08F47FA6">
+            <wp:simplePos x="0" y="0"/>
+            <wp:positionH relativeFrom="margin">
+              <wp:align>center</wp:align>
+            </wp:positionH>
+            <wp:positionV relativeFrom="paragraph">
+              <wp:posOffset>501015</wp:posOffset>
+            </wp:positionV>
+            <wp:extent cx="4734560" cy="2298700"/>
+            <wp:effectExtent l="0" t="0" r="0" b="0"/>
+            <wp:wrapTopAndBottom/>
+            <wp:docPr id="1038233905" name="圖片 4" descr="一張含有 螢幕擷取畫面, 文字, 圖表, 設計 的圖片&#10;&#10;自動產生的描述"/>
+            <wp:cNvGraphicFramePr>
+              <a:graphicFrameLocks xmlns:a="http://schemas.openxmlformats.org/drawingml/2006/main" noChangeAspect="1"/>
+            </wp:cNvGraphicFramePr>
+            <a:graphic xmlns:a="http://schemas.openxmlformats.org/drawingml/2006/main">
+              <a:graphicData uri="http://schemas.openxmlformats.org/drawingml/2006/picture">
+                <pic:pic xmlns:pic="http://schemas.openxmlformats.org/drawingml/2006/picture">
+                  <pic:nvPicPr>
+                    <pic:cNvPr id="1038233905" name="圖片 4" descr="一張含有 螢幕擷取畫面, 文字, 圖表, 設計 的圖片&#10;&#10;自動產生的描述"/>
+                    <pic:cNvPicPr>
+                      <a:picLocks noChangeAspect="1" noChangeArrowheads="1"/>
+                    </pic:cNvPicPr>
+                  </pic:nvPicPr>
+                  <pic:blipFill rotWithShape="1">
+                    <a:blip r:embed="rId12">
+                      <a:extLst>
+                        <a:ext uri="{28A0092B-C50C-407E-A947-70E740481C1C}">
+                          <a14:useLocalDpi xmlns:a14="http://schemas.microsoft.com/office/drawing/2010/main" val="0"/>
+                        </a:ext>
+                      </a:extLst>
+                    </a:blip>
+                    <a:srcRect l="52041" t="59260" r="23705" b="11110"/>
+                    <a:stretch/>
+                  </pic:blipFill>
+                  <pic:spPr bwMode="auto">
+                    <a:xfrm>
+                      <a:off x="0" y="0"/>
+                      <a:ext cx="4734560" cy="2298700"/>
+                    </a:xfrm>
+                    <a:prstGeom prst="rect">
+                      <a:avLst/>
+                    </a:prstGeom>
+                    <a:noFill/>
+                    <a:ln>
+                      <a:noFill/>
+                    </a:ln>
+                    <a:extLst>
+                      <a:ext uri="{53640926-AAD7-44D8-BBD7-CCE9431645EC}">
+                        <a14:shadowObscured xmlns:a14="http://schemas.microsoft.com/office/drawing/2010/main"/>
+                      </a:ext>
+                    </a:extLst>
+                  </pic:spPr>
+                </pic:pic>
+              </a:graphicData>
+            </a:graphic>
+            <wp14:sizeRelH relativeFrom="page">
+              <wp14:pctWidth>0</wp14:pctWidth>
+            </wp14:sizeRelH>
+            <wp14:sizeRelV relativeFrom="page">
+              <wp14:pctHeight>0</wp14:pctHeight>
+            </wp14:sizeRelV>
+          </wp:anchor>
+        </w:drawing>
+      </w:r>
+      <w:r>
+        <w:rPr>
+          <w:rFonts w:ascii="Times New Roman" w:eastAsia="標楷體" w:hAnsi="Times New Roman" w:cs="Times New Roman" w:hint="eastAsia"/>
+          <w:sz w:val="28"/>
+          <w:szCs w:val="28"/>
+        </w:rPr>
+        <w:t>房屋出租</w:t>
+      </w:r>
+      <w:r>
+        <w:rPr>
+          <w:rFonts w:ascii="Times New Roman" w:eastAsia="標楷體" w:hAnsi="Times New Roman" w:cs="Times New Roman" w:hint="eastAsia"/>
+          <w:sz w:val="28"/>
+          <w:szCs w:val="28"/>
+        </w:rPr>
+        <w:t>PO</w:t>
+      </w:r>
+      <w:r>
+        <w:rPr>
+          <w:rFonts w:ascii="Times New Roman" w:eastAsia="標楷體" w:hAnsi="Times New Roman" w:cs="Times New Roman" w:hint="eastAsia"/>
+          <w:sz w:val="28"/>
+          <w:szCs w:val="28"/>
+        </w:rPr>
+        <w:t>文</w:t>
+      </w:r>
+      <w:r>
+        <w:rPr>
+          <w:rFonts w:ascii="Times New Roman" w:eastAsia="標楷體" w:hAnsi="Times New Roman" w:cs="Times New Roman" w:hint="eastAsia"/>
+          <w:sz w:val="28"/>
+          <w:szCs w:val="28"/>
+        </w:rPr>
+        <w:t>-</w:t>
+      </w:r>
+      <w:r>
+        <w:rPr>
+          <w:rFonts w:ascii="Times New Roman" w:eastAsia="標楷體" w:hAnsi="Times New Roman" w:cs="Times New Roman" w:hint="eastAsia"/>
+          <w:sz w:val="28"/>
+          <w:szCs w:val="28"/>
+        </w:rPr>
+        <w:t>房東</w:t>
+      </w:r>
+    </w:p>
+    <w:p>
+      <w:pPr>
+        <w:jc w:val="center"/>
+        <w:rPr>
+          <w:rFonts w:ascii="Times New Roman" w:eastAsia="標楷體" w:hAnsi="Times New Roman" w:cs="Times New Roman"/>
+          <w:sz w:val="28"/>
+          <w:szCs w:val="28"/>
+        </w:rPr>
+      </w:pPr>
+    </w:p>
+    <w:p>
+      <w:pPr>
+        <w:jc w:val="center"/>
+        <w:rPr>
+          <w:rFonts w:ascii="Times New Roman" w:eastAsia="標楷體" w:hAnsi="Times New Roman" w:cs="Times New Roman" w:hint="eastAsia"/>
+          <w:sz w:val="28"/>
+          <w:szCs w:val="28"/>
+        </w:rPr>
+      </w:pPr>
+      <w:r>
+        <w:rPr>
+          <w:rFonts w:ascii="Times New Roman" w:eastAsia="標楷體" w:hAnsi="Times New Roman" w:cs="Times New Roman"/>
+          <w:noProof/>
+          <w:sz w:val="28"/>
+          <w:szCs w:val="28"/>
+        </w:rPr>
+        <w:drawing>
+          <wp:anchor distT="0" distB="0" distL="114300" distR="114300" simplePos="0" relativeHeight="251699200" behindDoc="1" locked="0" layoutInCell="1" allowOverlap="1" wp14:anchorId="6C982D6C" wp14:editId="2978B26D">
+            <wp:simplePos x="0" y="0"/>
+            <wp:positionH relativeFrom="margin">
+              <wp:align>center</wp:align>
+            </wp:positionH>
+            <wp:positionV relativeFrom="paragraph">
+              <wp:posOffset>434340</wp:posOffset>
+            </wp:positionV>
+            <wp:extent cx="4825365" cy="2478405"/>
+            <wp:effectExtent l="0" t="0" r="0" b="0"/>
+            <wp:wrapTopAndBottom/>
+            <wp:docPr id="1395955130" name="圖片 4" descr="一張含有 螢幕擷取畫面, 文字, 圖表, 設計 的圖片&#10;&#10;自動產生的描述"/>
+            <wp:cNvGraphicFramePr>
+              <a:graphicFrameLocks xmlns:a="http://schemas.openxmlformats.org/drawingml/2006/main" noChangeAspect="1"/>
+            </wp:cNvGraphicFramePr>
+            <a:graphic xmlns:a="http://schemas.openxmlformats.org/drawingml/2006/main">
+              <a:graphicData uri="http://schemas.openxmlformats.org/drawingml/2006/picture">
+                <pic:pic xmlns:pic="http://schemas.openxmlformats.org/drawingml/2006/picture">
+                  <pic:nvPicPr>
+                    <pic:cNvPr id="1395955130" name="圖片 4" descr="一張含有 螢幕擷取畫面, 文字, 圖表, 設計 的圖片&#10;&#10;自動產生的描述"/>
+                    <pic:cNvPicPr>
+                      <a:picLocks noChangeAspect="1" noChangeArrowheads="1"/>
+                    </pic:cNvPicPr>
+                  </pic:nvPicPr>
+                  <pic:blipFill rotWithShape="1">
+                    <a:blip r:embed="rId12">
+                      <a:extLst>
+                        <a:ext uri="{28A0092B-C50C-407E-A947-70E740481C1C}">
+                          <a14:useLocalDpi xmlns:a14="http://schemas.microsoft.com/office/drawing/2010/main" val="0"/>
+                        </a:ext>
+                      </a:extLst>
+                    </a:blip>
+                    <a:srcRect l="75353" t="58963" r="-1020" b="7852"/>
+                    <a:stretch/>
+                  </pic:blipFill>
+                  <pic:spPr bwMode="auto">
+                    <a:xfrm>
+                      <a:off x="0" y="0"/>
+                      <a:ext cx="4825365" cy="2478405"/>
+                    </a:xfrm>
+                    <a:prstGeom prst="rect">
+                      <a:avLst/>
+                    </a:prstGeom>
+                    <a:noFill/>
+                    <a:ln>
+                      <a:noFill/>
+                    </a:ln>
+                    <a:extLst>
+                      <a:ext uri="{53640926-AAD7-44D8-BBD7-CCE9431645EC}">
+                        <a14:shadowObscured xmlns:a14="http://schemas.microsoft.com/office/drawing/2010/main"/>
+                      </a:ext>
+                    </a:extLst>
+                  </pic:spPr>
+                </pic:pic>
+              </a:graphicData>
+            </a:graphic>
+            <wp14:sizeRelH relativeFrom="page">
+              <wp14:pctWidth>0</wp14:pctWidth>
+            </wp14:sizeRelH>
+            <wp14:sizeRelV relativeFrom="page">
+              <wp14:pctHeight>0</wp14:pctHeight>
+            </wp14:sizeRelV>
+          </wp:anchor>
+        </w:drawing>
+      </w:r>
+      <w:r>
+        <w:rPr>
+          <w:rFonts w:ascii="Times New Roman" w:eastAsia="標楷體" w:hAnsi="Times New Roman" w:cs="Times New Roman" w:hint="eastAsia"/>
+          <w:sz w:val="28"/>
+          <w:szCs w:val="28"/>
+        </w:rPr>
+        <w:t>修改</w:t>
+      </w:r>
+      <w:r>
+        <w:rPr>
+          <w:rFonts w:ascii="Times New Roman" w:eastAsia="標楷體" w:hAnsi="Times New Roman" w:cs="Times New Roman" w:hint="eastAsia"/>
+          <w:sz w:val="28"/>
+          <w:szCs w:val="28"/>
+        </w:rPr>
+        <w:t>PO</w:t>
+      </w:r>
+      <w:r>
+        <w:rPr>
+          <w:rFonts w:ascii="Times New Roman" w:eastAsia="標楷體" w:hAnsi="Times New Roman" w:cs="Times New Roman" w:hint="eastAsia"/>
+          <w:sz w:val="28"/>
+          <w:szCs w:val="28"/>
+        </w:rPr>
+        <w:t>文</w:t>
+      </w:r>
+      <w:r>
+        <w:rPr>
+          <w:rFonts w:ascii="Times New Roman" w:eastAsia="標楷體" w:hAnsi="Times New Roman" w:cs="Times New Roman" w:hint="eastAsia"/>
+          <w:sz w:val="28"/>
+          <w:szCs w:val="28"/>
+        </w:rPr>
+        <w:t>-</w:t>
+      </w:r>
+      <w:r>
+        <w:rPr>
+          <w:rFonts w:ascii="Times New Roman" w:eastAsia="標楷體" w:hAnsi="Times New Roman" w:cs="Times New Roman" w:hint="eastAsia"/>
+          <w:sz w:val="28"/>
+          <w:szCs w:val="28"/>
+        </w:rPr>
+        <w:t>房東</w:t>
+      </w:r>
     </w:p>
     <w:p>
       <w:pPr>
@@ -4292,6 +6951,7 @@
           <w:sz w:val="32"/>
           <w:szCs w:val="32"/>
         </w:rPr>
+        <w:lastRenderedPageBreak/>
         <w:t>6-2</w:t>
       </w:r>
       <w:r>
@@ -4306,11 +6966,81 @@
     <w:p>
       <w:pPr>
         <w:rPr>
-          <w:rFonts w:ascii="Times New Roman" w:eastAsia="標楷體" w:hAnsi="Times New Roman" w:cs="Times New Roman" w:hint="eastAsia"/>
-          <w:sz w:val="28"/>
-          <w:szCs w:val="28"/>
-        </w:rPr>
-      </w:pPr>
+          <w:rFonts w:ascii="Times New Roman" w:eastAsia="標楷體" w:hAnsi="Times New Roman" w:cs="Times New Roman"/>
+          <w:sz w:val="28"/>
+          <w:szCs w:val="28"/>
+        </w:rPr>
+      </w:pPr>
+      <w:r>
+        <w:rPr>
+          <w:rFonts w:ascii="Times New Roman" w:eastAsia="標楷體" w:hAnsi="Times New Roman" w:cs="Times New Roman"/>
+          <w:noProof/>
+          <w:sz w:val="28"/>
+          <w:szCs w:val="28"/>
+        </w:rPr>
+        <w:drawing>
+          <wp:anchor distT="0" distB="0" distL="114300" distR="114300" simplePos="0" relativeHeight="251700224" behindDoc="1" locked="0" layoutInCell="1" allowOverlap="1" wp14:anchorId="4C25DD14" wp14:editId="7DBE7B04">
+            <wp:simplePos x="0" y="0"/>
+            <wp:positionH relativeFrom="column">
+              <wp:posOffset>-635</wp:posOffset>
+            </wp:positionH>
+            <wp:positionV relativeFrom="paragraph">
+              <wp:posOffset>-635</wp:posOffset>
+            </wp:positionV>
+            <wp:extent cx="6478270" cy="6054090"/>
+            <wp:effectExtent l="0" t="0" r="0" b="3810"/>
+            <wp:wrapTopAndBottom/>
+            <wp:docPr id="455856358" name="圖片 5"/>
+            <wp:cNvGraphicFramePr>
+              <a:graphicFrameLocks xmlns:a="http://schemas.openxmlformats.org/drawingml/2006/main" noChangeAspect="1"/>
+            </wp:cNvGraphicFramePr>
+            <a:graphic xmlns:a="http://schemas.openxmlformats.org/drawingml/2006/main">
+              <a:graphicData uri="http://schemas.openxmlformats.org/drawingml/2006/picture">
+                <pic:pic xmlns:pic="http://schemas.openxmlformats.org/drawingml/2006/picture">
+                  <pic:nvPicPr>
+                    <pic:cNvPr id="0" name="Picture 6"/>
+                    <pic:cNvPicPr>
+                      <a:picLocks noChangeAspect="1" noChangeArrowheads="1"/>
+                    </pic:cNvPicPr>
+                  </pic:nvPicPr>
+                  <pic:blipFill>
+                    <a:blip r:embed="rId13">
+                      <a:extLst>
+                        <a:ext uri="{28A0092B-C50C-407E-A947-70E740481C1C}">
+                          <a14:useLocalDpi xmlns:a14="http://schemas.microsoft.com/office/drawing/2010/main" val="0"/>
+                        </a:ext>
+                      </a:extLst>
+                    </a:blip>
+                    <a:srcRect/>
+                    <a:stretch>
+                      <a:fillRect/>
+                    </a:stretch>
+                  </pic:blipFill>
+                  <pic:spPr bwMode="auto">
+                    <a:xfrm>
+                      <a:off x="0" y="0"/>
+                      <a:ext cx="6478270" cy="6054090"/>
+                    </a:xfrm>
+                    <a:prstGeom prst="rect">
+                      <a:avLst/>
+                    </a:prstGeom>
+                    <a:noFill/>
+                    <a:ln>
+                      <a:noFill/>
+                    </a:ln>
+                  </pic:spPr>
+                </pic:pic>
+              </a:graphicData>
+            </a:graphic>
+            <wp14:sizeRelH relativeFrom="page">
+              <wp14:pctWidth>0</wp14:pctWidth>
+            </wp14:sizeRelH>
+            <wp14:sizeRelV relativeFrom="page">
+              <wp14:pctHeight>0</wp14:pctHeight>
+            </wp14:sizeRelV>
+          </wp:anchor>
+        </w:drawing>
+      </w:r>
     </w:p>
     <w:p>
       <w:pPr>
@@ -4364,10 +7094,75 @@
       <w:r>
         <w:rPr>
           <w:rFonts w:ascii="Times New Roman" w:eastAsia="標楷體" w:hAnsi="Times New Roman" w:cs="Times New Roman" w:hint="eastAsia"/>
+          <w:noProof/>
           <w:sz w:val="32"/>
           <w:szCs w:val="32"/>
         </w:rPr>
-        <w:t>7-1</w:t>
+        <w:drawing>
+          <wp:anchor distT="0" distB="0" distL="114300" distR="114300" simplePos="0" relativeHeight="251701248" behindDoc="1" locked="0" layoutInCell="1" allowOverlap="1" wp14:anchorId="5338E03D" wp14:editId="1CDF8B7F">
+            <wp:simplePos x="0" y="0"/>
+            <wp:positionH relativeFrom="margin">
+              <wp:posOffset>1155065</wp:posOffset>
+            </wp:positionH>
+            <wp:positionV relativeFrom="paragraph">
+              <wp:posOffset>507365</wp:posOffset>
+            </wp:positionV>
+            <wp:extent cx="4000500" cy="4533900"/>
+            <wp:effectExtent l="0" t="0" r="0" b="0"/>
+            <wp:wrapTopAndBottom/>
+            <wp:docPr id="397272689" name="圖片 6"/>
+            <wp:cNvGraphicFramePr>
+              <a:graphicFrameLocks xmlns:a="http://schemas.openxmlformats.org/drawingml/2006/main" noChangeAspect="1"/>
+            </wp:cNvGraphicFramePr>
+            <a:graphic xmlns:a="http://schemas.openxmlformats.org/drawingml/2006/main">
+              <a:graphicData uri="http://schemas.openxmlformats.org/drawingml/2006/picture">
+                <pic:pic xmlns:pic="http://schemas.openxmlformats.org/drawingml/2006/picture">
+                  <pic:nvPicPr>
+                    <pic:cNvPr id="0" name="Picture 7"/>
+                    <pic:cNvPicPr>
+                      <a:picLocks noChangeAspect="1" noChangeArrowheads="1"/>
+                    </pic:cNvPicPr>
+                  </pic:nvPicPr>
+                  <pic:blipFill rotWithShape="1">
+                    <a:blip r:embed="rId14">
+                      <a:extLst>
+                        <a:ext uri="{28A0092B-C50C-407E-A947-70E740481C1C}">
+                          <a14:useLocalDpi xmlns:a14="http://schemas.microsoft.com/office/drawing/2010/main" val="0"/>
+                        </a:ext>
+                      </a:extLst>
+                    </a:blip>
+                    <a:srcRect b="7115"/>
+                    <a:stretch/>
+                  </pic:blipFill>
+                  <pic:spPr bwMode="auto">
+                    <a:xfrm>
+                      <a:off x="0" y="0"/>
+                      <a:ext cx="4000500" cy="4533900"/>
+                    </a:xfrm>
+                    <a:prstGeom prst="rect">
+                      <a:avLst/>
+                    </a:prstGeom>
+                    <a:noFill/>
+                    <a:ln>
+                      <a:noFill/>
+                    </a:ln>
+                    <a:extLst>
+                      <a:ext uri="{53640926-AAD7-44D8-BBD7-CCE9431645EC}">
+                        <a14:shadowObscured xmlns:a14="http://schemas.microsoft.com/office/drawing/2010/main"/>
+                      </a:ext>
+                    </a:extLst>
+                  </pic:spPr>
+                </pic:pic>
+              </a:graphicData>
+            </a:graphic>
+            <wp14:sizeRelH relativeFrom="page">
+              <wp14:pctWidth>0</wp14:pctWidth>
+            </wp14:sizeRelH>
+            <wp14:sizeRelV relativeFrom="page">
+              <wp14:pctHeight>0</wp14:pctHeight>
+            </wp14:sizeRelV>
+          </wp:anchor>
+        </w:drawing>
       </w:r>
       <w:r>
         <w:rPr>
@@ -4375,47 +7170,306 @@
           <w:sz w:val="32"/>
           <w:szCs w:val="32"/>
         </w:rPr>
-        <w:t>資料結構圖</w:t>
-      </w:r>
-    </w:p>
-    <w:p>
-      <w:pPr>
-        <w:rPr>
-          <w:rFonts w:ascii="Times New Roman" w:eastAsia="標楷體" w:hAnsi="Times New Roman" w:cs="Times New Roman"/>
-          <w:sz w:val="28"/>
-          <w:szCs w:val="28"/>
-        </w:rPr>
-      </w:pPr>
-    </w:p>
-    <w:p>
-      <w:pPr>
-        <w:rPr>
-          <w:rFonts w:ascii="Times New Roman" w:eastAsia="標楷體" w:hAnsi="Times New Roman" w:cs="Times New Roman"/>
+        <w:t>7-1</w:t>
+      </w:r>
+      <w:r>
+        <w:rPr>
+          <w:rFonts w:ascii="Times New Roman" w:eastAsia="標楷體" w:hAnsi="Times New Roman" w:cs="Times New Roman" w:hint="eastAsia"/>
           <w:sz w:val="32"/>
           <w:szCs w:val="32"/>
         </w:rPr>
-      </w:pPr>
-      <w:r>
+        <w:t>佈署圖</w:t>
+      </w:r>
+    </w:p>
+    <w:p>
+      <w:pPr>
         <w:rPr>
           <w:rFonts w:ascii="Times New Roman" w:eastAsia="標楷體" w:hAnsi="Times New Roman" w:cs="Times New Roman" w:hint="eastAsia"/>
           <w:sz w:val="32"/>
           <w:szCs w:val="32"/>
         </w:rPr>
-        <w:t>7-2</w:t>
-      </w:r>
-      <w:r>
-        <w:rPr>
-          <w:rFonts w:ascii="Times New Roman" w:eastAsia="標楷體" w:hAnsi="Times New Roman" w:cs="Times New Roman" w:hint="eastAsia"/>
+      </w:pPr>
+    </w:p>
+    <w:p>
+      <w:pPr>
+        <w:rPr>
+          <w:rFonts w:ascii="Times New Roman" w:eastAsia="標楷體" w:hAnsi="Times New Roman" w:cs="Times New Roman"/>
           <w:sz w:val="32"/>
           <w:szCs w:val="32"/>
         </w:rPr>
-        <w:t>資料字典</w:t>
-      </w:r>
-    </w:p>
-    <w:p>
-      <w:pPr>
-        <w:rPr>
-          <w:rFonts w:ascii="Times New Roman" w:eastAsia="標楷體" w:hAnsi="Times New Roman" w:cs="Times New Roman" w:hint="eastAsia"/>
+      </w:pPr>
+      <w:r>
+        <w:rPr>
+          <w:rFonts w:ascii="Times New Roman" w:eastAsia="標楷體" w:hAnsi="Times New Roman" w:cs="Times New Roman" w:hint="eastAsia"/>
+          <w:sz w:val="32"/>
+          <w:szCs w:val="32"/>
+        </w:rPr>
+        <w:t>7-2</w:t>
+      </w:r>
+      <w:r>
+        <w:rPr>
+          <w:rFonts w:ascii="Times New Roman" w:eastAsia="標楷體" w:hAnsi="Times New Roman" w:cs="Times New Roman" w:hint="eastAsia"/>
+          <w:sz w:val="32"/>
+          <w:szCs w:val="32"/>
+        </w:rPr>
+        <w:t>套件圖</w:t>
+      </w:r>
+    </w:p>
+    <w:p>
+      <w:pPr>
+        <w:rPr>
+          <w:rFonts w:ascii="Times New Roman" w:eastAsia="標楷體" w:hAnsi="Times New Roman" w:cs="Times New Roman"/>
+          <w:sz w:val="32"/>
+          <w:szCs w:val="32"/>
+        </w:rPr>
+      </w:pPr>
+    </w:p>
+    <w:p>
+      <w:pPr>
+        <w:rPr>
+          <w:rFonts w:ascii="Times New Roman" w:eastAsia="標楷體" w:hAnsi="Times New Roman" w:cs="Times New Roman"/>
+          <w:sz w:val="32"/>
+          <w:szCs w:val="32"/>
+        </w:rPr>
+      </w:pPr>
+    </w:p>
+    <w:p>
+      <w:pPr>
+        <w:rPr>
+          <w:rFonts w:ascii="Times New Roman" w:eastAsia="標楷體" w:hAnsi="Times New Roman" w:cs="Times New Roman"/>
+          <w:sz w:val="32"/>
+          <w:szCs w:val="32"/>
+        </w:rPr>
+      </w:pPr>
+    </w:p>
+    <w:p>
+      <w:pPr>
+        <w:rPr>
+          <w:rFonts w:ascii="Times New Roman" w:eastAsia="標楷體" w:hAnsi="Times New Roman" w:cs="Times New Roman"/>
+          <w:sz w:val="32"/>
+          <w:szCs w:val="32"/>
+        </w:rPr>
+      </w:pPr>
+    </w:p>
+    <w:p>
+      <w:pPr>
+        <w:rPr>
+          <w:rFonts w:ascii="Times New Roman" w:eastAsia="標楷體" w:hAnsi="Times New Roman" w:cs="Times New Roman" w:hint="eastAsia"/>
+          <w:sz w:val="32"/>
+          <w:szCs w:val="32"/>
+        </w:rPr>
+      </w:pPr>
+    </w:p>
+    <w:p>
+      <w:pPr>
+        <w:rPr>
+          <w:rFonts w:ascii="Times New Roman" w:eastAsia="標楷體" w:hAnsi="Times New Roman" w:cs="Times New Roman"/>
+          <w:sz w:val="32"/>
+          <w:szCs w:val="32"/>
+        </w:rPr>
+      </w:pPr>
+      <w:r>
+        <w:rPr>
+          <w:rFonts w:ascii="Times New Roman" w:eastAsia="標楷體" w:hAnsi="Times New Roman" w:cs="Times New Roman" w:hint="eastAsia"/>
+          <w:noProof/>
+          <w:sz w:val="32"/>
+          <w:szCs w:val="32"/>
+        </w:rPr>
+        <w:lastRenderedPageBreak/>
+        <w:drawing>
+          <wp:anchor distT="0" distB="0" distL="114300" distR="114300" simplePos="0" relativeHeight="251703296" behindDoc="1" locked="0" layoutInCell="1" allowOverlap="1" wp14:anchorId="5B3B9872" wp14:editId="095F4A93">
+            <wp:simplePos x="0" y="0"/>
+            <wp:positionH relativeFrom="margin">
+              <wp:align>right</wp:align>
+            </wp:positionH>
+            <wp:positionV relativeFrom="paragraph">
+              <wp:posOffset>430530</wp:posOffset>
+            </wp:positionV>
+            <wp:extent cx="6476365" cy="3385185"/>
+            <wp:effectExtent l="0" t="0" r="635" b="0"/>
+            <wp:wrapTopAndBottom/>
+            <wp:docPr id="2041397985" name="圖片 7" descr="一張含有 螢幕擷取畫面, 文字, 月亮 的圖片&#10;&#10;自動產生的描述"/>
+            <wp:cNvGraphicFramePr>
+              <a:graphicFrameLocks xmlns:a="http://schemas.openxmlformats.org/drawingml/2006/main" noChangeAspect="1"/>
+            </wp:cNvGraphicFramePr>
+            <a:graphic xmlns:a="http://schemas.openxmlformats.org/drawingml/2006/main">
+              <a:graphicData uri="http://schemas.openxmlformats.org/drawingml/2006/picture">
+                <pic:pic xmlns:pic="http://schemas.openxmlformats.org/drawingml/2006/picture">
+                  <pic:nvPicPr>
+                    <pic:cNvPr id="2041397985" name="圖片 7" descr="一張含有 螢幕擷取畫面, 文字, 月亮 的圖片&#10;&#10;自動產生的描述"/>
+                    <pic:cNvPicPr>
+                      <a:picLocks noChangeAspect="1" noChangeArrowheads="1"/>
+                    </pic:cNvPicPr>
+                  </pic:nvPicPr>
+                  <pic:blipFill rotWithShape="1">
+                    <a:blip r:embed="rId15">
+                      <a:extLst>
+                        <a:ext uri="{28A0092B-C50C-407E-A947-70E740481C1C}">
+                          <a14:useLocalDpi xmlns:a14="http://schemas.microsoft.com/office/drawing/2010/main" val="0"/>
+                        </a:ext>
+                      </a:extLst>
+                    </a:blip>
+                    <a:srcRect b="6598"/>
+                    <a:stretch/>
+                  </pic:blipFill>
+                  <pic:spPr bwMode="auto">
+                    <a:xfrm>
+                      <a:off x="0" y="0"/>
+                      <a:ext cx="6476365" cy="3385457"/>
+                    </a:xfrm>
+                    <a:prstGeom prst="rect">
+                      <a:avLst/>
+                    </a:prstGeom>
+                    <a:noFill/>
+                    <a:ln>
+                      <a:noFill/>
+                    </a:ln>
+                    <a:extLst>
+                      <a:ext uri="{53640926-AAD7-44D8-BBD7-CCE9431645EC}">
+                        <a14:shadowObscured xmlns:a14="http://schemas.microsoft.com/office/drawing/2010/main"/>
+                      </a:ext>
+                    </a:extLst>
+                  </pic:spPr>
+                </pic:pic>
+              </a:graphicData>
+            </a:graphic>
+            <wp14:sizeRelH relativeFrom="page">
+              <wp14:pctWidth>0</wp14:pctWidth>
+            </wp14:sizeRelH>
+            <wp14:sizeRelV relativeFrom="page">
+              <wp14:pctHeight>0</wp14:pctHeight>
+            </wp14:sizeRelV>
+          </wp:anchor>
+        </w:drawing>
+      </w:r>
+      <w:r>
+        <w:rPr>
+          <w:rFonts w:ascii="Times New Roman" w:eastAsia="標楷體" w:hAnsi="Times New Roman" w:cs="Times New Roman" w:hint="eastAsia"/>
+          <w:sz w:val="32"/>
+          <w:szCs w:val="32"/>
+        </w:rPr>
+        <w:t>7-3</w:t>
+      </w:r>
+      <w:r>
+        <w:rPr>
+          <w:rFonts w:ascii="Times New Roman" w:eastAsia="標楷體" w:hAnsi="Times New Roman" w:cs="Times New Roman" w:hint="eastAsia"/>
+          <w:sz w:val="32"/>
+          <w:szCs w:val="32"/>
+        </w:rPr>
+        <w:t>元件圖</w:t>
+      </w:r>
+    </w:p>
+    <w:p>
+      <w:pPr>
+        <w:rPr>
+          <w:rFonts w:ascii="Times New Roman" w:eastAsia="標楷體" w:hAnsi="Times New Roman" w:cs="Times New Roman" w:hint="eastAsia"/>
+          <w:sz w:val="32"/>
+          <w:szCs w:val="32"/>
+        </w:rPr>
+      </w:pPr>
+    </w:p>
+    <w:p>
+      <w:pPr>
+        <w:rPr>
+          <w:rFonts w:ascii="Times New Roman" w:eastAsia="標楷體" w:hAnsi="Times New Roman" w:cs="Times New Roman" w:hint="eastAsia"/>
+          <w:sz w:val="32"/>
+          <w:szCs w:val="32"/>
+        </w:rPr>
+      </w:pPr>
+      <w:r>
+        <w:rPr>
+          <w:rFonts w:ascii="Times New Roman" w:eastAsia="標楷體" w:hAnsi="Times New Roman" w:cs="Times New Roman" w:hint="eastAsia"/>
+          <w:noProof/>
+          <w:sz w:val="32"/>
+          <w:szCs w:val="32"/>
+        </w:rPr>
+        <w:drawing>
+          <wp:anchor distT="0" distB="0" distL="114300" distR="114300" simplePos="0" relativeHeight="251704320" behindDoc="1" locked="0" layoutInCell="1" allowOverlap="1" wp14:anchorId="6DCF9827" wp14:editId="43A459E7">
+            <wp:simplePos x="0" y="0"/>
+            <wp:positionH relativeFrom="margin">
+              <wp:align>right</wp:align>
+            </wp:positionH>
+            <wp:positionV relativeFrom="paragraph">
+              <wp:posOffset>502376</wp:posOffset>
+            </wp:positionV>
+            <wp:extent cx="6474460" cy="3325495"/>
+            <wp:effectExtent l="0" t="0" r="2540" b="0"/>
+            <wp:wrapTopAndBottom/>
+            <wp:docPr id="482998934" name="圖片 8"/>
+            <wp:cNvGraphicFramePr>
+              <a:graphicFrameLocks xmlns:a="http://schemas.openxmlformats.org/drawingml/2006/main" noChangeAspect="1"/>
+            </wp:cNvGraphicFramePr>
+            <a:graphic xmlns:a="http://schemas.openxmlformats.org/drawingml/2006/main">
+              <a:graphicData uri="http://schemas.openxmlformats.org/drawingml/2006/picture">
+                <pic:pic xmlns:pic="http://schemas.openxmlformats.org/drawingml/2006/picture">
+                  <pic:nvPicPr>
+                    <pic:cNvPr id="0" name="Picture 9"/>
+                    <pic:cNvPicPr>
+                      <a:picLocks noChangeAspect="1" noChangeArrowheads="1"/>
+                    </pic:cNvPicPr>
+                  </pic:nvPicPr>
+                  <pic:blipFill rotWithShape="1">
+                    <a:blip r:embed="rId16">
+                      <a:extLst>
+                        <a:ext uri="{28A0092B-C50C-407E-A947-70E740481C1C}">
+                          <a14:useLocalDpi xmlns:a14="http://schemas.microsoft.com/office/drawing/2010/main" val="0"/>
+                        </a:ext>
+                      </a:extLst>
+                    </a:blip>
+                    <a:srcRect b="10766"/>
+                    <a:stretch/>
+                  </pic:blipFill>
+                  <pic:spPr bwMode="auto">
+                    <a:xfrm>
+                      <a:off x="0" y="0"/>
+                      <a:ext cx="6474460" cy="3325495"/>
+                    </a:xfrm>
+                    <a:prstGeom prst="rect">
+                      <a:avLst/>
+                    </a:prstGeom>
+                    <a:noFill/>
+                    <a:ln>
+                      <a:noFill/>
+                    </a:ln>
+                    <a:extLst>
+                      <a:ext uri="{53640926-AAD7-44D8-BBD7-CCE9431645EC}">
+                        <a14:shadowObscured xmlns:a14="http://schemas.microsoft.com/office/drawing/2010/main"/>
+                      </a:ext>
+                    </a:extLst>
+                  </pic:spPr>
+                </pic:pic>
+              </a:graphicData>
+            </a:graphic>
+            <wp14:sizeRelH relativeFrom="page">
+              <wp14:pctWidth>0</wp14:pctWidth>
+            </wp14:sizeRelH>
+            <wp14:sizeRelV relativeFrom="page">
+              <wp14:pctHeight>0</wp14:pctHeight>
+            </wp14:sizeRelV>
+          </wp:anchor>
+        </w:drawing>
+      </w:r>
+      <w:r>
+        <w:rPr>
+          <w:rFonts w:ascii="Times New Roman" w:eastAsia="標楷體" w:hAnsi="Times New Roman" w:cs="Times New Roman" w:hint="eastAsia"/>
+          <w:sz w:val="32"/>
+          <w:szCs w:val="32"/>
+        </w:rPr>
+        <w:t>7-4</w:t>
+      </w:r>
+      <w:r>
+        <w:rPr>
+          <w:rFonts w:ascii="Times New Roman" w:eastAsia="標楷體" w:hAnsi="Times New Roman" w:cs="Times New Roman" w:hint="eastAsia"/>
+          <w:sz w:val="32"/>
+          <w:szCs w:val="32"/>
+        </w:rPr>
+        <w:t>狀態機</w:t>
+      </w:r>
+    </w:p>
+    <w:p>
+      <w:pPr>
+        <w:rPr>
+          <w:rFonts w:ascii="Times New Roman" w:eastAsia="標楷體" w:hAnsi="Times New Roman" w:cs="Times New Roman"/>
           <w:sz w:val="28"/>
           <w:szCs w:val="28"/>
         </w:rPr>
@@ -4532,7 +7586,7 @@
     <w:p>
       <w:pPr>
         <w:rPr>
-          <w:rFonts w:ascii="Times New Roman" w:eastAsia="標楷體" w:hAnsi="Times New Roman" w:cs="Times New Roman" w:hint="eastAsia"/>
+          <w:rFonts w:ascii="Times New Roman" w:eastAsia="標楷體" w:hAnsi="Times New Roman" w:cs="Times New Roman"/>
           <w:sz w:val="28"/>
           <w:szCs w:val="28"/>
         </w:rPr>
@@ -4582,7 +7636,7 @@
     <w:p>
       <w:pPr>
         <w:rPr>
-          <w:rFonts w:ascii="Times New Roman" w:eastAsia="標楷體" w:hAnsi="Times New Roman" w:cs="Times New Roman" w:hint="eastAsia"/>
+          <w:rFonts w:ascii="Times New Roman" w:eastAsia="標楷體" w:hAnsi="Times New Roman" w:cs="Times New Roman"/>
           <w:sz w:val="32"/>
           <w:szCs w:val="32"/>
         </w:rPr>
@@ -4641,7 +7695,7 @@
     <w:p>
       <w:pPr>
         <w:rPr>
-          <w:rFonts w:ascii="Times New Roman" w:eastAsia="標楷體" w:hAnsi="Times New Roman" w:cs="Times New Roman" w:hint="eastAsia"/>
+          <w:rFonts w:ascii="Times New Roman" w:eastAsia="標楷體" w:hAnsi="Times New Roman" w:cs="Times New Roman"/>
           <w:sz w:val="28"/>
           <w:szCs w:val="28"/>
         </w:rPr>
@@ -4750,7 +7804,7 @@
     <w:p>
       <w:pPr>
         <w:rPr>
-          <w:rFonts w:ascii="Times New Roman" w:eastAsia="標楷體" w:hAnsi="Times New Roman" w:cs="Times New Roman" w:hint="eastAsia"/>
+          <w:rFonts w:ascii="Times New Roman" w:eastAsia="標楷體" w:hAnsi="Times New Roman" w:cs="Times New Roman"/>
           <w:sz w:val="28"/>
           <w:szCs w:val="28"/>
         </w:rPr>
@@ -4811,7 +7865,7 @@
     <w:p>
       <w:pPr>
         <w:rPr>
-          <w:rFonts w:ascii="Times New Roman" w:eastAsia="標楷體" w:hAnsi="Times New Roman" w:cs="Times New Roman" w:hint="eastAsia"/>
+          <w:rFonts w:ascii="Times New Roman" w:eastAsia="標楷體" w:hAnsi="Times New Roman" w:cs="Times New Roman"/>
           <w:sz w:val="32"/>
           <w:szCs w:val="32"/>
         </w:rPr>
@@ -4828,7 +7882,7 @@
     <w:p>
       <w:pPr>
         <w:rPr>
-          <w:rFonts w:ascii="Times New Roman" w:eastAsia="標楷體" w:hAnsi="Times New Roman" w:cs="Times New Roman" w:hint="eastAsia"/>
+          <w:rFonts w:ascii="Times New Roman" w:eastAsia="標楷體" w:hAnsi="Times New Roman" w:cs="Times New Roman"/>
           <w:sz w:val="28"/>
           <w:szCs w:val="28"/>
         </w:rPr>
@@ -4889,7 +7943,7 @@
     <w:p>
       <w:pPr>
         <w:rPr>
-          <w:rFonts w:ascii="Times New Roman" w:eastAsia="標楷體" w:hAnsi="Times New Roman" w:cs="Times New Roman" w:hint="eastAsia"/>
+          <w:rFonts w:ascii="Times New Roman" w:eastAsia="標楷體" w:hAnsi="Times New Roman" w:cs="Times New Roman"/>
           <w:sz w:val="32"/>
           <w:szCs w:val="32"/>
         </w:rPr>
@@ -4974,7 +8028,7 @@
     <w:p>
       <w:pPr>
         <w:rPr>
-          <w:rFonts w:ascii="Times New Roman" w:eastAsia="標楷體" w:hAnsi="Times New Roman" w:cs="Times New Roman" w:hint="eastAsia"/>
+          <w:rFonts w:ascii="Times New Roman" w:eastAsia="標楷體" w:hAnsi="Times New Roman" w:cs="Times New Roman"/>
           <w:sz w:val="32"/>
           <w:szCs w:val="32"/>
         </w:rPr>
@@ -5079,9 +8133,6 @@
       <w:pPr>
         <w:pStyle w:val="af2"/>
         <w:jc w:val="left"/>
-        <w:rPr>
-          <w:rFonts w:hint="eastAsia"/>
-        </w:rPr>
       </w:pPr>
       <w:r>
         <w:rPr>
@@ -5492,30 +8543,29 @@
         <w:pStyle w:val="af4"/>
         <w:ind w:left="0"/>
         <w:rPr>
+          <w:sz w:val="28"/>
+          <w:szCs w:val="28"/>
+        </w:rPr>
+      </w:pPr>
+      <w:r>
+        <w:rPr>
           <w:rFonts w:hint="eastAsia"/>
           <w:sz w:val="28"/>
           <w:szCs w:val="28"/>
         </w:rPr>
-      </w:pPr>
+        <w:t>-</w:t>
+      </w:r>
       <w:r>
         <w:rPr>
           <w:rFonts w:hint="eastAsia"/>
           <w:sz w:val="28"/>
           <w:szCs w:val="28"/>
         </w:rPr>
-        <w:t>-</w:t>
-      </w:r>
-      <w:r>
-        <w:rPr>
-          <w:rFonts w:hint="eastAsia"/>
-          <w:sz w:val="28"/>
-          <w:szCs w:val="28"/>
-        </w:rPr>
         <w:t>演算法及技術目前較缺乏</w:t>
       </w:r>
     </w:p>
     <w:sectPr>
-      <w:footerReference w:type="default" r:id="rId13"/>
+      <w:footerReference w:type="default" r:id="rId17"/>
       <w:pgSz w:w="11906" w:h="16838"/>
       <w:pgMar w:top="851" w:right="851" w:bottom="851" w:left="851" w:header="567" w:footer="567" w:gutter="0"/>
       <w:cols w:space="425"/>
@@ -6201,6 +9251,119 @@
     </w:lvl>
   </w:abstractNum>
   <w:abstractNum w:abstractNumId="6" w15:restartNumberingAfterBreak="0">
+    <w:nsid w:val="19AD419C"/>
+    <w:multiLevelType w:val="hybridMultilevel"/>
+    <w:tmpl w:val="907E93A8"/>
+    <w:lvl w:ilvl="0" w:tplc="04090001">
+      <w:start w:val="1"/>
+      <w:numFmt w:val="bullet"/>
+      <w:lvlText w:val=""/>
+      <w:lvlJc w:val="left"/>
+      <w:pPr>
+        <w:ind w:left="480" w:hanging="480"/>
+      </w:pPr>
+      <w:rPr>
+        <w:rFonts w:ascii="Wingdings" w:hAnsi="Wingdings" w:hint="default"/>
+      </w:rPr>
+    </w:lvl>
+    <w:lvl w:ilvl="1" w:tplc="04090003" w:tentative="1">
+      <w:start w:val="1"/>
+      <w:numFmt w:val="bullet"/>
+      <w:lvlText w:val=""/>
+      <w:lvlJc w:val="left"/>
+      <w:pPr>
+        <w:ind w:left="960" w:hanging="480"/>
+      </w:pPr>
+      <w:rPr>
+        <w:rFonts w:ascii="Wingdings" w:hAnsi="Wingdings" w:hint="default"/>
+      </w:rPr>
+    </w:lvl>
+    <w:lvl w:ilvl="2" w:tplc="04090005" w:tentative="1">
+      <w:start w:val="1"/>
+      <w:numFmt w:val="bullet"/>
+      <w:lvlText w:val=""/>
+      <w:lvlJc w:val="left"/>
+      <w:pPr>
+        <w:ind w:left="1440" w:hanging="480"/>
+      </w:pPr>
+      <w:rPr>
+        <w:rFonts w:ascii="Wingdings" w:hAnsi="Wingdings" w:hint="default"/>
+      </w:rPr>
+    </w:lvl>
+    <w:lvl w:ilvl="3" w:tplc="04090001" w:tentative="1">
+      <w:start w:val="1"/>
+      <w:numFmt w:val="bullet"/>
+      <w:lvlText w:val=""/>
+      <w:lvlJc w:val="left"/>
+      <w:pPr>
+        <w:ind w:left="1920" w:hanging="480"/>
+      </w:pPr>
+      <w:rPr>
+        <w:rFonts w:ascii="Wingdings" w:hAnsi="Wingdings" w:hint="default"/>
+      </w:rPr>
+    </w:lvl>
+    <w:lvl w:ilvl="4" w:tplc="04090003" w:tentative="1">
+      <w:start w:val="1"/>
+      <w:numFmt w:val="bullet"/>
+      <w:lvlText w:val=""/>
+      <w:lvlJc w:val="left"/>
+      <w:pPr>
+        <w:ind w:left="2400" w:hanging="480"/>
+      </w:pPr>
+      <w:rPr>
+        <w:rFonts w:ascii="Wingdings" w:hAnsi="Wingdings" w:hint="default"/>
+      </w:rPr>
+    </w:lvl>
+    <w:lvl w:ilvl="5" w:tplc="04090005" w:tentative="1">
+      <w:start w:val="1"/>
+      <w:numFmt w:val="bullet"/>
+      <w:lvlText w:val=""/>
+      <w:lvlJc w:val="left"/>
+      <w:pPr>
+        <w:ind w:left="2880" w:hanging="480"/>
+      </w:pPr>
+      <w:rPr>
+        <w:rFonts w:ascii="Wingdings" w:hAnsi="Wingdings" w:hint="default"/>
+      </w:rPr>
+    </w:lvl>
+    <w:lvl w:ilvl="6" w:tplc="04090001" w:tentative="1">
+      <w:start w:val="1"/>
+      <w:numFmt w:val="bullet"/>
+      <w:lvlText w:val=""/>
+      <w:lvlJc w:val="left"/>
+      <w:pPr>
+        <w:ind w:left="3360" w:hanging="480"/>
+      </w:pPr>
+      <w:rPr>
+        <w:rFonts w:ascii="Wingdings" w:hAnsi="Wingdings" w:hint="default"/>
+      </w:rPr>
+    </w:lvl>
+    <w:lvl w:ilvl="7" w:tplc="04090003" w:tentative="1">
+      <w:start w:val="1"/>
+      <w:numFmt w:val="bullet"/>
+      <w:lvlText w:val=""/>
+      <w:lvlJc w:val="left"/>
+      <w:pPr>
+        <w:ind w:left="3840" w:hanging="480"/>
+      </w:pPr>
+      <w:rPr>
+        <w:rFonts w:ascii="Wingdings" w:hAnsi="Wingdings" w:hint="default"/>
+      </w:rPr>
+    </w:lvl>
+    <w:lvl w:ilvl="8" w:tplc="04090005" w:tentative="1">
+      <w:start w:val="1"/>
+      <w:numFmt w:val="bullet"/>
+      <w:lvlText w:val=""/>
+      <w:lvlJc w:val="left"/>
+      <w:pPr>
+        <w:ind w:left="4320" w:hanging="480"/>
+      </w:pPr>
+      <w:rPr>
+        <w:rFonts w:ascii="Wingdings" w:hAnsi="Wingdings" w:hint="default"/>
+      </w:rPr>
+    </w:lvl>
+  </w:abstractNum>
+  <w:abstractNum w:abstractNumId="7" w15:restartNumberingAfterBreak="0">
     <w:nsid w:val="1AFB47F1"/>
     <w:multiLevelType w:val="hybridMultilevel"/>
     <w:tmpl w:val="3D18368E"/>
@@ -6293,7 +9456,7 @@
       </w:pPr>
     </w:lvl>
   </w:abstractNum>
-  <w:abstractNum w:abstractNumId="7" w15:restartNumberingAfterBreak="0">
+  <w:abstractNum w:abstractNumId="8" w15:restartNumberingAfterBreak="0">
     <w:nsid w:val="1C9243D9"/>
     <w:multiLevelType w:val="hybridMultilevel"/>
     <w:tmpl w:val="3940C4DC"/>
@@ -6386,7 +9549,7 @@
       </w:pPr>
     </w:lvl>
   </w:abstractNum>
-  <w:abstractNum w:abstractNumId="8" w15:restartNumberingAfterBreak="0">
+  <w:abstractNum w:abstractNumId="9" w15:restartNumberingAfterBreak="0">
     <w:nsid w:val="1F292EE2"/>
     <w:multiLevelType w:val="hybridMultilevel"/>
     <w:tmpl w:val="0D6AF6AC"/>
@@ -6479,7 +9642,7 @@
       </w:pPr>
     </w:lvl>
   </w:abstractNum>
-  <w:abstractNum w:abstractNumId="9" w15:restartNumberingAfterBreak="0">
+  <w:abstractNum w:abstractNumId="10" w15:restartNumberingAfterBreak="0">
     <w:nsid w:val="29252B5F"/>
     <w:multiLevelType w:val="hybridMultilevel"/>
     <w:tmpl w:val="3E3265B6"/>
@@ -6572,7 +9735,7 @@
       </w:pPr>
     </w:lvl>
   </w:abstractNum>
-  <w:abstractNum w:abstractNumId="10" w15:restartNumberingAfterBreak="0">
+  <w:abstractNum w:abstractNumId="11" w15:restartNumberingAfterBreak="0">
     <w:nsid w:val="311353E3"/>
     <w:multiLevelType w:val="hybridMultilevel"/>
     <w:tmpl w:val="C5504662"/>
@@ -6658,7 +9821,7 @@
       </w:pPr>
     </w:lvl>
   </w:abstractNum>
-  <w:abstractNum w:abstractNumId="11" w15:restartNumberingAfterBreak="0">
+  <w:abstractNum w:abstractNumId="12" w15:restartNumberingAfterBreak="0">
     <w:nsid w:val="34585F1E"/>
     <w:multiLevelType w:val="hybridMultilevel"/>
     <w:tmpl w:val="F9D05D84"/>
@@ -6771,7 +9934,7 @@
       </w:rPr>
     </w:lvl>
   </w:abstractNum>
-  <w:abstractNum w:abstractNumId="12" w15:restartNumberingAfterBreak="0">
+  <w:abstractNum w:abstractNumId="13" w15:restartNumberingAfterBreak="0">
     <w:nsid w:val="38457D05"/>
     <w:multiLevelType w:val="hybridMultilevel"/>
     <w:tmpl w:val="DF72AC60"/>
@@ -6864,7 +10027,7 @@
       </w:pPr>
     </w:lvl>
   </w:abstractNum>
-  <w:abstractNum w:abstractNumId="13" w15:restartNumberingAfterBreak="0">
+  <w:abstractNum w:abstractNumId="14" w15:restartNumberingAfterBreak="0">
     <w:nsid w:val="38B40B20"/>
     <w:multiLevelType w:val="hybridMultilevel"/>
     <w:tmpl w:val="B350993C"/>
@@ -6957,7 +10120,7 @@
       </w:pPr>
     </w:lvl>
   </w:abstractNum>
-  <w:abstractNum w:abstractNumId="14" w15:restartNumberingAfterBreak="0">
+  <w:abstractNum w:abstractNumId="15" w15:restartNumberingAfterBreak="0">
     <w:nsid w:val="39D320C2"/>
     <w:multiLevelType w:val="hybridMultilevel"/>
     <w:tmpl w:val="DC0A22F2"/>
@@ -7043,7 +10206,7 @@
       </w:pPr>
     </w:lvl>
   </w:abstractNum>
-  <w:abstractNum w:abstractNumId="15" w15:restartNumberingAfterBreak="0">
+  <w:abstractNum w:abstractNumId="16" w15:restartNumberingAfterBreak="0">
     <w:nsid w:val="3BD465F7"/>
     <w:multiLevelType w:val="hybridMultilevel"/>
     <w:tmpl w:val="F894FE56"/>
@@ -7129,7 +10292,7 @@
       </w:pPr>
     </w:lvl>
   </w:abstractNum>
-  <w:abstractNum w:abstractNumId="16" w15:restartNumberingAfterBreak="0">
+  <w:abstractNum w:abstractNumId="17" w15:restartNumberingAfterBreak="0">
     <w:nsid w:val="3F6D7C31"/>
     <w:multiLevelType w:val="multilevel"/>
     <w:tmpl w:val="9312A7A8"/>
@@ -7242,7 +10405,7 @@
       </w:rPr>
     </w:lvl>
   </w:abstractNum>
-  <w:abstractNum w:abstractNumId="17" w15:restartNumberingAfterBreak="0">
+  <w:abstractNum w:abstractNumId="18" w15:restartNumberingAfterBreak="0">
     <w:nsid w:val="473615EB"/>
     <w:multiLevelType w:val="hybridMultilevel"/>
     <w:tmpl w:val="15C475DA"/>
@@ -7335,7 +10498,7 @@
       </w:pPr>
     </w:lvl>
   </w:abstractNum>
-  <w:abstractNum w:abstractNumId="18" w15:restartNumberingAfterBreak="0">
+  <w:abstractNum w:abstractNumId="19" w15:restartNumberingAfterBreak="0">
     <w:nsid w:val="478462B2"/>
     <w:multiLevelType w:val="hybridMultilevel"/>
     <w:tmpl w:val="102CDC44"/>
@@ -7421,7 +10584,7 @@
       </w:pPr>
     </w:lvl>
   </w:abstractNum>
-  <w:abstractNum w:abstractNumId="19" w15:restartNumberingAfterBreak="0">
+  <w:abstractNum w:abstractNumId="20" w15:restartNumberingAfterBreak="0">
     <w:nsid w:val="48274B60"/>
     <w:multiLevelType w:val="hybridMultilevel"/>
     <w:tmpl w:val="900219A2"/>
@@ -7514,7 +10677,7 @@
       </w:pPr>
     </w:lvl>
   </w:abstractNum>
-  <w:abstractNum w:abstractNumId="20" w15:restartNumberingAfterBreak="0">
+  <w:abstractNum w:abstractNumId="21" w15:restartNumberingAfterBreak="0">
     <w:nsid w:val="48465ED3"/>
     <w:multiLevelType w:val="hybridMultilevel"/>
     <w:tmpl w:val="697E9334"/>
@@ -7605,7 +10768,7 @@
       </w:pPr>
     </w:lvl>
   </w:abstractNum>
-  <w:abstractNum w:abstractNumId="21" w15:restartNumberingAfterBreak="0">
+  <w:abstractNum w:abstractNumId="22" w15:restartNumberingAfterBreak="0">
     <w:nsid w:val="4A167659"/>
     <w:multiLevelType w:val="hybridMultilevel"/>
     <w:tmpl w:val="79D6A014"/>
@@ -7698,7 +10861,7 @@
       </w:pPr>
     </w:lvl>
   </w:abstractNum>
-  <w:abstractNum w:abstractNumId="22" w15:restartNumberingAfterBreak="0">
+  <w:abstractNum w:abstractNumId="23" w15:restartNumberingAfterBreak="0">
     <w:nsid w:val="4B1A70B7"/>
     <w:multiLevelType w:val="hybridMultilevel"/>
     <w:tmpl w:val="98DCBCB0"/>
@@ -7791,7 +10954,7 @@
       </w:pPr>
     </w:lvl>
   </w:abstractNum>
-  <w:abstractNum w:abstractNumId="23" w15:restartNumberingAfterBreak="0">
+  <w:abstractNum w:abstractNumId="24" w15:restartNumberingAfterBreak="0">
     <w:nsid w:val="537A3DFA"/>
     <w:multiLevelType w:val="hybridMultilevel"/>
     <w:tmpl w:val="C93204F0"/>
@@ -7880,7 +11043,7 @@
       </w:pPr>
     </w:lvl>
   </w:abstractNum>
-  <w:abstractNum w:abstractNumId="24" w15:restartNumberingAfterBreak="0">
+  <w:abstractNum w:abstractNumId="25" w15:restartNumberingAfterBreak="0">
     <w:nsid w:val="53A17CD1"/>
     <w:multiLevelType w:val="hybridMultilevel"/>
     <w:tmpl w:val="80883EA2"/>
@@ -7973,7 +11136,7 @@
       </w:pPr>
     </w:lvl>
   </w:abstractNum>
-  <w:abstractNum w:abstractNumId="25" w15:restartNumberingAfterBreak="0">
+  <w:abstractNum w:abstractNumId="26" w15:restartNumberingAfterBreak="0">
     <w:nsid w:val="5D84596D"/>
     <w:multiLevelType w:val="hybridMultilevel"/>
     <w:tmpl w:val="B36A867C"/>
@@ -8086,7 +11249,7 @@
       </w:rPr>
     </w:lvl>
   </w:abstractNum>
-  <w:abstractNum w:abstractNumId="26" w15:restartNumberingAfterBreak="0">
+  <w:abstractNum w:abstractNumId="27" w15:restartNumberingAfterBreak="0">
     <w:nsid w:val="63335793"/>
     <w:multiLevelType w:val="hybridMultilevel"/>
     <w:tmpl w:val="F4DC419E"/>
@@ -8178,7 +11341,7 @@
       </w:pPr>
     </w:lvl>
   </w:abstractNum>
-  <w:abstractNum w:abstractNumId="27" w15:restartNumberingAfterBreak="0">
+  <w:abstractNum w:abstractNumId="28" w15:restartNumberingAfterBreak="0">
     <w:nsid w:val="634F1C02"/>
     <w:multiLevelType w:val="hybridMultilevel"/>
     <w:tmpl w:val="3D928FFA"/>
@@ -8271,7 +11434,7 @@
       </w:pPr>
     </w:lvl>
   </w:abstractNum>
-  <w:abstractNum w:abstractNumId="28" w15:restartNumberingAfterBreak="0">
+  <w:abstractNum w:abstractNumId="29" w15:restartNumberingAfterBreak="0">
     <w:nsid w:val="660C2454"/>
     <w:multiLevelType w:val="hybridMultilevel"/>
     <w:tmpl w:val="876CAEEA"/>
@@ -8362,7 +11525,7 @@
       </w:pPr>
     </w:lvl>
   </w:abstractNum>
-  <w:abstractNum w:abstractNumId="29" w15:restartNumberingAfterBreak="0">
+  <w:abstractNum w:abstractNumId="30" w15:restartNumberingAfterBreak="0">
     <w:nsid w:val="68F142BF"/>
     <w:multiLevelType w:val="hybridMultilevel"/>
     <w:tmpl w:val="A860F00A"/>
@@ -8455,7 +11618,7 @@
       </w:pPr>
     </w:lvl>
   </w:abstractNum>
-  <w:abstractNum w:abstractNumId="30" w15:restartNumberingAfterBreak="0">
+  <w:abstractNum w:abstractNumId="31" w15:restartNumberingAfterBreak="0">
     <w:nsid w:val="6AD235CC"/>
     <w:multiLevelType w:val="hybridMultilevel"/>
     <w:tmpl w:val="3A8EB210"/>
@@ -8548,7 +11711,7 @@
       </w:pPr>
     </w:lvl>
   </w:abstractNum>
-  <w:abstractNum w:abstractNumId="31" w15:restartNumberingAfterBreak="0">
+  <w:abstractNum w:abstractNumId="32" w15:restartNumberingAfterBreak="0">
     <w:nsid w:val="6BB832D3"/>
     <w:multiLevelType w:val="hybridMultilevel"/>
     <w:tmpl w:val="2BB2C614"/>
@@ -8637,7 +11800,7 @@
       </w:pPr>
     </w:lvl>
   </w:abstractNum>
-  <w:abstractNum w:abstractNumId="32" w15:restartNumberingAfterBreak="0">
+  <w:abstractNum w:abstractNumId="33" w15:restartNumberingAfterBreak="0">
     <w:nsid w:val="6D8E3B65"/>
     <w:multiLevelType w:val="multilevel"/>
     <w:tmpl w:val="C726A230"/>
@@ -8750,7 +11913,7 @@
       </w:rPr>
     </w:lvl>
   </w:abstractNum>
-  <w:abstractNum w:abstractNumId="33" w15:restartNumberingAfterBreak="0">
+  <w:abstractNum w:abstractNumId="34" w15:restartNumberingAfterBreak="0">
     <w:nsid w:val="709136A7"/>
     <w:multiLevelType w:val="hybridMultilevel"/>
     <w:tmpl w:val="39ACDD6E"/>
@@ -8839,7 +12002,7 @@
       </w:pPr>
     </w:lvl>
   </w:abstractNum>
-  <w:abstractNum w:abstractNumId="34" w15:restartNumberingAfterBreak="0">
+  <w:abstractNum w:abstractNumId="35" w15:restartNumberingAfterBreak="0">
     <w:nsid w:val="736E0E91"/>
     <w:multiLevelType w:val="hybridMultilevel"/>
     <w:tmpl w:val="876CAEEA"/>
@@ -8930,14 +12093,127 @@
       </w:pPr>
     </w:lvl>
   </w:abstractNum>
+  <w:abstractNum w:abstractNumId="36" w15:restartNumberingAfterBreak="0">
+    <w:nsid w:val="74390B53"/>
+    <w:multiLevelType w:val="hybridMultilevel"/>
+    <w:tmpl w:val="63F054A4"/>
+    <w:lvl w:ilvl="0" w:tplc="04090001">
+      <w:start w:val="1"/>
+      <w:numFmt w:val="bullet"/>
+      <w:lvlText w:val=""/>
+      <w:lvlJc w:val="left"/>
+      <w:pPr>
+        <w:ind w:left="480" w:hanging="480"/>
+      </w:pPr>
+      <w:rPr>
+        <w:rFonts w:ascii="Wingdings" w:hAnsi="Wingdings" w:hint="default"/>
+      </w:rPr>
+    </w:lvl>
+    <w:lvl w:ilvl="1" w:tplc="04090003" w:tentative="1">
+      <w:start w:val="1"/>
+      <w:numFmt w:val="bullet"/>
+      <w:lvlText w:val=""/>
+      <w:lvlJc w:val="left"/>
+      <w:pPr>
+        <w:ind w:left="960" w:hanging="480"/>
+      </w:pPr>
+      <w:rPr>
+        <w:rFonts w:ascii="Wingdings" w:hAnsi="Wingdings" w:hint="default"/>
+      </w:rPr>
+    </w:lvl>
+    <w:lvl w:ilvl="2" w:tplc="04090005" w:tentative="1">
+      <w:start w:val="1"/>
+      <w:numFmt w:val="bullet"/>
+      <w:lvlText w:val=""/>
+      <w:lvlJc w:val="left"/>
+      <w:pPr>
+        <w:ind w:left="1440" w:hanging="480"/>
+      </w:pPr>
+      <w:rPr>
+        <w:rFonts w:ascii="Wingdings" w:hAnsi="Wingdings" w:hint="default"/>
+      </w:rPr>
+    </w:lvl>
+    <w:lvl w:ilvl="3" w:tplc="04090001" w:tentative="1">
+      <w:start w:val="1"/>
+      <w:numFmt w:val="bullet"/>
+      <w:lvlText w:val=""/>
+      <w:lvlJc w:val="left"/>
+      <w:pPr>
+        <w:ind w:left="1920" w:hanging="480"/>
+      </w:pPr>
+      <w:rPr>
+        <w:rFonts w:ascii="Wingdings" w:hAnsi="Wingdings" w:hint="default"/>
+      </w:rPr>
+    </w:lvl>
+    <w:lvl w:ilvl="4" w:tplc="04090003" w:tentative="1">
+      <w:start w:val="1"/>
+      <w:numFmt w:val="bullet"/>
+      <w:lvlText w:val=""/>
+      <w:lvlJc w:val="left"/>
+      <w:pPr>
+        <w:ind w:left="2400" w:hanging="480"/>
+      </w:pPr>
+      <w:rPr>
+        <w:rFonts w:ascii="Wingdings" w:hAnsi="Wingdings" w:hint="default"/>
+      </w:rPr>
+    </w:lvl>
+    <w:lvl w:ilvl="5" w:tplc="04090005" w:tentative="1">
+      <w:start w:val="1"/>
+      <w:numFmt w:val="bullet"/>
+      <w:lvlText w:val=""/>
+      <w:lvlJc w:val="left"/>
+      <w:pPr>
+        <w:ind w:left="2880" w:hanging="480"/>
+      </w:pPr>
+      <w:rPr>
+        <w:rFonts w:ascii="Wingdings" w:hAnsi="Wingdings" w:hint="default"/>
+      </w:rPr>
+    </w:lvl>
+    <w:lvl w:ilvl="6" w:tplc="04090001" w:tentative="1">
+      <w:start w:val="1"/>
+      <w:numFmt w:val="bullet"/>
+      <w:lvlText w:val=""/>
+      <w:lvlJc w:val="left"/>
+      <w:pPr>
+        <w:ind w:left="3360" w:hanging="480"/>
+      </w:pPr>
+      <w:rPr>
+        <w:rFonts w:ascii="Wingdings" w:hAnsi="Wingdings" w:hint="default"/>
+      </w:rPr>
+    </w:lvl>
+    <w:lvl w:ilvl="7" w:tplc="04090003" w:tentative="1">
+      <w:start w:val="1"/>
+      <w:numFmt w:val="bullet"/>
+      <w:lvlText w:val=""/>
+      <w:lvlJc w:val="left"/>
+      <w:pPr>
+        <w:ind w:left="3840" w:hanging="480"/>
+      </w:pPr>
+      <w:rPr>
+        <w:rFonts w:ascii="Wingdings" w:hAnsi="Wingdings" w:hint="default"/>
+      </w:rPr>
+    </w:lvl>
+    <w:lvl w:ilvl="8" w:tplc="04090005" w:tentative="1">
+      <w:start w:val="1"/>
+      <w:numFmt w:val="bullet"/>
+      <w:lvlText w:val=""/>
+      <w:lvlJc w:val="left"/>
+      <w:pPr>
+        <w:ind w:left="4320" w:hanging="480"/>
+      </w:pPr>
+      <w:rPr>
+        <w:rFonts w:ascii="Wingdings" w:hAnsi="Wingdings" w:hint="default"/>
+      </w:rPr>
+    </w:lvl>
+  </w:abstractNum>
   <w:num w:numId="1" w16cid:durableId="272707480">
+    <w:abstractNumId w:val="34"/>
+  </w:num>
+  <w:num w:numId="2" w16cid:durableId="1073089444">
     <w:abstractNumId w:val="33"/>
   </w:num>
-  <w:num w:numId="2" w16cid:durableId="1073089444">
-    <w:abstractNumId w:val="32"/>
-  </w:num>
   <w:num w:numId="3" w16cid:durableId="732503273">
-    <w:abstractNumId w:val="16"/>
+    <w:abstractNumId w:val="17"/>
   </w:num>
   <w:num w:numId="4" w16cid:durableId="2134902968">
     <w:abstractNumId w:val="5"/>
@@ -8946,94 +12222,100 @@
     <w:abstractNumId w:val="0"/>
   </w:num>
   <w:num w:numId="6" w16cid:durableId="552155609">
-    <w:abstractNumId w:val="28"/>
+    <w:abstractNumId w:val="29"/>
   </w:num>
   <w:num w:numId="7" w16cid:durableId="1789934142">
-    <w:abstractNumId w:val="23"/>
+    <w:abstractNumId w:val="24"/>
   </w:num>
   <w:num w:numId="8" w16cid:durableId="2010133666">
-    <w:abstractNumId w:val="34"/>
+    <w:abstractNumId w:val="35"/>
   </w:num>
   <w:num w:numId="9" w16cid:durableId="1803498727">
-    <w:abstractNumId w:val="20"/>
+    <w:abstractNumId w:val="21"/>
   </w:num>
   <w:num w:numId="10" w16cid:durableId="1790007803">
-    <w:abstractNumId w:val="15"/>
+    <w:abstractNumId w:val="16"/>
   </w:num>
   <w:num w:numId="11" w16cid:durableId="1849825762">
-    <w:abstractNumId w:val="12"/>
+    <w:abstractNumId w:val="13"/>
   </w:num>
   <w:num w:numId="12" w16cid:durableId="1293709388">
-    <w:abstractNumId w:val="25"/>
+    <w:abstractNumId w:val="26"/>
   </w:num>
   <w:num w:numId="13" w16cid:durableId="1224415780">
     <w:abstractNumId w:val="2"/>
   </w:num>
   <w:num w:numId="14" w16cid:durableId="1008020663">
-    <w:abstractNumId w:val="7"/>
+    <w:abstractNumId w:val="8"/>
   </w:num>
   <w:num w:numId="15" w16cid:durableId="1070732881">
-    <w:abstractNumId w:val="17"/>
+    <w:abstractNumId w:val="18"/>
   </w:num>
   <w:num w:numId="16" w16cid:durableId="2043094444">
-    <w:abstractNumId w:val="29"/>
+    <w:abstractNumId w:val="30"/>
   </w:num>
   <w:num w:numId="17" w16cid:durableId="48962355">
-    <w:abstractNumId w:val="14"/>
+    <w:abstractNumId w:val="15"/>
   </w:num>
   <w:num w:numId="18" w16cid:durableId="1946955802">
     <w:abstractNumId w:val="3"/>
   </w:num>
   <w:num w:numId="19" w16cid:durableId="2090690843">
-    <w:abstractNumId w:val="26"/>
+    <w:abstractNumId w:val="27"/>
   </w:num>
   <w:num w:numId="20" w16cid:durableId="2023435013">
+    <w:abstractNumId w:val="20"/>
+  </w:num>
+  <w:num w:numId="21" w16cid:durableId="1368334078">
+    <w:abstractNumId w:val="9"/>
+  </w:num>
+  <w:num w:numId="22" w16cid:durableId="810899743">
     <w:abstractNumId w:val="19"/>
   </w:num>
-  <w:num w:numId="21" w16cid:durableId="1368334078">
-    <w:abstractNumId w:val="8"/>
-  </w:num>
-  <w:num w:numId="22" w16cid:durableId="810899743">
-    <w:abstractNumId w:val="18"/>
-  </w:num>
   <w:num w:numId="23" w16cid:durableId="743141801">
-    <w:abstractNumId w:val="13"/>
+    <w:abstractNumId w:val="14"/>
   </w:num>
   <w:num w:numId="24" w16cid:durableId="1939872753">
-    <w:abstractNumId w:val="9"/>
+    <w:abstractNumId w:val="10"/>
   </w:num>
   <w:num w:numId="25" w16cid:durableId="1207373070">
     <w:abstractNumId w:val="4"/>
   </w:num>
   <w:num w:numId="26" w16cid:durableId="1073235070">
-    <w:abstractNumId w:val="27"/>
+    <w:abstractNumId w:val="28"/>
   </w:num>
   <w:num w:numId="27" w16cid:durableId="129175899">
+    <w:abstractNumId w:val="32"/>
+  </w:num>
+  <w:num w:numId="28" w16cid:durableId="1154298782">
     <w:abstractNumId w:val="31"/>
   </w:num>
-  <w:num w:numId="28" w16cid:durableId="1154298782">
-    <w:abstractNumId w:val="30"/>
-  </w:num>
   <w:num w:numId="29" w16cid:durableId="1027634407">
-    <w:abstractNumId w:val="6"/>
+    <w:abstractNumId w:val="7"/>
   </w:num>
   <w:num w:numId="30" w16cid:durableId="2061633811">
-    <w:abstractNumId w:val="24"/>
+    <w:abstractNumId w:val="25"/>
   </w:num>
   <w:num w:numId="31" w16cid:durableId="1882936984">
+    <w:abstractNumId w:val="23"/>
+  </w:num>
+  <w:num w:numId="32" w16cid:durableId="1022785925">
+    <w:abstractNumId w:val="12"/>
+  </w:num>
+  <w:num w:numId="33" w16cid:durableId="239410632">
     <w:abstractNumId w:val="22"/>
   </w:num>
-  <w:num w:numId="32" w16cid:durableId="1022785925">
+  <w:num w:numId="34" w16cid:durableId="1388797869">
     <w:abstractNumId w:val="11"/>
-  </w:num>
-  <w:num w:numId="33" w16cid:durableId="239410632">
-    <w:abstractNumId w:val="21"/>
-  </w:num>
-  <w:num w:numId="34" w16cid:durableId="1388797869">
-    <w:abstractNumId w:val="10"/>
   </w:num>
   <w:num w:numId="35" w16cid:durableId="1988628872">
     <w:abstractNumId w:val="1"/>
+  </w:num>
+  <w:num w:numId="36" w16cid:durableId="1471284139">
+    <w:abstractNumId w:val="36"/>
+  </w:num>
+  <w:num w:numId="37" w16cid:durableId="863641208">
+    <w:abstractNumId w:val="6"/>
   </w:num>
 </w:numbering>
 </file>

</xml_diff>